<commit_message>
rapport fct 3 et fct 5
</commit_message>
<xml_diff>
--- a/rapport.docx
+++ b/rapport.docx
@@ -4,7 +4,7 @@
   <w:body>
     <w:p>
       <w:pPr>
-        <w:pStyle w:val="Heading2"/>
+        <w:pStyle w:val="Titre2"/>
         <w:jc w:val="center"/>
         <w:rPr>
           <w:b/>
@@ -21,7 +21,7 @@
     </w:p>
     <w:p>
       <w:pPr>
-        <w:pStyle w:val="Heading1"/>
+        <w:pStyle w:val="Titre1"/>
       </w:pPr>
       <w:r>
         <w:t xml:space="preserve">Fonction 1 : </w:t>
@@ -70,7 +70,7 @@
     </w:p>
     <w:p>
       <w:pPr>
-        <w:pStyle w:val="ListParagraph"/>
+        <w:pStyle w:val="Paragraphedeliste"/>
         <w:numPr>
           <w:ilvl w:val="0"/>
           <w:numId w:val="1"/>
@@ -83,12 +83,7 @@
         <w:t>Meilleur des cas :</w:t>
       </w:r>
       <w:r>
-        <w:t xml:space="preserve"> On trouve en pre</w:t>
-      </w:r>
-      <w:bookmarkStart w:id="0" w:name="_GoBack"/>
-      <w:bookmarkEnd w:id="0"/>
-      <w:r>
-        <w:t xml:space="preserve">mière position ce que l’on cherche =&gt; </w:t>
+        <w:t xml:space="preserve"> On trouve en première position ce que l’on cherche =&gt; </w:t>
       </w:r>
       <w:proofErr w:type="gramStart"/>
       <w:r>
@@ -107,7 +102,7 @@
     </w:p>
     <w:p>
       <w:pPr>
-        <w:pStyle w:val="ListParagraph"/>
+        <w:pStyle w:val="Paragraphedeliste"/>
         <w:numPr>
           <w:ilvl w:val="0"/>
           <w:numId w:val="1"/>
@@ -134,7 +129,7 @@
     </w:p>
     <w:p>
       <w:pPr>
-        <w:pStyle w:val="ListParagraph"/>
+        <w:pStyle w:val="Paragraphedeliste"/>
         <w:numPr>
           <w:ilvl w:val="0"/>
           <w:numId w:val="1"/>
@@ -187,7 +182,7 @@
     </w:p>
     <w:tbl>
       <w:tblPr>
-        <w:tblStyle w:val="TableGrid"/>
+        <w:tblStyle w:val="Grilledutableau"/>
         <w:tblW w:w="0" w:type="auto"/>
         <w:tblLook w:val="04A0" w:firstRow="1" w:lastRow="0" w:firstColumn="1" w:lastColumn="0" w:noHBand="0" w:noVBand="1"/>
       </w:tblPr>
@@ -557,7 +552,7 @@
     </w:p>
     <w:p>
       <w:pPr>
-        <w:pStyle w:val="Heading1"/>
+        <w:pStyle w:val="Titre1"/>
       </w:pPr>
       <w:r>
         <w:rPr>
@@ -594,7 +589,7 @@
     </w:p>
     <w:p>
       <w:r>
-        <w:t xml:space="preserve">Cette fonction de trie n’est pas dépendante des données. </w:t>
+        <w:t xml:space="preserve">Cette fonction de tri n’est pas dépendante des données. </w:t>
       </w:r>
       <w:r>
         <w:t>Nous avons deux boucles imbriquées, la première fait N itérations, puis la seconde en fait N – 1. Nous avons donc n*(n-1) =&gt; n</w:t>
@@ -657,7 +652,7 @@
     </w:p>
     <w:tbl>
       <w:tblPr>
-        <w:tblStyle w:val="TableGrid"/>
+        <w:tblStyle w:val="Grilledutableau"/>
         <w:tblW w:w="0" w:type="auto"/>
         <w:tblLook w:val="04A0" w:firstRow="1" w:lastRow="0" w:firstColumn="1" w:lastColumn="0" w:noHBand="0" w:noVBand="1"/>
       </w:tblPr>
@@ -1076,7 +1071,7 @@
     </w:p>
     <w:p>
       <w:pPr>
-        <w:pStyle w:val="Heading1"/>
+        <w:pStyle w:val="Titre1"/>
         <w:rPr>
           <w:b/>
           <w:u w:val="single"/>
@@ -1125,42 +1120,188 @@
     </w:p>
     <w:p>
       <w:r>
-        <w:t>Cette fonction de trie n’est pas dépendante des données. Nous avons deux boucles imbriquées, la première fait N itérations, puis la seconde en fait N – 1. Nous avons donc n*(n-1) =&gt; n</w:t>
-      </w:r>
-      <w:r>
-        <w:rPr>
-          <w:vertAlign w:val="superscript"/>
-        </w:rPr>
-        <w:t>2</w:t>
-      </w:r>
-      <w:r>
-        <w:t xml:space="preserve"> – n =&gt; </w:t>
-      </w:r>
-      <w:r>
-        <w:rPr>
-          <w:b/>
-        </w:rPr>
-        <w:t>O(n</w:t>
-      </w:r>
-      <w:r>
-        <w:rPr>
-          <w:b/>
-          <w:vertAlign w:val="superscript"/>
-        </w:rPr>
-        <w:t>2</w:t>
-      </w:r>
-      <w:r>
-        <w:rPr>
-          <w:b/>
-        </w:rPr>
-        <w:t>)</w:t>
-      </w:r>
-      <w:r>
-        <w:t>.</w:t>
+        <w:t xml:space="preserve">Dans cette fonction de recherche, le nombre de comparaisons </w:t>
       </w:r>
     </w:p>
     <w:p>
       <w:pPr>
+        <w:pStyle w:val="Paragraphedeliste"/>
+        <w:numPr>
+          <w:ilvl w:val="0"/>
+          <w:numId w:val="1"/>
+        </w:numPr>
+      </w:pPr>
+      <w:r>
+        <w:rPr>
+          <w:b/>
+        </w:rPr>
+        <w:t>Meilleur des cas :</w:t>
+      </w:r>
+      <w:r>
+        <w:t xml:space="preserve"> </w:t>
+      </w:r>
+      <w:r>
+        <w:t>L’élément recherché est exactement au milieu du</w:t>
+      </w:r>
+      <w:r>
+        <w:t xml:space="preserve"> conteneur</w:t>
+      </w:r>
+      <w:r>
+        <w:t xml:space="preserve"> =&gt; </w:t>
+      </w:r>
+      <w:proofErr w:type="gramStart"/>
+      <w:r>
+        <w:rPr>
+          <w:b/>
+        </w:rPr>
+        <w:t>O(</w:t>
+      </w:r>
+      <w:proofErr w:type="gramEnd"/>
+      <w:r>
+        <w:rPr>
+          <w:b/>
+        </w:rPr>
+        <w:t>1)</w:t>
+      </w:r>
+    </w:p>
+    <w:p>
+      <w:pPr>
+        <w:pStyle w:val="Paragraphedeliste"/>
+        <w:numPr>
+          <w:ilvl w:val="0"/>
+          <w:numId w:val="1"/>
+        </w:numPr>
+      </w:pPr>
+      <w:r>
+        <w:rPr>
+          <w:b/>
+        </w:rPr>
+        <w:t>Pire des cas :</w:t>
+      </w:r>
+      <w:r>
+        <w:t xml:space="preserve"> Ce que l’on cherche n’existe pas dans le conteneur =&gt;</w:t>
+      </w:r>
+      <w:r>
+        <w:t xml:space="preserve"> </w:t>
+      </w:r>
+      <w:r>
+        <w:t>O(log</w:t>
+      </w:r>
+      <w:r>
+        <w:rPr>
+          <w:vertAlign w:val="subscript"/>
+        </w:rPr>
+        <w:t>2</w:t>
+      </w:r>
+      <w:r>
+        <w:t>(n))</w:t>
+      </w:r>
+      <w:r>
+        <w:rPr>
+          <w:b/>
+        </w:rPr>
+        <w:t xml:space="preserve"> </w:t>
+      </w:r>
+      <w:r>
+        <w:rPr>
+          <w:b/>
+        </w:rPr>
+        <w:t>=&gt;</w:t>
+      </w:r>
+      <w:r>
+        <w:rPr>
+          <w:b/>
+        </w:rPr>
+        <w:t xml:space="preserve"> </w:t>
+      </w:r>
+      <w:r>
+        <w:rPr>
+          <w:b/>
+        </w:rPr>
+        <w:t>O(log(n)</w:t>
+      </w:r>
+      <w:r>
+        <w:rPr>
+          <w:b/>
+        </w:rPr>
+        <w:t xml:space="preserve">) </w:t>
+      </w:r>
+      <w:r>
+        <w:t xml:space="preserve"> </w:t>
+      </w:r>
+      <w:r>
+        <w:rPr>
+          <w:b/>
+        </w:rPr>
+        <w:t xml:space="preserve"> </w:t>
+      </w:r>
+    </w:p>
+    <w:p>
+      <w:pPr>
+        <w:pStyle w:val="Paragraphedeliste"/>
+        <w:numPr>
+          <w:ilvl w:val="0"/>
+          <w:numId w:val="1"/>
+        </w:numPr>
+      </w:pPr>
+      <w:r>
+        <w:rPr>
+          <w:b/>
+        </w:rPr>
+        <w:t>Cas moyen :</w:t>
+      </w:r>
+      <w:r>
+        <w:t xml:space="preserve"> </w:t>
+      </w:r>
+      <w:r>
+        <w:t>… =&gt;</w:t>
+      </w:r>
+      <w:r>
+        <w:t xml:space="preserve"> </w:t>
+      </w:r>
+      <w:r>
+        <w:t>O(log</w:t>
+      </w:r>
+      <w:r>
+        <w:rPr>
+          <w:vertAlign w:val="subscript"/>
+        </w:rPr>
+        <w:t>2</w:t>
+      </w:r>
+      <w:r>
+        <w:t>(n))</w:t>
+      </w:r>
+      <w:r>
+        <w:rPr>
+          <w:b/>
+        </w:rPr>
+        <w:t xml:space="preserve"> </w:t>
+      </w:r>
+      <w:r>
+        <w:rPr>
+          <w:b/>
+        </w:rPr>
+        <w:t>=&gt;</w:t>
+      </w:r>
+      <w:r>
+        <w:rPr>
+          <w:b/>
+        </w:rPr>
+        <w:t xml:space="preserve"> O(log(n)</w:t>
+      </w:r>
+      <w:r>
+        <w:rPr>
+          <w:b/>
+        </w:rPr>
+        <w:t>)</w:t>
+      </w:r>
+    </w:p>
+    <w:p>
+      <w:bookmarkStart w:id="0" w:name="_GoBack"/>
+      <w:bookmarkEnd w:id="0"/>
+    </w:p>
+    <w:p>
+      <w:pPr>
         <w:rPr>
           <w:u w:val="single"/>
         </w:rPr>
@@ -1179,7 +1320,7 @@
     </w:p>
     <w:tbl>
       <w:tblPr>
-        <w:tblStyle w:val="TableGrid"/>
+        <w:tblStyle w:val="Grilledutableau"/>
         <w:tblW w:w="0" w:type="auto"/>
         <w:tblLook w:val="04A0" w:firstRow="1" w:lastRow="0" w:firstColumn="1" w:lastColumn="0" w:noHBand="0" w:noVBand="1"/>
       </w:tblPr>
@@ -1220,72 +1361,87 @@
               <w:jc w:val="center"/>
             </w:pPr>
             <w:r>
+              <w:t>1</w:t>
+            </w:r>
+            <w:r>
+              <w:t>’</w:t>
+            </w:r>
+            <w:r>
+              <w:t>000</w:t>
+            </w:r>
+          </w:p>
+        </w:tc>
+        <w:tc>
+          <w:tcPr>
+            <w:tcW w:w="1249" w:type="dxa"/>
+          </w:tcPr>
+          <w:p>
+            <w:pPr>
+              <w:jc w:val="center"/>
+            </w:pPr>
+            <w:r>
               <w:t>5</w:t>
             </w:r>
-          </w:p>
-        </w:tc>
-        <w:tc>
-          <w:tcPr>
-            <w:tcW w:w="1249" w:type="dxa"/>
+            <w:r>
+              <w:t>’000</w:t>
+            </w:r>
+          </w:p>
+        </w:tc>
+        <w:tc>
+          <w:tcPr>
+            <w:tcW w:w="1261" w:type="dxa"/>
           </w:tcPr>
           <w:p>
             <w:pPr>
               <w:jc w:val="center"/>
             </w:pPr>
             <w:r>
-              <w:t>25</w:t>
-            </w:r>
-          </w:p>
-        </w:tc>
-        <w:tc>
-          <w:tcPr>
-            <w:tcW w:w="1261" w:type="dxa"/>
+              <w:t>1</w:t>
+            </w:r>
+            <w:r>
+              <w:t>0’000</w:t>
+            </w:r>
+          </w:p>
+        </w:tc>
+        <w:tc>
+          <w:tcPr>
+            <w:tcW w:w="1269" w:type="dxa"/>
           </w:tcPr>
           <w:p>
             <w:pPr>
               <w:jc w:val="center"/>
             </w:pPr>
             <w:r>
-              <w:t>125</w:t>
-            </w:r>
-          </w:p>
-        </w:tc>
-        <w:tc>
-          <w:tcPr>
-            <w:tcW w:w="1269" w:type="dxa"/>
+              <w:t>5</w:t>
+            </w:r>
+            <w:r>
+              <w:t>00’00</w:t>
+            </w:r>
+          </w:p>
+        </w:tc>
+        <w:tc>
+          <w:tcPr>
+            <w:tcW w:w="1280" w:type="dxa"/>
           </w:tcPr>
           <w:p>
             <w:pPr>
               <w:jc w:val="center"/>
             </w:pPr>
             <w:r>
-              <w:t>625</w:t>
-            </w:r>
-          </w:p>
-        </w:tc>
-        <w:tc>
-          <w:tcPr>
-            <w:tcW w:w="1280" w:type="dxa"/>
+              <w:t>100’000</w:t>
+            </w:r>
+          </w:p>
+        </w:tc>
+        <w:tc>
+          <w:tcPr>
+            <w:tcW w:w="1372" w:type="dxa"/>
           </w:tcPr>
           <w:p>
             <w:pPr>
               <w:jc w:val="center"/>
             </w:pPr>
             <w:r>
-              <w:t>3’125</w:t>
-            </w:r>
-          </w:p>
-        </w:tc>
-        <w:tc>
-          <w:tcPr>
-            <w:tcW w:w="1372" w:type="dxa"/>
-          </w:tcPr>
-          <w:p>
-            <w:pPr>
-              <w:jc w:val="center"/>
-            </w:pPr>
-            <w:r>
-              <w:t>15’625</w:t>
+              <w:t>1’000’000</w:t>
             </w:r>
           </w:p>
         </w:tc>
@@ -1318,7 +1474,7 @@
               <w:jc w:val="center"/>
             </w:pPr>
             <w:r>
-              <w:t>25</w:t>
+              <w:t>9</w:t>
             </w:r>
           </w:p>
         </w:tc>
@@ -1331,7 +1487,7 @@
               <w:jc w:val="center"/>
             </w:pPr>
             <w:r>
-              <w:t>625</w:t>
+              <w:t>12</w:t>
             </w:r>
           </w:p>
         </w:tc>
@@ -1344,7 +1500,10 @@
               <w:jc w:val="center"/>
             </w:pPr>
             <w:r>
-              <w:t>15’625</w:t>
+              <w:t>1</w:t>
+            </w:r>
+            <w:r>
+              <w:t>3</w:t>
             </w:r>
           </w:p>
         </w:tc>
@@ -1357,13 +1516,7 @@
               <w:jc w:val="center"/>
             </w:pPr>
             <w:r>
-              <w:t>390</w:t>
-            </w:r>
-            <w:r>
-              <w:t>’</w:t>
-            </w:r>
-            <w:r>
-              <w:t>625</w:t>
+              <w:t>15</w:t>
             </w:r>
           </w:p>
         </w:tc>
@@ -1384,7 +1537,7 @@
                 <w:rFonts w:ascii="Calibri" w:hAnsi="Calibri" w:cs="Calibri"/>
                 <w:color w:val="000000"/>
               </w:rPr>
-              <w:t>9'765’625</w:t>
+              <w:t>16</w:t>
             </w:r>
           </w:p>
         </w:tc>
@@ -1405,7 +1558,7 @@
                 <w:rFonts w:ascii="Calibri" w:hAnsi="Calibri" w:cs="Calibri"/>
                 <w:color w:val="000000"/>
               </w:rPr>
-              <w:t>244'140’625</w:t>
+              <w:t>19</w:t>
             </w:r>
           </w:p>
         </w:tc>
@@ -1438,7 +1591,7 @@
               <w:jc w:val="center"/>
             </w:pPr>
             <w:r>
-              <w:t>20</w:t>
+              <w:t>8</w:t>
             </w:r>
           </w:p>
         </w:tc>
@@ -1451,7 +1604,7 @@
               <w:jc w:val="center"/>
             </w:pPr>
             <w:r>
-              <w:t>600</w:t>
+              <w:t>11</w:t>
             </w:r>
           </w:p>
         </w:tc>
@@ -1464,7 +1617,7 @@
               <w:jc w:val="center"/>
             </w:pPr>
             <w:r>
-              <w:t>15’500</w:t>
+              <w:t>12</w:t>
             </w:r>
           </w:p>
         </w:tc>
@@ -1477,7 +1630,7 @@
               <w:jc w:val="center"/>
             </w:pPr>
             <w:r>
-              <w:t>390’000</w:t>
+              <w:t>14</w:t>
             </w:r>
           </w:p>
         </w:tc>
@@ -1490,7 +1643,7 @@
               <w:jc w:val="center"/>
             </w:pPr>
             <w:r>
-              <w:t>9’762’500</w:t>
+              <w:t>15</w:t>
             </w:r>
           </w:p>
         </w:tc>
@@ -1503,7 +1656,7 @@
               <w:jc w:val="center"/>
             </w:pPr>
             <w:r>
-              <w:t>244’125’000</w:t>
+              <w:t>18</w:t>
             </w:r>
           </w:p>
         </w:tc>
@@ -1514,35 +1667,66 @@
         <w:br/>
         <w:t xml:space="preserve">Nous pouvons remarquer qu’en pratique, avec cet échantillon de test, nous arrivons à une complexité de </w:t>
       </w:r>
-      <w:proofErr w:type="gramStart"/>
       <w:r>
         <w:rPr>
           <w:b/>
         </w:rPr>
-        <w:t>O(</w:t>
-      </w:r>
-      <w:proofErr w:type="gramEnd"/>
+        <w:t>O(log</w:t>
+      </w:r>
       <w:r>
         <w:rPr>
           <w:b/>
-        </w:rPr>
-        <w:t>n</w:t>
+          <w:vertAlign w:val="subscript"/>
+        </w:rPr>
+        <w:t>2</w:t>
       </w:r>
       <w:r>
         <w:rPr>
           <w:b/>
-          <w:vertAlign w:val="superscript"/>
-        </w:rPr>
-        <w:t>2</w:t>
+        </w:rPr>
+        <w:t>(n)</w:t>
       </w:r>
       <w:r>
         <w:rPr>
           <w:b/>
         </w:rPr>
-        <w:t xml:space="preserve"> - n)</w:t>
-      </w:r>
-      <w:r>
-        <w:t>.</w:t>
+        <w:t xml:space="preserve"> - 1</w:t>
+      </w:r>
+      <w:r>
+        <w:rPr>
+          <w:b/>
+        </w:rPr>
+        <w:t>)</w:t>
+      </w:r>
+      <w:r>
+        <w:rPr>
+          <w:b/>
+        </w:rPr>
+        <w:t xml:space="preserve"> </w:t>
+      </w:r>
+      <w:r>
+        <w:t xml:space="preserve">et donc </w:t>
+      </w:r>
+      <w:r>
+        <w:rPr>
+          <w:b/>
+        </w:rPr>
+        <w:t>O(log(n)</w:t>
+      </w:r>
+      <w:r>
+        <w:rPr>
+          <w:b/>
+        </w:rPr>
+        <w:t>)</w:t>
+      </w:r>
+      <w:r>
+        <w:rPr>
+          <w:b/>
+        </w:rPr>
+        <w:t xml:space="preserve"> </w:t>
+      </w:r>
+      <w:r>
+        <w:t xml:space="preserve"> </w:t>
       </w:r>
     </w:p>
     <w:p>
@@ -1577,7 +1761,7 @@
     </w:p>
     <w:p>
       <w:pPr>
-        <w:pStyle w:val="Heading1"/>
+        <w:pStyle w:val="Titre1"/>
         <w:rPr>
           <w:b/>
         </w:rPr>
@@ -1680,7 +1864,7 @@
     </w:p>
     <w:tbl>
       <w:tblPr>
-        <w:tblStyle w:val="TableGrid"/>
+        <w:tblStyle w:val="Grilledutableau"/>
         <w:tblW w:w="0" w:type="auto"/>
         <w:tblLook w:val="04A0" w:firstRow="1" w:lastRow="0" w:firstColumn="1" w:lastColumn="0" w:noHBand="0" w:noVBand="1"/>
       </w:tblPr>
@@ -2327,7 +2511,7 @@
     </w:p>
     <w:p>
       <w:pPr>
-        <w:pStyle w:val="Heading1"/>
+        <w:pStyle w:val="Titre1"/>
         <w:rPr>
           <w:b/>
         </w:rPr>
@@ -2433,7 +2617,7 @@
     </w:p>
     <w:tbl>
       <w:tblPr>
-        <w:tblStyle w:val="TableGrid"/>
+        <w:tblStyle w:val="Grilledutableau"/>
         <w:tblW w:w="0" w:type="auto"/>
         <w:tblLook w:val="04A0" w:firstRow="1" w:lastRow="0" w:firstColumn="1" w:lastColumn="0" w:noHBand="0" w:noVBand="1"/>
       </w:tblPr>
@@ -2474,7 +2658,7 @@
               <w:jc w:val="center"/>
             </w:pPr>
             <w:r>
-              <w:t>5</w:t>
+              <w:t>16</w:t>
             </w:r>
           </w:p>
         </w:tc>
@@ -2487,7 +2671,7 @@
               <w:jc w:val="center"/>
             </w:pPr>
             <w:r>
-              <w:t>25</w:t>
+              <w:t>64</w:t>
             </w:r>
           </w:p>
         </w:tc>
@@ -2500,7 +2684,7 @@
               <w:jc w:val="center"/>
             </w:pPr>
             <w:r>
-              <w:t>125</w:t>
+              <w:t>128</w:t>
             </w:r>
           </w:p>
         </w:tc>
@@ -2513,7 +2697,7 @@
               <w:jc w:val="center"/>
             </w:pPr>
             <w:r>
-              <w:t>625</w:t>
+              <w:t>512</w:t>
             </w:r>
           </w:p>
         </w:tc>
@@ -2526,7 +2710,7 @@
               <w:jc w:val="center"/>
             </w:pPr>
             <w:r>
-              <w:t>3’125</w:t>
+              <w:t>1000</w:t>
             </w:r>
           </w:p>
         </w:tc>
@@ -2539,7 +2723,7 @@
               <w:jc w:val="center"/>
             </w:pPr>
             <w:r>
-              <w:t>15’625</w:t>
+              <w:t>5000</w:t>
             </w:r>
           </w:p>
         </w:tc>
@@ -2572,7 +2756,7 @@
               <w:jc w:val="center"/>
             </w:pPr>
             <w:r>
-              <w:t>25</w:t>
+              <w:t>64</w:t>
             </w:r>
           </w:p>
         </w:tc>
@@ -2585,7 +2769,7 @@
               <w:jc w:val="center"/>
             </w:pPr>
             <w:r>
-              <w:t>625</w:t>
+              <w:t>384</w:t>
             </w:r>
           </w:p>
         </w:tc>
@@ -2598,7 +2782,7 @@
               <w:jc w:val="center"/>
             </w:pPr>
             <w:r>
-              <w:t>15’625</w:t>
+              <w:t>896</w:t>
             </w:r>
           </w:p>
         </w:tc>
@@ -2611,13 +2795,7 @@
               <w:jc w:val="center"/>
             </w:pPr>
             <w:r>
-              <w:t>390</w:t>
-            </w:r>
-            <w:r>
-              <w:t>’</w:t>
-            </w:r>
-            <w:r>
-              <w:t>625</w:t>
+              <w:t>4608</w:t>
             </w:r>
           </w:p>
         </w:tc>
@@ -2638,7 +2816,7 @@
                 <w:rFonts w:ascii="Calibri" w:hAnsi="Calibri" w:cs="Calibri"/>
                 <w:color w:val="000000"/>
               </w:rPr>
-              <w:t>9'765’625</w:t>
+              <w:t>10000</w:t>
             </w:r>
           </w:p>
         </w:tc>
@@ -2659,7 +2837,7 @@
                 <w:rFonts w:ascii="Calibri" w:hAnsi="Calibri" w:cs="Calibri"/>
                 <w:color w:val="000000"/>
               </w:rPr>
-              <w:t>244'140’625</w:t>
+              <w:t>65000</w:t>
             </w:r>
           </w:p>
         </w:tc>
@@ -2692,7 +2870,7 @@
               <w:jc w:val="center"/>
             </w:pPr>
             <w:r>
-              <w:t>20</w:t>
+              <w:t>64</w:t>
             </w:r>
           </w:p>
         </w:tc>
@@ -2705,7 +2883,7 @@
               <w:jc w:val="center"/>
             </w:pPr>
             <w:r>
-              <w:t>600</w:t>
+              <w:t>384</w:t>
             </w:r>
           </w:p>
         </w:tc>
@@ -2718,7 +2896,7 @@
               <w:jc w:val="center"/>
             </w:pPr>
             <w:r>
-              <w:t>15’500</w:t>
+              <w:t>896</w:t>
             </w:r>
           </w:p>
         </w:tc>
@@ -2731,7 +2909,7 @@
               <w:jc w:val="center"/>
             </w:pPr>
             <w:r>
-              <w:t>390’000</w:t>
+              <w:t>4608</w:t>
             </w:r>
           </w:p>
         </w:tc>
@@ -2744,7 +2922,7 @@
               <w:jc w:val="center"/>
             </w:pPr>
             <w:r>
-              <w:t>9’762’500</w:t>
+              <w:t>10000</w:t>
             </w:r>
           </w:p>
         </w:tc>
@@ -2757,7 +2935,7 @@
               <w:jc w:val="center"/>
             </w:pPr>
             <w:r>
-              <w:t>244’125’000</w:t>
+              <w:t>65000</w:t>
             </w:r>
           </w:p>
         </w:tc>
@@ -2831,7 +3009,7 @@
     </w:p>
     <w:p>
       <w:pPr>
-        <w:pStyle w:val="Heading1"/>
+        <w:pStyle w:val="Titre1"/>
         <w:rPr>
           <w:b/>
         </w:rPr>
@@ -2905,7 +3083,7 @@
       </w:r>
       <w:r>
         <w:rPr>
-          <w:rStyle w:val="FootnoteReference"/>
+          <w:rStyle w:val="Appelnotedebasdep"/>
         </w:rPr>
         <w:footnoteReference w:id="1"/>
       </w:r>
@@ -2987,7 +3165,7 @@
     </w:p>
     <w:tbl>
       <w:tblPr>
-        <w:tblStyle w:val="TableGrid"/>
+        <w:tblStyle w:val="Grilledutableau"/>
         <w:tblW w:w="0" w:type="auto"/>
         <w:tblLook w:val="04A0" w:firstRow="1" w:lastRow="0" w:firstColumn="1" w:lastColumn="0" w:noHBand="0" w:noVBand="1"/>
       </w:tblPr>
@@ -3344,7 +3522,7 @@
     </w:p>
     <w:p>
       <w:pPr>
-        <w:pStyle w:val="Heading1"/>
+        <w:pStyle w:val="Titre1"/>
         <w:rPr>
           <w:b/>
         </w:rPr>
@@ -3400,7 +3578,7 @@
       </w:r>
       <w:r>
         <w:rPr>
-          <w:rStyle w:val="FootnoteReference"/>
+          <w:rStyle w:val="Appelnotedebasdep"/>
         </w:rPr>
         <w:footnoteReference w:id="2"/>
       </w:r>
@@ -3476,7 +3654,7 @@
     </w:p>
     <w:tbl>
       <w:tblPr>
-        <w:tblStyle w:val="TableGrid"/>
+        <w:tblStyle w:val="Grilledutableau"/>
         <w:tblW w:w="0" w:type="auto"/>
         <w:tblLook w:val="04A0" w:firstRow="1" w:lastRow="0" w:firstColumn="1" w:lastColumn="0" w:noHBand="0" w:noVBand="1"/>
       </w:tblPr>
@@ -3803,6 +3981,7 @@
         <w:docPartUnique/>
       </w:docPartObj>
     </w:sdtPr>
+    <w:sdtEndPr/>
     <w:sdtContent>
       <w:sdt>
         <w:sdtPr>
@@ -3812,10 +3991,11 @@
             <w:docPartUnique/>
           </w:docPartObj>
         </w:sdtPr>
+        <w:sdtEndPr/>
         <w:sdtContent>
           <w:p>
             <w:pPr>
-              <w:pStyle w:val="Footer"/>
+              <w:pStyle w:val="Pieddepage"/>
               <w:jc w:val="center"/>
             </w:pPr>
             <w:r>
@@ -3941,14 +4121,14 @@
   <w:footnote w:id="1">
     <w:p>
       <w:pPr>
-        <w:pStyle w:val="FootnoteText"/>
+        <w:pStyle w:val="Notedebasdepage"/>
         <w:rPr>
           <w:lang w:val="en-US"/>
         </w:rPr>
       </w:pPr>
       <w:r>
         <w:rPr>
-          <w:rStyle w:val="FootnoteReference"/>
+          <w:rStyle w:val="Appelnotedebasdep"/>
         </w:rPr>
         <w:footnoteRef/>
       </w:r>
@@ -3958,7 +4138,7 @@
       <w:hyperlink r:id="rId1" w:history="1">
         <w:r>
           <w:rPr>
-            <w:rStyle w:val="Hyperlink"/>
+            <w:rStyle w:val="Lienhypertexte"/>
             <w:rFonts w:ascii="Segoe UI" w:hAnsi="Segoe UI" w:cs="Segoe UI"/>
             <w:color w:val="0366D6"/>
             <w:shd w:val="clear" w:color="auto" w:fill="FFFFFF"/>
@@ -3971,26 +4151,36 @@
   <w:footnote w:id="2">
     <w:p>
       <w:pPr>
-        <w:pStyle w:val="FootnoteText"/>
+        <w:pStyle w:val="Notedebasdepage"/>
+        <w:rPr>
+          <w:lang w:val="en-US"/>
+        </w:rPr>
       </w:pPr>
       <w:r>
         <w:rPr>
-          <w:rStyle w:val="FootnoteReference"/>
+          <w:rStyle w:val="Appelnotedebasdep"/>
         </w:rPr>
         <w:footnoteRef/>
       </w:r>
       <w:r>
+        <w:rPr>
+          <w:lang w:val="en-US"/>
+        </w:rPr>
         <w:t xml:space="preserve"> </w:t>
       </w:r>
       <w:hyperlink r:id="rId2" w:history="1">
         <w:r>
           <w:rPr>
-            <w:rStyle w:val="Hyperlink"/>
+            <w:rStyle w:val="Lienhypertexte"/>
+            <w:lang w:val="en-US"/>
           </w:rPr>
           <w:t>http://www.cplusplus.com/reference/vector/vector/insert/</w:t>
         </w:r>
       </w:hyperlink>
       <w:r>
+        <w:rPr>
+          <w:lang w:val="en-US"/>
+        </w:rPr>
         <w:t xml:space="preserve"> </w:t>
       </w:r>
     </w:p>
@@ -4002,7 +4192,7 @@
 <w:hdr xmlns:wpc="http://schemas.microsoft.com/office/word/2010/wordprocessingCanvas" xmlns:cx="http://schemas.microsoft.com/office/drawing/2014/chartex" xmlns:cx1="http://schemas.microsoft.com/office/drawing/2015/9/8/chartex" xmlns:cx2="http://schemas.microsoft.com/office/drawing/2015/10/21/chartex" xmlns:cx3="http://schemas.microsoft.com/office/drawing/2016/5/9/chartex" xmlns:cx4="http://schemas.microsoft.com/office/drawing/2016/5/10/chartex" xmlns:cx5="http://schemas.microsoft.com/office/drawing/2016/5/11/chartex" xmlns:cx6="http://schemas.microsoft.com/office/drawing/2016/5/12/chartex" xmlns:cx7="http://schemas.microsoft.com/office/drawing/2016/5/13/chartex" xmlns:cx8="http://schemas.microsoft.com/office/drawing/2016/5/14/chartex" xmlns:mc="http://schemas.openxmlformats.org/markup-compatibility/2006" xmlns:aink="http://schemas.microsoft.com/office/drawing/2016/ink" xmlns:am3d="http://schemas.microsoft.com/office/drawing/2017/model3d" xmlns:o="urn:schemas-microsoft-com:office:office" xmlns:r="http://schemas.openxmlformats.org/officeDocument/2006/relationships" xmlns:m="http://schemas.openxmlformats.org/officeDocument/2006/math" xmlns:v="urn:schemas-microsoft-com:vml" xmlns:wp14="http://schemas.microsoft.com/office/word/2010/wordprocessingDrawing" xmlns:wp="http://schemas.openxmlformats.org/drawingml/2006/wordprocessingDrawing" xmlns:w10="urn:schemas-microsoft-com:office:word" xmlns:w="http://schemas.openxmlformats.org/wordprocessingml/2006/main" xmlns:w14="http://schemas.microsoft.com/office/word/2010/wordml" xmlns:w15="http://schemas.microsoft.com/office/word/2012/wordml" xmlns:w16cid="http://schemas.microsoft.com/office/word/2016/wordml/cid" xmlns:w16se="http://schemas.microsoft.com/office/word/2015/wordml/symex" xmlns:wpg="http://schemas.microsoft.com/office/word/2010/wordprocessingGroup" xmlns:wpi="http://schemas.microsoft.com/office/word/2010/wordprocessingInk" xmlns:wne="http://schemas.microsoft.com/office/word/2006/wordml" xmlns:wps="http://schemas.microsoft.com/office/word/2010/wordprocessingShape" mc:Ignorable="w14 w15 w16se w16cid wp14">
   <w:p>
     <w:pPr>
-      <w:pStyle w:val="Header"/>
+      <w:pStyle w:val="En-tte"/>
     </w:pPr>
     <w:r>
       <w:t>Dessaules Loïc</w:t>
@@ -4018,7 +4208,7 @@
   </w:p>
   <w:p>
     <w:pPr>
-      <w:pStyle w:val="Header"/>
+      <w:pStyle w:val="En-tte"/>
     </w:pPr>
     <w:proofErr w:type="spellStart"/>
     <w:r>
@@ -4036,7 +4226,7 @@
   </w:p>
   <w:p>
     <w:pPr>
-      <w:pStyle w:val="Header"/>
+      <w:pStyle w:val="En-tte"/>
     </w:pPr>
     <w:proofErr w:type="spellStart"/>
     <w:r>
@@ -4049,7 +4239,7 @@
   </w:p>
   <w:p>
     <w:pPr>
-      <w:pStyle w:val="Header"/>
+      <w:pStyle w:val="En-tte"/>
     </w:pPr>
   </w:p>
 </w:hdr>
@@ -4078,7 +4268,7 @@
         <v:path o:extrusionok="f" gradientshapeok="t" o:connecttype="rect"/>
         <o:lock v:ext="edit" aspectratio="t"/>
       </v:shapetype>
-      <v:shape id="_x0000_i1075" type="#_x0000_t75" style="width:11.4pt;height:11.4pt" o:bullet="t">
+      <v:shape id="_x0000_i1046" type="#_x0000_t75" style="width:11.25pt;height:11.25pt" o:bullet="t">
         <v:imagedata r:id="rId1" o:title="mso68D7"/>
       </v:shape>
     </w:pict>
@@ -4249,7 +4439,7 @@
         <w:rFonts w:ascii="Symbol" w:hAnsi="Symbol" w:hint="default"/>
       </w:rPr>
     </w:lvl>
-    <w:lvl w:ilvl="1" w:tplc="10000003" w:tentative="1">
+    <w:lvl w:ilvl="1" w:tplc="10000003">
       <w:start w:val="1"/>
       <w:numFmt w:val="bullet"/>
       <w:lvlText w:val="o"/>
@@ -4261,7 +4451,7 @@
         <w:rFonts w:ascii="Courier New" w:hAnsi="Courier New" w:cs="Courier New" w:hint="default"/>
       </w:rPr>
     </w:lvl>
-    <w:lvl w:ilvl="2" w:tplc="10000005" w:tentative="1">
+    <w:lvl w:ilvl="2" w:tplc="10000005">
       <w:start w:val="1"/>
       <w:numFmt w:val="bullet"/>
       <w:lvlText w:val=""/>
@@ -4478,7 +4668,7 @@
         <w:rFonts w:asciiTheme="minorHAnsi" w:eastAsiaTheme="minorHAnsi" w:hAnsiTheme="minorHAnsi" w:cstheme="minorBidi"/>
         <w:sz w:val="22"/>
         <w:szCs w:val="22"/>
-        <w:lang w:eastAsia="en-US" w:bidi="ar-SA"/>
+        <w:lang w:val="fr-CH" w:eastAsia="en-US" w:bidi="ar-SA"/>
       </w:rPr>
     </w:rPrDefault>
     <w:pPrDefault>
@@ -4867,15 +5057,12 @@
   <w:style w:type="paragraph" w:default="1" w:styleId="Normal">
     <w:name w:val="Normal"/>
     <w:qFormat/>
-    <w:rPr>
-      <w:lang w:val="fr-CH"/>
-    </w:rPr>
   </w:style>
-  <w:style w:type="paragraph" w:styleId="Heading1">
+  <w:style w:type="paragraph" w:styleId="Titre1">
     <w:name w:val="heading 1"/>
     <w:basedOn w:val="Normal"/>
     <w:next w:val="Normal"/>
-    <w:link w:val="Heading1Char"/>
+    <w:link w:val="Titre1Car"/>
     <w:uiPriority w:val="9"/>
     <w:qFormat/>
     <w:rsid w:val="00785CDA"/>
@@ -4895,11 +5082,11 @@
       <w:szCs w:val="32"/>
     </w:rPr>
   </w:style>
-  <w:style w:type="paragraph" w:styleId="Heading2">
+  <w:style w:type="paragraph" w:styleId="Titre2">
     <w:name w:val="heading 2"/>
     <w:basedOn w:val="Normal"/>
     <w:next w:val="Normal"/>
-    <w:link w:val="Heading2Char"/>
+    <w:link w:val="Titre2Car"/>
     <w:uiPriority w:val="9"/>
     <w:unhideWhenUsed/>
     <w:qFormat/>
@@ -4917,13 +5104,13 @@
       <w:szCs w:val="26"/>
     </w:rPr>
   </w:style>
-  <w:style w:type="character" w:default="1" w:styleId="DefaultParagraphFont">
+  <w:style w:type="character" w:default="1" w:styleId="Policepardfaut">
     <w:name w:val="Default Paragraph Font"/>
     <w:uiPriority w:val="1"/>
     <w:semiHidden/>
     <w:unhideWhenUsed/>
   </w:style>
-  <w:style w:type="table" w:default="1" w:styleId="TableNormal">
+  <w:style w:type="table" w:default="1" w:styleId="TableauNormal">
     <w:name w:val="Normal Table"/>
     <w:uiPriority w:val="99"/>
     <w:semiHidden/>
@@ -4938,16 +5125,16 @@
       </w:tblCellMar>
     </w:tblPr>
   </w:style>
-  <w:style w:type="numbering" w:default="1" w:styleId="NoList">
+  <w:style w:type="numbering" w:default="1" w:styleId="Aucuneliste">
     <w:name w:val="No List"/>
     <w:uiPriority w:val="99"/>
     <w:semiHidden/>
     <w:unhideWhenUsed/>
   </w:style>
-  <w:style w:type="character" w:customStyle="1" w:styleId="Heading1Char">
-    <w:name w:val="Heading 1 Char"/>
-    <w:basedOn w:val="DefaultParagraphFont"/>
-    <w:link w:val="Heading1"/>
+  <w:style w:type="character" w:customStyle="1" w:styleId="Titre1Car">
+    <w:name w:val="Titre 1 Car"/>
+    <w:basedOn w:val="Policepardfaut"/>
+    <w:link w:val="Titre1"/>
     <w:uiPriority w:val="9"/>
     <w:rsid w:val="00785CDA"/>
     <w:rPr>
@@ -4958,7 +5145,7 @@
       <w:lang w:val="fr-CH"/>
     </w:rPr>
   </w:style>
-  <w:style w:type="paragraph" w:styleId="ListParagraph">
+  <w:style w:type="paragraph" w:styleId="Paragraphedeliste">
     <w:name w:val="List Paragraph"/>
     <w:basedOn w:val="Normal"/>
     <w:uiPriority w:val="34"/>
@@ -4969,9 +5156,9 @@
       <w:contextualSpacing/>
     </w:pPr>
   </w:style>
-  <w:style w:type="table" w:styleId="TableGrid">
+  <w:style w:type="table" w:styleId="Grilledutableau">
     <w:name w:val="Table Grid"/>
-    <w:basedOn w:val="TableNormal"/>
+    <w:basedOn w:val="TableauNormal"/>
     <w:uiPriority w:val="39"/>
     <w:rsid w:val="00B25B5E"/>
     <w:pPr>
@@ -4988,10 +5175,10 @@
       </w:tblBorders>
     </w:tblPr>
   </w:style>
-  <w:style w:type="paragraph" w:styleId="FootnoteText">
+  <w:style w:type="paragraph" w:styleId="Notedebasdepage">
     <w:name w:val="footnote text"/>
     <w:basedOn w:val="Normal"/>
-    <w:link w:val="FootnoteTextChar"/>
+    <w:link w:val="NotedebasdepageCar"/>
     <w:uiPriority w:val="99"/>
     <w:semiHidden/>
     <w:unhideWhenUsed/>
@@ -5004,10 +5191,10 @@
       <w:szCs w:val="20"/>
     </w:rPr>
   </w:style>
-  <w:style w:type="character" w:customStyle="1" w:styleId="FootnoteTextChar">
-    <w:name w:val="Footnote Text Char"/>
-    <w:basedOn w:val="DefaultParagraphFont"/>
-    <w:link w:val="FootnoteText"/>
+  <w:style w:type="character" w:customStyle="1" w:styleId="NotedebasdepageCar">
+    <w:name w:val="Note de bas de page Car"/>
+    <w:basedOn w:val="Policepardfaut"/>
+    <w:link w:val="Notedebasdepage"/>
     <w:uiPriority w:val="99"/>
     <w:semiHidden/>
     <w:rsid w:val="00D55854"/>
@@ -5017,9 +5204,9 @@
       <w:lang w:val="fr-CH"/>
     </w:rPr>
   </w:style>
-  <w:style w:type="character" w:styleId="FootnoteReference">
+  <w:style w:type="character" w:styleId="Appelnotedebasdep">
     <w:name w:val="footnote reference"/>
-    <w:basedOn w:val="DefaultParagraphFont"/>
+    <w:basedOn w:val="Policepardfaut"/>
     <w:uiPriority w:val="99"/>
     <w:semiHidden/>
     <w:unhideWhenUsed/>
@@ -5028,9 +5215,9 @@
       <w:vertAlign w:val="superscript"/>
     </w:rPr>
   </w:style>
-  <w:style w:type="character" w:styleId="Hyperlink">
+  <w:style w:type="character" w:styleId="Lienhypertexte">
     <w:name w:val="Hyperlink"/>
-    <w:basedOn w:val="DefaultParagraphFont"/>
+    <w:basedOn w:val="Policepardfaut"/>
     <w:uiPriority w:val="99"/>
     <w:unhideWhenUsed/>
     <w:rsid w:val="00D55854"/>
@@ -5039,9 +5226,9 @@
       <w:u w:val="single"/>
     </w:rPr>
   </w:style>
-  <w:style w:type="character" w:styleId="UnresolvedMention">
+  <w:style w:type="character" w:styleId="Mentionnonrsolue">
     <w:name w:val="Unresolved Mention"/>
-    <w:basedOn w:val="DefaultParagraphFont"/>
+    <w:basedOn w:val="Policepardfaut"/>
     <w:uiPriority w:val="99"/>
     <w:semiHidden/>
     <w:unhideWhenUsed/>
@@ -5051,10 +5238,10 @@
       <w:shd w:val="clear" w:color="auto" w:fill="E1DFDD"/>
     </w:rPr>
   </w:style>
-  <w:style w:type="paragraph" w:styleId="Header">
+  <w:style w:type="paragraph" w:styleId="En-tte">
     <w:name w:val="header"/>
     <w:basedOn w:val="Normal"/>
-    <w:link w:val="HeaderChar"/>
+    <w:link w:val="En-tteCar"/>
     <w:uiPriority w:val="99"/>
     <w:unhideWhenUsed/>
     <w:rsid w:val="00E1114F"/>
@@ -5066,20 +5253,20 @@
       <w:spacing w:after="0" w:line="240" w:lineRule="auto"/>
     </w:pPr>
   </w:style>
-  <w:style w:type="character" w:customStyle="1" w:styleId="HeaderChar">
-    <w:name w:val="Header Char"/>
-    <w:basedOn w:val="DefaultParagraphFont"/>
-    <w:link w:val="Header"/>
+  <w:style w:type="character" w:customStyle="1" w:styleId="En-tteCar">
+    <w:name w:val="En-tête Car"/>
+    <w:basedOn w:val="Policepardfaut"/>
+    <w:link w:val="En-tte"/>
     <w:uiPriority w:val="99"/>
     <w:rsid w:val="00E1114F"/>
     <w:rPr>
       <w:lang w:val="fr-CH"/>
     </w:rPr>
   </w:style>
-  <w:style w:type="paragraph" w:styleId="Footer">
+  <w:style w:type="paragraph" w:styleId="Pieddepage">
     <w:name w:val="footer"/>
     <w:basedOn w:val="Normal"/>
-    <w:link w:val="FooterChar"/>
+    <w:link w:val="PieddepageCar"/>
     <w:uiPriority w:val="99"/>
     <w:unhideWhenUsed/>
     <w:rsid w:val="00E1114F"/>
@@ -5091,20 +5278,20 @@
       <w:spacing w:after="0" w:line="240" w:lineRule="auto"/>
     </w:pPr>
   </w:style>
-  <w:style w:type="character" w:customStyle="1" w:styleId="FooterChar">
-    <w:name w:val="Footer Char"/>
-    <w:basedOn w:val="DefaultParagraphFont"/>
-    <w:link w:val="Footer"/>
+  <w:style w:type="character" w:customStyle="1" w:styleId="PieddepageCar">
+    <w:name w:val="Pied de page Car"/>
+    <w:basedOn w:val="Policepardfaut"/>
+    <w:link w:val="Pieddepage"/>
     <w:uiPriority w:val="99"/>
     <w:rsid w:val="00E1114F"/>
     <w:rPr>
       <w:lang w:val="fr-CH"/>
     </w:rPr>
   </w:style>
-  <w:style w:type="character" w:customStyle="1" w:styleId="Heading2Char">
-    <w:name w:val="Heading 2 Char"/>
-    <w:basedOn w:val="DefaultParagraphFont"/>
-    <w:link w:val="Heading2"/>
+  <w:style w:type="character" w:customStyle="1" w:styleId="Titre2Car">
+    <w:name w:val="Titre 2 Car"/>
+    <w:basedOn w:val="Policepardfaut"/>
+    <w:link w:val="Titre2"/>
     <w:uiPriority w:val="9"/>
     <w:rsid w:val="00E1114F"/>
     <w:rPr>
@@ -5121,7 +5308,7 @@
 <file path=word/charts/chart1.xml><?xml version="1.0" encoding="utf-8"?>
 <c:chartSpace xmlns:c="http://schemas.openxmlformats.org/drawingml/2006/chart" xmlns:a="http://schemas.openxmlformats.org/drawingml/2006/main" xmlns:r="http://schemas.openxmlformats.org/officeDocument/2006/relationships" xmlns:c16r2="http://schemas.microsoft.com/office/drawing/2015/06/chart">
   <c:date1904 val="0"/>
-  <c:lang val="en-US"/>
+  <c:lang val="fr-FR"/>
   <c:roundedCorners val="0"/>
   <mc:AlternateContent xmlns:mc="http://schemas.openxmlformats.org/markup-compatibility/2006">
     <mc:Choice xmlns:c14="http://schemas.microsoft.com/office/drawing/2007/8/2/chart" Requires="c14">
@@ -5183,7 +5370,7 @@
               <a:cs typeface="+mn-cs"/>
             </a:defRPr>
           </a:pPr>
-          <a:endParaRPr lang="LID4096"/>
+          <a:endParaRPr lang="fr-FR"/>
         </a:p>
       </c:txPr>
     </c:title>
@@ -5528,7 +5715,7 @@
                   <a:cs typeface="+mn-cs"/>
                 </a:defRPr>
               </a:pPr>
-              <a:endParaRPr lang="LID4096"/>
+              <a:endParaRPr lang="fr-FR"/>
             </a:p>
           </c:txPr>
         </c:title>
@@ -5566,7 +5753,7 @@
                 <a:cs typeface="+mn-cs"/>
               </a:defRPr>
             </a:pPr>
-            <a:endParaRPr lang="LID4096"/>
+            <a:endParaRPr lang="fr-FR"/>
           </a:p>
         </c:txPr>
         <c:crossAx val="1998960911"/>
@@ -5661,7 +5848,7 @@
                   <a:cs typeface="+mn-cs"/>
                 </a:defRPr>
               </a:pPr>
-              <a:endParaRPr lang="LID4096"/>
+              <a:endParaRPr lang="fr-FR"/>
             </a:p>
           </c:txPr>
         </c:title>
@@ -5699,7 +5886,7 @@
                 <a:cs typeface="+mn-cs"/>
               </a:defRPr>
             </a:pPr>
-            <a:endParaRPr lang="LID4096"/>
+            <a:endParaRPr lang="fr-FR"/>
           </a:p>
         </c:txPr>
         <c:crossAx val="2067160143"/>
@@ -5741,7 +5928,7 @@
               <a:cs typeface="+mn-cs"/>
             </a:defRPr>
           </a:pPr>
-          <a:endParaRPr lang="LID4096"/>
+          <a:endParaRPr lang="fr-FR"/>
         </a:p>
       </c:txPr>
     </c:legend>
@@ -5778,7 +5965,7 @@
       <a:pPr>
         <a:defRPr/>
       </a:pPr>
-      <a:endParaRPr lang="LID4096"/>
+      <a:endParaRPr lang="fr-FR"/>
     </a:p>
   </c:txPr>
   <c:externalData r:id="rId3">
@@ -5790,7 +5977,7 @@
 <file path=word/charts/chart2.xml><?xml version="1.0" encoding="utf-8"?>
 <c:chartSpace xmlns:c="http://schemas.openxmlformats.org/drawingml/2006/chart" xmlns:a="http://schemas.openxmlformats.org/drawingml/2006/main" xmlns:r="http://schemas.openxmlformats.org/officeDocument/2006/relationships" xmlns:c16r2="http://schemas.microsoft.com/office/drawing/2015/06/chart">
   <c:date1904 val="0"/>
-  <c:lang val="en-US"/>
+  <c:lang val="fr-FR"/>
   <c:roundedCorners val="0"/>
   <mc:AlternateContent xmlns:mc="http://schemas.openxmlformats.org/markup-compatibility/2006">
     <mc:Choice xmlns:c14="http://schemas.microsoft.com/office/drawing/2007/8/2/chart" Requires="c14">
@@ -5857,7 +6044,7 @@
               <a:cs typeface="+mn-cs"/>
             </a:defRPr>
           </a:pPr>
-          <a:endParaRPr lang="LID4096"/>
+          <a:endParaRPr lang="fr-FR"/>
         </a:p>
       </c:txPr>
     </c:title>
@@ -6159,7 +6346,7 @@
                   <a:cs typeface="+mn-cs"/>
                 </a:defRPr>
               </a:pPr>
-              <a:endParaRPr lang="LID4096"/>
+              <a:endParaRPr lang="fr-FR"/>
             </a:p>
           </c:txPr>
         </c:title>
@@ -6197,7 +6384,7 @@
                 <a:cs typeface="+mn-cs"/>
               </a:defRPr>
             </a:pPr>
-            <a:endParaRPr lang="LID4096"/>
+            <a:endParaRPr lang="fr-FR"/>
           </a:p>
         </c:txPr>
         <c:crossAx val="1958758672"/>
@@ -6291,7 +6478,7 @@
                   <a:cs typeface="+mn-cs"/>
                 </a:defRPr>
               </a:pPr>
-              <a:endParaRPr lang="LID4096"/>
+              <a:endParaRPr lang="fr-FR"/>
             </a:p>
           </c:txPr>
         </c:title>
@@ -6329,7 +6516,7 @@
                 <a:cs typeface="+mn-cs"/>
               </a:defRPr>
             </a:pPr>
-            <a:endParaRPr lang="LID4096"/>
+            <a:endParaRPr lang="fr-FR"/>
           </a:p>
         </c:txPr>
         <c:crossAx val="1819372176"/>
@@ -6371,7 +6558,7 @@
               <a:cs typeface="+mn-cs"/>
             </a:defRPr>
           </a:pPr>
-          <a:endParaRPr lang="LID4096"/>
+          <a:endParaRPr lang="fr-FR"/>
         </a:p>
       </c:txPr>
     </c:legend>
@@ -6408,7 +6595,7 @@
       <a:pPr>
         <a:defRPr/>
       </a:pPr>
-      <a:endParaRPr lang="LID4096"/>
+      <a:endParaRPr lang="fr-FR"/>
     </a:p>
   </c:txPr>
   <c:externalData r:id="rId3">
@@ -6420,7 +6607,7 @@
 <file path=word/charts/chart3.xml><?xml version="1.0" encoding="utf-8"?>
 <c:chartSpace xmlns:c="http://schemas.openxmlformats.org/drawingml/2006/chart" xmlns:a="http://schemas.openxmlformats.org/drawingml/2006/main" xmlns:r="http://schemas.openxmlformats.org/officeDocument/2006/relationships" xmlns:c16r2="http://schemas.microsoft.com/office/drawing/2015/06/chart">
   <c:date1904 val="0"/>
-  <c:lang val="en-US"/>
+  <c:lang val="fr-FR"/>
   <c:roundedCorners val="0"/>
   <mc:AlternateContent xmlns:mc="http://schemas.openxmlformats.org/markup-compatibility/2006">
     <mc:Choice xmlns:c14="http://schemas.microsoft.com/office/drawing/2007/8/2/chart" Requires="c14">
@@ -6482,7 +6669,7 @@
               <a:cs typeface="+mn-cs"/>
             </a:defRPr>
           </a:pPr>
-          <a:endParaRPr lang="LID4096"/>
+          <a:endParaRPr lang="fr-FR"/>
         </a:p>
       </c:txPr>
     </c:title>
@@ -6803,7 +6990,7 @@
                   <a:cs typeface="+mn-cs"/>
                 </a:defRPr>
               </a:pPr>
-              <a:endParaRPr lang="LID4096"/>
+              <a:endParaRPr lang="fr-FR"/>
             </a:p>
           </c:txPr>
         </c:title>
@@ -6841,7 +7028,7 @@
                 <a:cs typeface="+mn-cs"/>
               </a:defRPr>
             </a:pPr>
-            <a:endParaRPr lang="LID4096"/>
+            <a:endParaRPr lang="fr-FR"/>
           </a:p>
         </c:txPr>
         <c:crossAx val="1608611408"/>
@@ -6936,7 +7123,7 @@
                   <a:cs typeface="+mn-cs"/>
                 </a:defRPr>
               </a:pPr>
-              <a:endParaRPr lang="LID4096"/>
+              <a:endParaRPr lang="fr-FR"/>
             </a:p>
           </c:txPr>
         </c:title>
@@ -6974,7 +7161,7 @@
                 <a:cs typeface="+mn-cs"/>
               </a:defRPr>
             </a:pPr>
-            <a:endParaRPr lang="LID4096"/>
+            <a:endParaRPr lang="fr-FR"/>
           </a:p>
         </c:txPr>
         <c:crossAx val="1608648096"/>
@@ -7016,7 +7203,7 @@
               <a:cs typeface="+mn-cs"/>
             </a:defRPr>
           </a:pPr>
-          <a:endParaRPr lang="LID4096"/>
+          <a:endParaRPr lang="fr-FR"/>
         </a:p>
       </c:txPr>
     </c:legend>
@@ -7053,7 +7240,7 @@
       <a:pPr>
         <a:defRPr/>
       </a:pPr>
-      <a:endParaRPr lang="LID4096"/>
+      <a:endParaRPr lang="fr-FR"/>
     </a:p>
   </c:txPr>
   <c:externalData r:id="rId3">
@@ -7065,7 +7252,7 @@
 <file path=word/charts/chart4.xml><?xml version="1.0" encoding="utf-8"?>
 <c:chartSpace xmlns:c="http://schemas.openxmlformats.org/drawingml/2006/chart" xmlns:a="http://schemas.openxmlformats.org/drawingml/2006/main" xmlns:r="http://schemas.openxmlformats.org/officeDocument/2006/relationships" xmlns:c16r2="http://schemas.microsoft.com/office/drawing/2015/06/chart">
   <c:date1904 val="0"/>
-  <c:lang val="en-US"/>
+  <c:lang val="fr-FR"/>
   <c:roundedCorners val="0"/>
   <mc:AlternateContent xmlns:mc="http://schemas.openxmlformats.org/markup-compatibility/2006">
     <mc:Choice xmlns:c14="http://schemas.microsoft.com/office/drawing/2007/8/2/chart" Requires="c14">
@@ -7160,7 +7347,7 @@
               <a:cs typeface="+mn-cs"/>
             </a:defRPr>
           </a:pPr>
-          <a:endParaRPr lang="LID4096"/>
+          <a:endParaRPr lang="fr-FR"/>
         </a:p>
       </c:txPr>
     </c:title>
@@ -7371,7 +7558,7 @@
                   <a:cs typeface="+mn-cs"/>
                 </a:defRPr>
               </a:pPr>
-              <a:endParaRPr lang="LID4096"/>
+              <a:endParaRPr lang="fr-FR"/>
             </a:p>
           </c:txPr>
         </c:title>
@@ -7409,7 +7596,7 @@
                 <a:cs typeface="+mn-cs"/>
               </a:defRPr>
             </a:pPr>
-            <a:endParaRPr lang="LID4096"/>
+            <a:endParaRPr lang="fr-FR"/>
           </a:p>
         </c:txPr>
         <c:crossAx val="1742395968"/>
@@ -7508,7 +7695,7 @@
                   <a:cs typeface="+mn-cs"/>
                 </a:defRPr>
               </a:pPr>
-              <a:endParaRPr lang="LID4096"/>
+              <a:endParaRPr lang="fr-FR"/>
             </a:p>
           </c:txPr>
         </c:title>
@@ -7546,7 +7733,7 @@
                 <a:cs typeface="+mn-cs"/>
               </a:defRPr>
             </a:pPr>
-            <a:endParaRPr lang="LID4096"/>
+            <a:endParaRPr lang="fr-FR"/>
           </a:p>
         </c:txPr>
         <c:crossAx val="1742800176"/>
@@ -7588,7 +7775,7 @@
               <a:cs typeface="+mn-cs"/>
             </a:defRPr>
           </a:pPr>
-          <a:endParaRPr lang="LID4096"/>
+          <a:endParaRPr lang="fr-FR"/>
         </a:p>
       </c:txPr>
     </c:legend>
@@ -7625,7 +7812,7 @@
       <a:pPr>
         <a:defRPr/>
       </a:pPr>
-      <a:endParaRPr lang="LID4096"/>
+      <a:endParaRPr lang="fr-FR"/>
     </a:p>
   </c:txPr>
   <c:externalData r:id="rId3">
@@ -7637,7 +7824,7 @@
 <file path=word/charts/chart5.xml><?xml version="1.0" encoding="utf-8"?>
 <c:chartSpace xmlns:c="http://schemas.openxmlformats.org/drawingml/2006/chart" xmlns:a="http://schemas.openxmlformats.org/drawingml/2006/main" xmlns:r="http://schemas.openxmlformats.org/officeDocument/2006/relationships" xmlns:c16r2="http://schemas.microsoft.com/office/drawing/2015/06/chart">
   <c:date1904 val="0"/>
-  <c:lang val="en-US"/>
+  <c:lang val="fr-FR"/>
   <c:roundedCorners val="0"/>
   <mc:AlternateContent xmlns:mc="http://schemas.openxmlformats.org/markup-compatibility/2006">
     <mc:Choice xmlns:c14="http://schemas.microsoft.com/office/drawing/2007/8/2/chart" Requires="c14">
@@ -7704,7 +7891,7 @@
               <a:cs typeface="+mn-cs"/>
             </a:defRPr>
           </a:pPr>
-          <a:endParaRPr lang="LID4096"/>
+          <a:endParaRPr lang="fr-FR"/>
         </a:p>
       </c:txPr>
     </c:title>
@@ -7915,7 +8102,7 @@
                   <a:cs typeface="+mn-cs"/>
                 </a:defRPr>
               </a:pPr>
-              <a:endParaRPr lang="LID4096"/>
+              <a:endParaRPr lang="fr-FR"/>
             </a:p>
           </c:txPr>
         </c:title>
@@ -7953,7 +8140,7 @@
                 <a:cs typeface="+mn-cs"/>
               </a:defRPr>
             </a:pPr>
-            <a:endParaRPr lang="LID4096"/>
+            <a:endParaRPr lang="fr-FR"/>
           </a:p>
         </c:txPr>
         <c:crossAx val="766823055"/>
@@ -8052,7 +8239,7 @@
                   <a:cs typeface="+mn-cs"/>
                 </a:defRPr>
               </a:pPr>
-              <a:endParaRPr lang="LID4096"/>
+              <a:endParaRPr lang="fr-FR"/>
             </a:p>
           </c:txPr>
         </c:title>
@@ -8090,7 +8277,7 @@
                 <a:cs typeface="+mn-cs"/>
               </a:defRPr>
             </a:pPr>
-            <a:endParaRPr lang="LID4096"/>
+            <a:endParaRPr lang="fr-FR"/>
           </a:p>
         </c:txPr>
         <c:crossAx val="945356879"/>
@@ -8132,7 +8319,7 @@
               <a:cs typeface="+mn-cs"/>
             </a:defRPr>
           </a:pPr>
-          <a:endParaRPr lang="LID4096"/>
+          <a:endParaRPr lang="fr-FR"/>
         </a:p>
       </c:txPr>
     </c:legend>
@@ -8169,7 +8356,7 @@
       <a:pPr>
         <a:defRPr/>
       </a:pPr>
-      <a:endParaRPr lang="LID4096"/>
+      <a:endParaRPr lang="fr-FR"/>
     </a:p>
   </c:txPr>
   <c:externalData r:id="rId3">
@@ -11258,7 +11445,7 @@
 </file>
 
 <file path=customXml/itemProps1.xml><?xml version="1.0" encoding="utf-8"?>
-<ds:datastoreItem xmlns:ds="http://schemas.openxmlformats.org/officeDocument/2006/customXml" ds:itemID="{E0364B02-A201-4EAD-837C-A22D942525E2}">
+<ds:datastoreItem xmlns:ds="http://schemas.openxmlformats.org/officeDocument/2006/customXml" ds:itemID="{E05CB5DC-11A7-4002-95E2-EDF28FBFDA30}">
   <ds:schemaRefs>
     <ds:schemaRef ds:uri="http://schemas.openxmlformats.org/officeDocument/2006/bibliography"/>
   </ds:schemaRefs>

</xml_diff>

<commit_message>
Added graphs for Gabi parts
</commit_message>
<xml_diff>
--- a/rapport.docx
+++ b/rapport.docx
@@ -4,7 +4,7 @@
   <w:body>
     <w:p>
       <w:pPr>
-        <w:pStyle w:val="Titre2"/>
+        <w:pStyle w:val="Heading2"/>
         <w:jc w:val="center"/>
         <w:rPr>
           <w:b/>
@@ -21,7 +21,7 @@
     </w:p>
     <w:p>
       <w:pPr>
-        <w:pStyle w:val="Titre1"/>
+        <w:pStyle w:val="Heading1"/>
       </w:pPr>
       <w:r>
         <w:t xml:space="preserve">Fonction 1 : </w:t>
@@ -70,7 +70,7 @@
     </w:p>
     <w:p>
       <w:pPr>
-        <w:pStyle w:val="Paragraphedeliste"/>
+        <w:pStyle w:val="ListParagraph"/>
         <w:numPr>
           <w:ilvl w:val="0"/>
           <w:numId w:val="1"/>
@@ -102,7 +102,7 @@
     </w:p>
     <w:p>
       <w:pPr>
-        <w:pStyle w:val="Paragraphedeliste"/>
+        <w:pStyle w:val="ListParagraph"/>
         <w:numPr>
           <w:ilvl w:val="0"/>
           <w:numId w:val="1"/>
@@ -129,7 +129,7 @@
     </w:p>
     <w:p>
       <w:pPr>
-        <w:pStyle w:val="Paragraphedeliste"/>
+        <w:pStyle w:val="ListParagraph"/>
         <w:numPr>
           <w:ilvl w:val="0"/>
           <w:numId w:val="1"/>
@@ -182,7 +182,7 @@
     </w:p>
     <w:tbl>
       <w:tblPr>
-        <w:tblStyle w:val="Grilledutableau"/>
+        <w:tblStyle w:val="TableGrid"/>
         <w:tblW w:w="0" w:type="auto"/>
         <w:tblLook w:val="04A0" w:firstRow="1" w:lastRow="0" w:firstColumn="1" w:lastColumn="0" w:noHBand="0" w:noVBand="1"/>
       </w:tblPr>
@@ -552,7 +552,7 @@
     </w:p>
     <w:p>
       <w:pPr>
-        <w:pStyle w:val="Titre1"/>
+        <w:pStyle w:val="Heading1"/>
       </w:pPr>
       <w:r>
         <w:rPr>
@@ -652,7 +652,7 @@
     </w:p>
     <w:tbl>
       <w:tblPr>
-        <w:tblStyle w:val="Grilledutableau"/>
+        <w:tblStyle w:val="TableGrid"/>
         <w:tblW w:w="0" w:type="auto"/>
         <w:tblLook w:val="04A0" w:firstRow="1" w:lastRow="0" w:firstColumn="1" w:lastColumn="0" w:noHBand="0" w:noVBand="1"/>
       </w:tblPr>
@@ -1071,7 +1071,7 @@
     </w:p>
     <w:p>
       <w:pPr>
-        <w:pStyle w:val="Titre1"/>
+        <w:pStyle w:val="Heading1"/>
         <w:rPr>
           <w:b/>
           <w:u w:val="single"/>
@@ -1125,7 +1125,7 @@
     </w:p>
     <w:p>
       <w:pPr>
-        <w:pStyle w:val="Paragraphedeliste"/>
+        <w:pStyle w:val="ListParagraph"/>
         <w:numPr>
           <w:ilvl w:val="0"/>
           <w:numId w:val="1"/>
@@ -1166,7 +1166,7 @@
     </w:p>
     <w:p>
       <w:pPr>
-        <w:pStyle w:val="Paragraphedeliste"/>
+        <w:pStyle w:val="ListParagraph"/>
         <w:numPr>
           <w:ilvl w:val="0"/>
           <w:numId w:val="1"/>
@@ -1238,7 +1238,7 @@
     </w:p>
     <w:p>
       <w:pPr>
-        <w:pStyle w:val="Paragraphedeliste"/>
+        <w:pStyle w:val="ListParagraph"/>
         <w:numPr>
           <w:ilvl w:val="0"/>
           <w:numId w:val="1"/>
@@ -1254,52 +1254,46 @@
         <w:t xml:space="preserve"> </w:t>
       </w:r>
       <w:r>
-        <w:t>… =&gt;</w:t>
-      </w:r>
-      <w:r>
+        <w:t xml:space="preserve">… =&gt; </w:t>
+      </w:r>
+      <w:r>
+        <w:t>O(log</w:t>
+      </w:r>
+      <w:r>
+        <w:rPr>
+          <w:vertAlign w:val="subscript"/>
+        </w:rPr>
+        <w:t>2</w:t>
+      </w:r>
+      <w:r>
+        <w:t>(n))</w:t>
+      </w:r>
+      <w:r>
+        <w:rPr>
+          <w:b/>
+        </w:rPr>
         <w:t xml:space="preserve"> </w:t>
       </w:r>
       <w:r>
-        <w:t>O(log</w:t>
-      </w:r>
-      <w:r>
-        <w:rPr>
-          <w:vertAlign w:val="subscript"/>
-        </w:rPr>
-        <w:t>2</w:t>
-      </w:r>
-      <w:r>
-        <w:t>(n))</w:t>
-      </w:r>
-      <w:r>
         <w:rPr>
           <w:b/>
         </w:rPr>
-        <w:t xml:space="preserve"> </w:t>
+        <w:t>=&gt;</w:t>
       </w:r>
       <w:r>
         <w:rPr>
           <w:b/>
         </w:rPr>
-        <w:t>=&gt;</w:t>
+        <w:t xml:space="preserve"> O(log(n)</w:t>
       </w:r>
       <w:r>
         <w:rPr>
           <w:b/>
         </w:rPr>
-        <w:t xml:space="preserve"> O(log(n)</w:t>
-      </w:r>
-      <w:r>
-        <w:rPr>
-          <w:b/>
-        </w:rPr>
         <w:t>)</w:t>
       </w:r>
     </w:p>
-    <w:p>
-      <w:bookmarkStart w:id="0" w:name="_GoBack"/>
-      <w:bookmarkEnd w:id="0"/>
-    </w:p>
+    <w:p/>
     <w:p>
       <w:pPr>
         <w:rPr>
@@ -1320,7 +1314,7 @@
     </w:p>
     <w:tbl>
       <w:tblPr>
-        <w:tblStyle w:val="Grilledutableau"/>
+        <w:tblStyle w:val="TableGrid"/>
         <w:tblW w:w="0" w:type="auto"/>
         <w:tblLook w:val="04A0" w:firstRow="1" w:lastRow="0" w:firstColumn="1" w:lastColumn="0" w:noHBand="0" w:noVBand="1"/>
       </w:tblPr>
@@ -1717,13 +1711,7 @@
         <w:rPr>
           <w:b/>
         </w:rPr>
-        <w:t>)</w:t>
-      </w:r>
-      <w:r>
-        <w:rPr>
-          <w:b/>
-        </w:rPr>
-        <w:t xml:space="preserve"> </w:t>
+        <w:t xml:space="preserve">) </w:t>
       </w:r>
       <w:r>
         <w:t xml:space="preserve"> </w:t>
@@ -1741,6 +1729,40 @@
         </w:rPr>
         <w:t>Graphique :</w:t>
       </w:r>
+    </w:p>
+    <w:p>
+      <w:pPr>
+        <w:jc w:val="center"/>
+        <w:rPr>
+          <w:u w:val="single"/>
+        </w:rPr>
+      </w:pPr>
+      <w:r>
+        <w:rPr>
+          <w:noProof/>
+        </w:rPr>
+        <w:drawing>
+          <wp:inline distT="0" distB="0" distL="0" distR="0" wp14:anchorId="3F17AEC0" wp14:editId="1E67BA8F">
+            <wp:extent cx="3246120" cy="4251960"/>
+            <wp:effectExtent l="0" t="0" r="11430" b="15240"/>
+            <wp:docPr id="8" name="Chart 8">
+              <a:extLst xmlns:a="http://schemas.openxmlformats.org/drawingml/2006/main">
+                <a:ext uri="{FF2B5EF4-FFF2-40B4-BE49-F238E27FC236}">
+                  <a16:creationId xmlns:a16="http://schemas.microsoft.com/office/drawing/2014/main" id="{0AED94EC-7045-4FD0-A037-6A0349D31861}"/>
+                </a:ext>
+              </a:extLst>
+            </wp:docPr>
+            <wp:cNvGraphicFramePr/>
+            <a:graphic xmlns:a="http://schemas.openxmlformats.org/drawingml/2006/main">
+              <a:graphicData uri="http://schemas.openxmlformats.org/drawingml/2006/chart">
+                <c:chart xmlns:c="http://schemas.openxmlformats.org/drawingml/2006/chart" xmlns:r="http://schemas.openxmlformats.org/officeDocument/2006/relationships" r:id="rId10"/>
+              </a:graphicData>
+            </a:graphic>
+          </wp:inline>
+        </w:drawing>
+      </w:r>
+      <w:bookmarkStart w:id="0" w:name="_GoBack"/>
+      <w:bookmarkEnd w:id="0"/>
     </w:p>
     <w:p>
       <w:pPr>
@@ -1756,12 +1778,13 @@
         <w:rPr>
           <w:b/>
         </w:rPr>
+        <w:lastRenderedPageBreak/>
         <w:br w:type="page"/>
       </w:r>
     </w:p>
     <w:p>
       <w:pPr>
-        <w:pStyle w:val="Titre1"/>
+        <w:pStyle w:val="Heading1"/>
         <w:rPr>
           <w:b/>
         </w:rPr>
@@ -1864,7 +1887,7 @@
     </w:p>
     <w:tbl>
       <w:tblPr>
-        <w:tblStyle w:val="Grilledutableau"/>
+        <w:tblStyle w:val="TableGrid"/>
         <w:tblW w:w="0" w:type="auto"/>
         <w:tblLook w:val="04A0" w:firstRow="1" w:lastRow="0" w:firstColumn="1" w:lastColumn="0" w:noHBand="0" w:noVBand="1"/>
       </w:tblPr>
@@ -2489,7 +2512,7 @@
             <wp:cNvGraphicFramePr/>
             <a:graphic xmlns:a="http://schemas.openxmlformats.org/drawingml/2006/main">
               <a:graphicData uri="http://schemas.openxmlformats.org/drawingml/2006/chart">
-                <c:chart xmlns:c="http://schemas.openxmlformats.org/drawingml/2006/chart" xmlns:r="http://schemas.openxmlformats.org/officeDocument/2006/relationships" r:id="rId10"/>
+                <c:chart xmlns:c="http://schemas.openxmlformats.org/drawingml/2006/chart" xmlns:r="http://schemas.openxmlformats.org/officeDocument/2006/relationships" r:id="rId11"/>
               </a:graphicData>
             </a:graphic>
           </wp:inline>
@@ -2511,7 +2534,7 @@
     </w:p>
     <w:p>
       <w:pPr>
-        <w:pStyle w:val="Titre1"/>
+        <w:pStyle w:val="Heading1"/>
         <w:rPr>
           <w:b/>
         </w:rPr>
@@ -2562,40 +2585,11 @@
       </w:r>
     </w:p>
     <w:p>
-      <w:r>
-        <w:t>Cette fonction de trie n’est pas dépendante des données. Nous avons deux boucles imbriquées, la première fait N itérations, puis la seconde en fait N – 1. Nous avons donc n*(n-1) =&gt; n</w:t>
-      </w:r>
-      <w:r>
-        <w:rPr>
-          <w:vertAlign w:val="superscript"/>
-        </w:rPr>
-        <w:t>2</w:t>
-      </w:r>
-      <w:r>
-        <w:t xml:space="preserve"> – n =&gt; </w:t>
-      </w:r>
-      <w:r>
-        <w:rPr>
-          <w:b/>
-        </w:rPr>
-        <w:t>O(n</w:t>
-      </w:r>
-      <w:r>
-        <w:rPr>
-          <w:b/>
-          <w:vertAlign w:val="superscript"/>
-        </w:rPr>
-        <w:t>2</w:t>
-      </w:r>
-      <w:r>
-        <w:rPr>
-          <w:b/>
-        </w:rPr>
-        <w:t>)</w:t>
-      </w:r>
-      <w:r>
-        <w:t>.</w:t>
-      </w:r>
+      <w:pPr>
+        <w:rPr>
+          <w:u w:val="single"/>
+        </w:rPr>
+      </w:pPr>
     </w:p>
     <w:p>
       <w:pPr>
@@ -2610,14 +2604,10 @@
         <w:t>Tableau de mesures :</w:t>
       </w:r>
     </w:p>
-    <w:p>
-      <w:r>
-        <w:t>Représente le nombre de comparaison faites pour N éléments de manière théorique, puis empirique.</w:t>
-      </w:r>
-    </w:p>
+    <w:p/>
     <w:tbl>
       <w:tblPr>
-        <w:tblStyle w:val="Grilledutableau"/>
+        <w:tblStyle w:val="TableGrid"/>
         <w:tblW w:w="0" w:type="auto"/>
         <w:tblLook w:val="04A0" w:firstRow="1" w:lastRow="0" w:firstColumn="1" w:lastColumn="0" w:noHBand="0" w:noVBand="1"/>
       </w:tblPr>
@@ -2944,37 +2934,6 @@
     <w:p>
       <w:r>
         <w:br/>
-        <w:t xml:space="preserve">Nous pouvons remarquer qu’en pratique, avec cet échantillon de test, nous arrivons à une complexité de </w:t>
-      </w:r>
-      <w:proofErr w:type="gramStart"/>
-      <w:r>
-        <w:rPr>
-          <w:b/>
-        </w:rPr>
-        <w:t>O(</w:t>
-      </w:r>
-      <w:proofErr w:type="gramEnd"/>
-      <w:r>
-        <w:rPr>
-          <w:b/>
-        </w:rPr>
-        <w:t>n</w:t>
-      </w:r>
-      <w:r>
-        <w:rPr>
-          <w:b/>
-          <w:vertAlign w:val="superscript"/>
-        </w:rPr>
-        <w:t>2</w:t>
-      </w:r>
-      <w:r>
-        <w:rPr>
-          <w:b/>
-        </w:rPr>
-        <w:t xml:space="preserve"> - n)</w:t>
-      </w:r>
-      <w:r>
-        <w:t>.</w:t>
       </w:r>
     </w:p>
     <w:p>
@@ -2992,6 +2951,52 @@
     </w:p>
     <w:p>
       <w:pPr>
+        <w:jc w:val="center"/>
+        <w:rPr>
+          <w:b/>
+        </w:rPr>
+      </w:pPr>
+      <w:r>
+        <w:rPr>
+          <w:noProof/>
+        </w:rPr>
+        <w:drawing>
+          <wp:inline distT="0" distB="0" distL="0" distR="0" wp14:anchorId="586F7701" wp14:editId="47354CCF">
+            <wp:extent cx="5212080" cy="4640580"/>
+            <wp:effectExtent l="0" t="0" r="7620" b="7620"/>
+            <wp:docPr id="6" name="Chart 6">
+              <a:extLst xmlns:a="http://schemas.openxmlformats.org/drawingml/2006/main">
+                <a:ext uri="{FF2B5EF4-FFF2-40B4-BE49-F238E27FC236}">
+                  <a16:creationId xmlns:a16="http://schemas.microsoft.com/office/drawing/2014/main" id="{5F2AD16A-3C40-4353-B970-74A24E21040C}"/>
+                </a:ext>
+              </a:extLst>
+            </wp:docPr>
+            <wp:cNvGraphicFramePr/>
+            <a:graphic xmlns:a="http://schemas.openxmlformats.org/drawingml/2006/main">
+              <a:graphicData uri="http://schemas.openxmlformats.org/drawingml/2006/chart">
+                <c:chart xmlns:c="http://schemas.openxmlformats.org/drawingml/2006/chart" xmlns:r="http://schemas.openxmlformats.org/officeDocument/2006/relationships" r:id="rId12"/>
+              </a:graphicData>
+            </a:graphic>
+          </wp:inline>
+        </w:drawing>
+      </w:r>
+    </w:p>
+    <w:p>
+      <w:pPr>
+        <w:rPr>
+          <w:i/>
+        </w:rPr>
+      </w:pPr>
+      <w:r>
+        <w:rPr>
+          <w:i/>
+        </w:rPr>
+        <w:t>Les valeurs théoriques sont exactement les mêmes que les empiriques</w:t>
+      </w:r>
+    </w:p>
+    <w:p>
+      <w:pPr>
+        <w:jc w:val="center"/>
         <w:rPr>
           <w:rFonts w:asciiTheme="majorHAnsi" w:eastAsiaTheme="majorEastAsia" w:hAnsiTheme="majorHAnsi" w:cstheme="majorBidi"/>
           <w:b/>
@@ -3009,7 +3014,7 @@
     </w:p>
     <w:p>
       <w:pPr>
-        <w:pStyle w:val="Titre1"/>
+        <w:pStyle w:val="Heading1"/>
         <w:rPr>
           <w:b/>
         </w:rPr>
@@ -3083,7 +3088,7 @@
       </w:r>
       <w:r>
         <w:rPr>
-          <w:rStyle w:val="Appelnotedebasdep"/>
+          <w:rStyle w:val="FootnoteReference"/>
         </w:rPr>
         <w:footnoteReference w:id="1"/>
       </w:r>
@@ -3165,7 +3170,7 @@
     </w:p>
     <w:tbl>
       <w:tblPr>
-        <w:tblStyle w:val="Grilledutableau"/>
+        <w:tblStyle w:val="TableGrid"/>
         <w:tblW w:w="0" w:type="auto"/>
         <w:tblLook w:val="04A0" w:firstRow="1" w:lastRow="0" w:firstColumn="1" w:lastColumn="0" w:noHBand="0" w:noVBand="1"/>
       </w:tblPr>
@@ -3496,7 +3501,7 @@
             <wp:cNvGraphicFramePr/>
             <a:graphic xmlns:a="http://schemas.openxmlformats.org/drawingml/2006/main">
               <a:graphicData uri="http://schemas.openxmlformats.org/drawingml/2006/chart">
-                <c:chart xmlns:c="http://schemas.openxmlformats.org/drawingml/2006/chart" xmlns:r="http://schemas.openxmlformats.org/officeDocument/2006/relationships" r:id="rId11"/>
+                <c:chart xmlns:c="http://schemas.openxmlformats.org/drawingml/2006/chart" xmlns:r="http://schemas.openxmlformats.org/officeDocument/2006/relationships" r:id="rId13"/>
               </a:graphicData>
             </a:graphic>
           </wp:inline>
@@ -3522,7 +3527,7 @@
     </w:p>
     <w:p>
       <w:pPr>
-        <w:pStyle w:val="Titre1"/>
+        <w:pStyle w:val="Heading1"/>
         <w:rPr>
           <w:b/>
         </w:rPr>
@@ -3578,7 +3583,7 @@
       </w:r>
       <w:r>
         <w:rPr>
-          <w:rStyle w:val="Appelnotedebasdep"/>
+          <w:rStyle w:val="FootnoteReference"/>
         </w:rPr>
         <w:footnoteReference w:id="2"/>
       </w:r>
@@ -3654,7 +3659,7 @@
     </w:p>
     <w:tbl>
       <w:tblPr>
-        <w:tblStyle w:val="Grilledutableau"/>
+        <w:tblStyle w:val="TableGrid"/>
         <w:tblW w:w="0" w:type="auto"/>
         <w:tblLook w:val="04A0" w:firstRow="1" w:lastRow="0" w:firstColumn="1" w:lastColumn="0" w:noHBand="0" w:noVBand="1"/>
       </w:tblPr>
@@ -3927,7 +3932,7 @@
             <wp:cNvGraphicFramePr/>
             <a:graphic xmlns:a="http://schemas.openxmlformats.org/drawingml/2006/main">
               <a:graphicData uri="http://schemas.openxmlformats.org/drawingml/2006/chart">
-                <c:chart xmlns:c="http://schemas.openxmlformats.org/drawingml/2006/chart" xmlns:r="http://schemas.openxmlformats.org/officeDocument/2006/relationships" r:id="rId12"/>
+                <c:chart xmlns:c="http://schemas.openxmlformats.org/drawingml/2006/chart" xmlns:r="http://schemas.openxmlformats.org/officeDocument/2006/relationships" r:id="rId14"/>
               </a:graphicData>
             </a:graphic>
           </wp:inline>
@@ -3935,8 +3940,8 @@
       </w:r>
     </w:p>
     <w:sectPr>
-      <w:headerReference w:type="default" r:id="rId13"/>
-      <w:footerReference w:type="default" r:id="rId14"/>
+      <w:headerReference w:type="default" r:id="rId15"/>
+      <w:footerReference w:type="default" r:id="rId16"/>
       <w:pgSz w:w="11906" w:h="16838"/>
       <w:pgMar w:top="1440" w:right="1440" w:bottom="1440" w:left="1440" w:header="708" w:footer="708" w:gutter="0"/>
       <w:cols w:space="708"/>
@@ -3995,7 +4000,7 @@
         <w:sdtContent>
           <w:p>
             <w:pPr>
-              <w:pStyle w:val="Pieddepage"/>
+              <w:pStyle w:val="Footer"/>
               <w:jc w:val="center"/>
             </w:pPr>
             <w:r>
@@ -4121,14 +4126,14 @@
   <w:footnote w:id="1">
     <w:p>
       <w:pPr>
-        <w:pStyle w:val="Notedebasdepage"/>
+        <w:pStyle w:val="FootnoteText"/>
         <w:rPr>
           <w:lang w:val="en-US"/>
         </w:rPr>
       </w:pPr>
       <w:r>
         <w:rPr>
-          <w:rStyle w:val="Appelnotedebasdep"/>
+          <w:rStyle w:val="FootnoteReference"/>
         </w:rPr>
         <w:footnoteRef/>
       </w:r>
@@ -4138,7 +4143,7 @@
       <w:hyperlink r:id="rId1" w:history="1">
         <w:r>
           <w:rPr>
-            <w:rStyle w:val="Lienhypertexte"/>
+            <w:rStyle w:val="Hyperlink"/>
             <w:rFonts w:ascii="Segoe UI" w:hAnsi="Segoe UI" w:cs="Segoe UI"/>
             <w:color w:val="0366D6"/>
             <w:shd w:val="clear" w:color="auto" w:fill="FFFFFF"/>
@@ -4151,14 +4156,14 @@
   <w:footnote w:id="2">
     <w:p>
       <w:pPr>
-        <w:pStyle w:val="Notedebasdepage"/>
+        <w:pStyle w:val="FootnoteText"/>
         <w:rPr>
           <w:lang w:val="en-US"/>
         </w:rPr>
       </w:pPr>
       <w:r>
         <w:rPr>
-          <w:rStyle w:val="Appelnotedebasdep"/>
+          <w:rStyle w:val="FootnoteReference"/>
         </w:rPr>
         <w:footnoteRef/>
       </w:r>
@@ -4171,7 +4176,7 @@
       <w:hyperlink r:id="rId2" w:history="1">
         <w:r>
           <w:rPr>
-            <w:rStyle w:val="Lienhypertexte"/>
+            <w:rStyle w:val="Hyperlink"/>
             <w:lang w:val="en-US"/>
           </w:rPr>
           <w:t>http://www.cplusplus.com/reference/vector/vector/insert/</w:t>
@@ -4192,7 +4197,7 @@
 <w:hdr xmlns:wpc="http://schemas.microsoft.com/office/word/2010/wordprocessingCanvas" xmlns:cx="http://schemas.microsoft.com/office/drawing/2014/chartex" xmlns:cx1="http://schemas.microsoft.com/office/drawing/2015/9/8/chartex" xmlns:cx2="http://schemas.microsoft.com/office/drawing/2015/10/21/chartex" xmlns:cx3="http://schemas.microsoft.com/office/drawing/2016/5/9/chartex" xmlns:cx4="http://schemas.microsoft.com/office/drawing/2016/5/10/chartex" xmlns:cx5="http://schemas.microsoft.com/office/drawing/2016/5/11/chartex" xmlns:cx6="http://schemas.microsoft.com/office/drawing/2016/5/12/chartex" xmlns:cx7="http://schemas.microsoft.com/office/drawing/2016/5/13/chartex" xmlns:cx8="http://schemas.microsoft.com/office/drawing/2016/5/14/chartex" xmlns:mc="http://schemas.openxmlformats.org/markup-compatibility/2006" xmlns:aink="http://schemas.microsoft.com/office/drawing/2016/ink" xmlns:am3d="http://schemas.microsoft.com/office/drawing/2017/model3d" xmlns:o="urn:schemas-microsoft-com:office:office" xmlns:r="http://schemas.openxmlformats.org/officeDocument/2006/relationships" xmlns:m="http://schemas.openxmlformats.org/officeDocument/2006/math" xmlns:v="urn:schemas-microsoft-com:vml" xmlns:wp14="http://schemas.microsoft.com/office/word/2010/wordprocessingDrawing" xmlns:wp="http://schemas.openxmlformats.org/drawingml/2006/wordprocessingDrawing" xmlns:w10="urn:schemas-microsoft-com:office:word" xmlns:w="http://schemas.openxmlformats.org/wordprocessingml/2006/main" xmlns:w14="http://schemas.microsoft.com/office/word/2010/wordml" xmlns:w15="http://schemas.microsoft.com/office/word/2012/wordml" xmlns:w16cid="http://schemas.microsoft.com/office/word/2016/wordml/cid" xmlns:w16se="http://schemas.microsoft.com/office/word/2015/wordml/symex" xmlns:wpg="http://schemas.microsoft.com/office/word/2010/wordprocessingGroup" xmlns:wpi="http://schemas.microsoft.com/office/word/2010/wordprocessingInk" xmlns:wne="http://schemas.microsoft.com/office/word/2006/wordml" xmlns:wps="http://schemas.microsoft.com/office/word/2010/wordprocessingShape" mc:Ignorable="w14 w15 w16se w16cid wp14">
   <w:p>
     <w:pPr>
-      <w:pStyle w:val="En-tte"/>
+      <w:pStyle w:val="Header"/>
     </w:pPr>
     <w:r>
       <w:t>Dessaules Loïc</w:t>
@@ -4208,7 +4213,7 @@
   </w:p>
   <w:p>
     <w:pPr>
-      <w:pStyle w:val="En-tte"/>
+      <w:pStyle w:val="Header"/>
     </w:pPr>
     <w:proofErr w:type="spellStart"/>
     <w:r>
@@ -4226,7 +4231,7 @@
   </w:p>
   <w:p>
     <w:pPr>
-      <w:pStyle w:val="En-tte"/>
+      <w:pStyle w:val="Header"/>
     </w:pPr>
     <w:proofErr w:type="spellStart"/>
     <w:r>
@@ -4239,7 +4244,7 @@
   </w:p>
   <w:p>
     <w:pPr>
-      <w:pStyle w:val="En-tte"/>
+      <w:pStyle w:val="Header"/>
     </w:pPr>
   </w:p>
 </w:hdr>
@@ -4268,7 +4273,7 @@
         <v:path o:extrusionok="f" gradientshapeok="t" o:connecttype="rect"/>
         <o:lock v:ext="edit" aspectratio="t"/>
       </v:shapetype>
-      <v:shape id="_x0000_i1046" type="#_x0000_t75" style="width:11.25pt;height:11.25pt" o:bullet="t">
+      <v:shape id="_x0000_i1036" type="#_x0000_t75" style="width:11.4pt;height:11.4pt" o:bullet="t">
         <v:imagedata r:id="rId1" o:title="mso68D7"/>
       </v:shape>
     </w:pict>
@@ -5058,11 +5063,11 @@
     <w:name w:val="Normal"/>
     <w:qFormat/>
   </w:style>
-  <w:style w:type="paragraph" w:styleId="Titre1">
+  <w:style w:type="paragraph" w:styleId="Heading1">
     <w:name w:val="heading 1"/>
     <w:basedOn w:val="Normal"/>
     <w:next w:val="Normal"/>
-    <w:link w:val="Titre1Car"/>
+    <w:link w:val="Heading1Char"/>
     <w:uiPriority w:val="9"/>
     <w:qFormat/>
     <w:rsid w:val="00785CDA"/>
@@ -5082,11 +5087,11 @@
       <w:szCs w:val="32"/>
     </w:rPr>
   </w:style>
-  <w:style w:type="paragraph" w:styleId="Titre2">
+  <w:style w:type="paragraph" w:styleId="Heading2">
     <w:name w:val="heading 2"/>
     <w:basedOn w:val="Normal"/>
     <w:next w:val="Normal"/>
-    <w:link w:val="Titre2Car"/>
+    <w:link w:val="Heading2Char"/>
     <w:uiPriority w:val="9"/>
     <w:unhideWhenUsed/>
     <w:qFormat/>
@@ -5104,13 +5109,13 @@
       <w:szCs w:val="26"/>
     </w:rPr>
   </w:style>
-  <w:style w:type="character" w:default="1" w:styleId="Policepardfaut">
+  <w:style w:type="character" w:default="1" w:styleId="DefaultParagraphFont">
     <w:name w:val="Default Paragraph Font"/>
     <w:uiPriority w:val="1"/>
     <w:semiHidden/>
     <w:unhideWhenUsed/>
   </w:style>
-  <w:style w:type="table" w:default="1" w:styleId="TableauNormal">
+  <w:style w:type="table" w:default="1" w:styleId="TableNormal">
     <w:name w:val="Normal Table"/>
     <w:uiPriority w:val="99"/>
     <w:semiHidden/>
@@ -5125,16 +5130,16 @@
       </w:tblCellMar>
     </w:tblPr>
   </w:style>
-  <w:style w:type="numbering" w:default="1" w:styleId="Aucuneliste">
+  <w:style w:type="numbering" w:default="1" w:styleId="NoList">
     <w:name w:val="No List"/>
     <w:uiPriority w:val="99"/>
     <w:semiHidden/>
     <w:unhideWhenUsed/>
   </w:style>
-  <w:style w:type="character" w:customStyle="1" w:styleId="Titre1Car">
-    <w:name w:val="Titre 1 Car"/>
-    <w:basedOn w:val="Policepardfaut"/>
-    <w:link w:val="Titre1"/>
+  <w:style w:type="character" w:customStyle="1" w:styleId="Heading1Char">
+    <w:name w:val="Heading 1 Char"/>
+    <w:basedOn w:val="DefaultParagraphFont"/>
+    <w:link w:val="Heading1"/>
     <w:uiPriority w:val="9"/>
     <w:rsid w:val="00785CDA"/>
     <w:rPr>
@@ -5145,7 +5150,7 @@
       <w:lang w:val="fr-CH"/>
     </w:rPr>
   </w:style>
-  <w:style w:type="paragraph" w:styleId="Paragraphedeliste">
+  <w:style w:type="paragraph" w:styleId="ListParagraph">
     <w:name w:val="List Paragraph"/>
     <w:basedOn w:val="Normal"/>
     <w:uiPriority w:val="34"/>
@@ -5156,9 +5161,9 @@
       <w:contextualSpacing/>
     </w:pPr>
   </w:style>
-  <w:style w:type="table" w:styleId="Grilledutableau">
+  <w:style w:type="table" w:styleId="TableGrid">
     <w:name w:val="Table Grid"/>
-    <w:basedOn w:val="TableauNormal"/>
+    <w:basedOn w:val="TableNormal"/>
     <w:uiPriority w:val="39"/>
     <w:rsid w:val="00B25B5E"/>
     <w:pPr>
@@ -5175,10 +5180,10 @@
       </w:tblBorders>
     </w:tblPr>
   </w:style>
-  <w:style w:type="paragraph" w:styleId="Notedebasdepage">
+  <w:style w:type="paragraph" w:styleId="FootnoteText">
     <w:name w:val="footnote text"/>
     <w:basedOn w:val="Normal"/>
-    <w:link w:val="NotedebasdepageCar"/>
+    <w:link w:val="FootnoteTextChar"/>
     <w:uiPriority w:val="99"/>
     <w:semiHidden/>
     <w:unhideWhenUsed/>
@@ -5191,10 +5196,10 @@
       <w:szCs w:val="20"/>
     </w:rPr>
   </w:style>
-  <w:style w:type="character" w:customStyle="1" w:styleId="NotedebasdepageCar">
-    <w:name w:val="Note de bas de page Car"/>
-    <w:basedOn w:val="Policepardfaut"/>
-    <w:link w:val="Notedebasdepage"/>
+  <w:style w:type="character" w:customStyle="1" w:styleId="FootnoteTextChar">
+    <w:name w:val="Footnote Text Char"/>
+    <w:basedOn w:val="DefaultParagraphFont"/>
+    <w:link w:val="FootnoteText"/>
     <w:uiPriority w:val="99"/>
     <w:semiHidden/>
     <w:rsid w:val="00D55854"/>
@@ -5204,9 +5209,9 @@
       <w:lang w:val="fr-CH"/>
     </w:rPr>
   </w:style>
-  <w:style w:type="character" w:styleId="Appelnotedebasdep">
+  <w:style w:type="character" w:styleId="FootnoteReference">
     <w:name w:val="footnote reference"/>
-    <w:basedOn w:val="Policepardfaut"/>
+    <w:basedOn w:val="DefaultParagraphFont"/>
     <w:uiPriority w:val="99"/>
     <w:semiHidden/>
     <w:unhideWhenUsed/>
@@ -5215,9 +5220,9 @@
       <w:vertAlign w:val="superscript"/>
     </w:rPr>
   </w:style>
-  <w:style w:type="character" w:styleId="Lienhypertexte">
+  <w:style w:type="character" w:styleId="Hyperlink">
     <w:name w:val="Hyperlink"/>
-    <w:basedOn w:val="Policepardfaut"/>
+    <w:basedOn w:val="DefaultParagraphFont"/>
     <w:uiPriority w:val="99"/>
     <w:unhideWhenUsed/>
     <w:rsid w:val="00D55854"/>
@@ -5226,9 +5231,9 @@
       <w:u w:val="single"/>
     </w:rPr>
   </w:style>
-  <w:style w:type="character" w:styleId="Mentionnonrsolue">
+  <w:style w:type="character" w:styleId="UnresolvedMention">
     <w:name w:val="Unresolved Mention"/>
-    <w:basedOn w:val="Policepardfaut"/>
+    <w:basedOn w:val="DefaultParagraphFont"/>
     <w:uiPriority w:val="99"/>
     <w:semiHidden/>
     <w:unhideWhenUsed/>
@@ -5238,10 +5243,10 @@
       <w:shd w:val="clear" w:color="auto" w:fill="E1DFDD"/>
     </w:rPr>
   </w:style>
-  <w:style w:type="paragraph" w:styleId="En-tte">
+  <w:style w:type="paragraph" w:styleId="Header">
     <w:name w:val="header"/>
     <w:basedOn w:val="Normal"/>
-    <w:link w:val="En-tteCar"/>
+    <w:link w:val="HeaderChar"/>
     <w:uiPriority w:val="99"/>
     <w:unhideWhenUsed/>
     <w:rsid w:val="00E1114F"/>
@@ -5253,20 +5258,20 @@
       <w:spacing w:after="0" w:line="240" w:lineRule="auto"/>
     </w:pPr>
   </w:style>
-  <w:style w:type="character" w:customStyle="1" w:styleId="En-tteCar">
-    <w:name w:val="En-tête Car"/>
-    <w:basedOn w:val="Policepardfaut"/>
-    <w:link w:val="En-tte"/>
+  <w:style w:type="character" w:customStyle="1" w:styleId="HeaderChar">
+    <w:name w:val="Header Char"/>
+    <w:basedOn w:val="DefaultParagraphFont"/>
+    <w:link w:val="Header"/>
     <w:uiPriority w:val="99"/>
     <w:rsid w:val="00E1114F"/>
     <w:rPr>
       <w:lang w:val="fr-CH"/>
     </w:rPr>
   </w:style>
-  <w:style w:type="paragraph" w:styleId="Pieddepage">
+  <w:style w:type="paragraph" w:styleId="Footer">
     <w:name w:val="footer"/>
     <w:basedOn w:val="Normal"/>
-    <w:link w:val="PieddepageCar"/>
+    <w:link w:val="FooterChar"/>
     <w:uiPriority w:val="99"/>
     <w:unhideWhenUsed/>
     <w:rsid w:val="00E1114F"/>
@@ -5278,20 +5283,20 @@
       <w:spacing w:after="0" w:line="240" w:lineRule="auto"/>
     </w:pPr>
   </w:style>
-  <w:style w:type="character" w:customStyle="1" w:styleId="PieddepageCar">
-    <w:name w:val="Pied de page Car"/>
-    <w:basedOn w:val="Policepardfaut"/>
-    <w:link w:val="Pieddepage"/>
+  <w:style w:type="character" w:customStyle="1" w:styleId="FooterChar">
+    <w:name w:val="Footer Char"/>
+    <w:basedOn w:val="DefaultParagraphFont"/>
+    <w:link w:val="Footer"/>
     <w:uiPriority w:val="99"/>
     <w:rsid w:val="00E1114F"/>
     <w:rPr>
       <w:lang w:val="fr-CH"/>
     </w:rPr>
   </w:style>
-  <w:style w:type="character" w:customStyle="1" w:styleId="Titre2Car">
-    <w:name w:val="Titre 2 Car"/>
-    <w:basedOn w:val="Policepardfaut"/>
-    <w:link w:val="Titre2"/>
+  <w:style w:type="character" w:customStyle="1" w:styleId="Heading2Char">
+    <w:name w:val="Heading 2 Char"/>
+    <w:basedOn w:val="DefaultParagraphFont"/>
+    <w:link w:val="Heading2"/>
     <w:uiPriority w:val="9"/>
     <w:rsid w:val="00E1114F"/>
     <w:rPr>
@@ -5308,7 +5313,7 @@
 <file path=word/charts/chart1.xml><?xml version="1.0" encoding="utf-8"?>
 <c:chartSpace xmlns:c="http://schemas.openxmlformats.org/drawingml/2006/chart" xmlns:a="http://schemas.openxmlformats.org/drawingml/2006/main" xmlns:r="http://schemas.openxmlformats.org/officeDocument/2006/relationships" xmlns:c16r2="http://schemas.microsoft.com/office/drawing/2015/06/chart">
   <c:date1904 val="0"/>
-  <c:lang val="fr-FR"/>
+  <c:lang val="en-US"/>
   <c:roundedCorners val="0"/>
   <mc:AlternateContent xmlns:mc="http://schemas.openxmlformats.org/markup-compatibility/2006">
     <mc:Choice xmlns:c14="http://schemas.microsoft.com/office/drawing/2007/8/2/chart" Requires="c14">
@@ -5370,7 +5375,7 @@
               <a:cs typeface="+mn-cs"/>
             </a:defRPr>
           </a:pPr>
-          <a:endParaRPr lang="fr-FR"/>
+          <a:endParaRPr lang="LID4096"/>
         </a:p>
       </c:txPr>
     </c:title>
@@ -5715,7 +5720,7 @@
                   <a:cs typeface="+mn-cs"/>
                 </a:defRPr>
               </a:pPr>
-              <a:endParaRPr lang="fr-FR"/>
+              <a:endParaRPr lang="LID4096"/>
             </a:p>
           </c:txPr>
         </c:title>
@@ -5753,7 +5758,7 @@
                 <a:cs typeface="+mn-cs"/>
               </a:defRPr>
             </a:pPr>
-            <a:endParaRPr lang="fr-FR"/>
+            <a:endParaRPr lang="LID4096"/>
           </a:p>
         </c:txPr>
         <c:crossAx val="1998960911"/>
@@ -5848,7 +5853,7 @@
                   <a:cs typeface="+mn-cs"/>
                 </a:defRPr>
               </a:pPr>
-              <a:endParaRPr lang="fr-FR"/>
+              <a:endParaRPr lang="LID4096"/>
             </a:p>
           </c:txPr>
         </c:title>
@@ -5886,7 +5891,7 @@
                 <a:cs typeface="+mn-cs"/>
               </a:defRPr>
             </a:pPr>
-            <a:endParaRPr lang="fr-FR"/>
+            <a:endParaRPr lang="LID4096"/>
           </a:p>
         </c:txPr>
         <c:crossAx val="2067160143"/>
@@ -5928,7 +5933,7 @@
               <a:cs typeface="+mn-cs"/>
             </a:defRPr>
           </a:pPr>
-          <a:endParaRPr lang="fr-FR"/>
+          <a:endParaRPr lang="LID4096"/>
         </a:p>
       </c:txPr>
     </c:legend>
@@ -5965,7 +5970,7 @@
       <a:pPr>
         <a:defRPr/>
       </a:pPr>
-      <a:endParaRPr lang="fr-FR"/>
+      <a:endParaRPr lang="LID4096"/>
     </a:p>
   </c:txPr>
   <c:externalData r:id="rId3">
@@ -5977,7 +5982,7 @@
 <file path=word/charts/chart2.xml><?xml version="1.0" encoding="utf-8"?>
 <c:chartSpace xmlns:c="http://schemas.openxmlformats.org/drawingml/2006/chart" xmlns:a="http://schemas.openxmlformats.org/drawingml/2006/main" xmlns:r="http://schemas.openxmlformats.org/officeDocument/2006/relationships" xmlns:c16r2="http://schemas.microsoft.com/office/drawing/2015/06/chart">
   <c:date1904 val="0"/>
-  <c:lang val="fr-FR"/>
+  <c:lang val="en-US"/>
   <c:roundedCorners val="0"/>
   <mc:AlternateContent xmlns:mc="http://schemas.openxmlformats.org/markup-compatibility/2006">
     <mc:Choice xmlns:c14="http://schemas.microsoft.com/office/drawing/2007/8/2/chart" Requires="c14">
@@ -6044,7 +6049,7 @@
               <a:cs typeface="+mn-cs"/>
             </a:defRPr>
           </a:pPr>
-          <a:endParaRPr lang="fr-FR"/>
+          <a:endParaRPr lang="LID4096"/>
         </a:p>
       </c:txPr>
     </c:title>
@@ -6346,7 +6351,7 @@
                   <a:cs typeface="+mn-cs"/>
                 </a:defRPr>
               </a:pPr>
-              <a:endParaRPr lang="fr-FR"/>
+              <a:endParaRPr lang="LID4096"/>
             </a:p>
           </c:txPr>
         </c:title>
@@ -6384,7 +6389,7 @@
                 <a:cs typeface="+mn-cs"/>
               </a:defRPr>
             </a:pPr>
-            <a:endParaRPr lang="fr-FR"/>
+            <a:endParaRPr lang="LID4096"/>
           </a:p>
         </c:txPr>
         <c:crossAx val="1958758672"/>
@@ -6478,7 +6483,7 @@
                   <a:cs typeface="+mn-cs"/>
                 </a:defRPr>
               </a:pPr>
-              <a:endParaRPr lang="fr-FR"/>
+              <a:endParaRPr lang="LID4096"/>
             </a:p>
           </c:txPr>
         </c:title>
@@ -6516,7 +6521,7 @@
                 <a:cs typeface="+mn-cs"/>
               </a:defRPr>
             </a:pPr>
-            <a:endParaRPr lang="fr-FR"/>
+            <a:endParaRPr lang="LID4096"/>
           </a:p>
         </c:txPr>
         <c:crossAx val="1819372176"/>
@@ -6558,7 +6563,7 @@
               <a:cs typeface="+mn-cs"/>
             </a:defRPr>
           </a:pPr>
-          <a:endParaRPr lang="fr-FR"/>
+          <a:endParaRPr lang="LID4096"/>
         </a:p>
       </c:txPr>
     </c:legend>
@@ -6595,7 +6600,7 @@
       <a:pPr>
         <a:defRPr/>
       </a:pPr>
-      <a:endParaRPr lang="fr-FR"/>
+      <a:endParaRPr lang="LID4096"/>
     </a:p>
   </c:txPr>
   <c:externalData r:id="rId3">
@@ -6607,7 +6612,643 @@
 <file path=word/charts/chart3.xml><?xml version="1.0" encoding="utf-8"?>
 <c:chartSpace xmlns:c="http://schemas.openxmlformats.org/drawingml/2006/chart" xmlns:a="http://schemas.openxmlformats.org/drawingml/2006/main" xmlns:r="http://schemas.openxmlformats.org/officeDocument/2006/relationships" xmlns:c16r2="http://schemas.microsoft.com/office/drawing/2015/06/chart">
   <c:date1904 val="0"/>
-  <c:lang val="fr-FR"/>
+  <c:lang val="en-US"/>
+  <c:roundedCorners val="0"/>
+  <mc:AlternateContent xmlns:mc="http://schemas.openxmlformats.org/markup-compatibility/2006">
+    <mc:Choice xmlns:c14="http://schemas.microsoft.com/office/drawing/2007/8/2/chart" Requires="c14">
+      <c14:style val="102"/>
+    </mc:Choice>
+    <mc:Fallback>
+      <c:style val="2"/>
+    </mc:Fallback>
+  </mc:AlternateContent>
+  <c:chart>
+    <c:title>
+      <c:tx>
+        <c:rich>
+          <a:bodyPr rot="0" spcFirstLastPara="1" vertOverflow="ellipsis" vert="horz" wrap="square" anchor="ctr" anchorCtr="1"/>
+          <a:lstStyle/>
+          <a:p>
+            <a:pPr>
+              <a:defRPr sz="1400" b="0" i="0" u="none" strike="noStrike" kern="1200" spc="0" baseline="0">
+                <a:solidFill>
+                  <a:schemeClr val="tx1">
+                    <a:lumMod val="65000"/>
+                    <a:lumOff val="35000"/>
+                  </a:schemeClr>
+                </a:solidFill>
+                <a:latin typeface="+mn-lt"/>
+                <a:ea typeface="+mn-ea"/>
+                <a:cs typeface="+mn-cs"/>
+              </a:defRPr>
+            </a:pPr>
+            <a:r>
+              <a:rPr lang="fr-CH"/>
+              <a:t>(Echelle</a:t>
+            </a:r>
+            <a:r>
+              <a:rPr lang="fr-CH" baseline="0"/>
+              <a:t> log / linéaire) Fonction 3 : chercherSiContient</a:t>
+            </a:r>
+            <a:endParaRPr lang="fr-CH"/>
+          </a:p>
+        </c:rich>
+      </c:tx>
+      <c:overlay val="0"/>
+      <c:spPr>
+        <a:noFill/>
+        <a:ln>
+          <a:noFill/>
+        </a:ln>
+        <a:effectLst/>
+      </c:spPr>
+      <c:txPr>
+        <a:bodyPr rot="0" spcFirstLastPara="1" vertOverflow="ellipsis" vert="horz" wrap="square" anchor="ctr" anchorCtr="1"/>
+        <a:lstStyle/>
+        <a:p>
+          <a:pPr>
+            <a:defRPr sz="1400" b="0" i="0" u="none" strike="noStrike" kern="1200" spc="0" baseline="0">
+              <a:solidFill>
+                <a:schemeClr val="tx1">
+                  <a:lumMod val="65000"/>
+                  <a:lumOff val="35000"/>
+                </a:schemeClr>
+              </a:solidFill>
+              <a:latin typeface="+mn-lt"/>
+              <a:ea typeface="+mn-ea"/>
+              <a:cs typeface="+mn-cs"/>
+            </a:defRPr>
+          </a:pPr>
+          <a:endParaRPr lang="LID4096"/>
+        </a:p>
+      </c:txPr>
+    </c:title>
+    <c:autoTitleDeleted val="0"/>
+    <c:plotArea>
+      <c:layout/>
+      <c:scatterChart>
+        <c:scatterStyle val="lineMarker"/>
+        <c:varyColors val="0"/>
+        <c:ser>
+          <c:idx val="0"/>
+          <c:order val="0"/>
+          <c:tx>
+            <c:strRef>
+              <c:f>Sheet1!$D$156</c:f>
+              <c:strCache>
+                <c:ptCount val="1"/>
+                <c:pt idx="0">
+                  <c:v>Théorique</c:v>
+                </c:pt>
+              </c:strCache>
+            </c:strRef>
+          </c:tx>
+          <c:spPr>
+            <a:ln w="25400" cap="rnd">
+              <a:noFill/>
+              <a:round/>
+            </a:ln>
+            <a:effectLst/>
+          </c:spPr>
+          <c:marker>
+            <c:symbol val="circle"/>
+            <c:size val="5"/>
+            <c:spPr>
+              <a:solidFill>
+                <a:schemeClr val="accent1"/>
+              </a:solidFill>
+              <a:ln w="9525">
+                <a:solidFill>
+                  <a:schemeClr val="accent1"/>
+                </a:solidFill>
+              </a:ln>
+              <a:effectLst/>
+            </c:spPr>
+          </c:marker>
+          <c:xVal>
+            <c:numRef>
+              <c:f>Sheet1!$C$157:$C$162</c:f>
+              <c:numCache>
+                <c:formatCode>General</c:formatCode>
+                <c:ptCount val="6"/>
+                <c:pt idx="0">
+                  <c:v>1000</c:v>
+                </c:pt>
+                <c:pt idx="1">
+                  <c:v>5000</c:v>
+                </c:pt>
+                <c:pt idx="2">
+                  <c:v>10000</c:v>
+                </c:pt>
+                <c:pt idx="3">
+                  <c:v>50000</c:v>
+                </c:pt>
+                <c:pt idx="4">
+                  <c:v>100000</c:v>
+                </c:pt>
+                <c:pt idx="5">
+                  <c:v>1000000</c:v>
+                </c:pt>
+              </c:numCache>
+            </c:numRef>
+          </c:xVal>
+          <c:yVal>
+            <c:numRef>
+              <c:f>Sheet1!$D$157:$D$162</c:f>
+              <c:numCache>
+                <c:formatCode>General</c:formatCode>
+                <c:ptCount val="6"/>
+                <c:pt idx="0">
+                  <c:v>9</c:v>
+                </c:pt>
+                <c:pt idx="1">
+                  <c:v>12</c:v>
+                </c:pt>
+                <c:pt idx="2">
+                  <c:v>13</c:v>
+                </c:pt>
+                <c:pt idx="3">
+                  <c:v>15</c:v>
+                </c:pt>
+                <c:pt idx="4">
+                  <c:v>16</c:v>
+                </c:pt>
+                <c:pt idx="5">
+                  <c:v>19</c:v>
+                </c:pt>
+              </c:numCache>
+            </c:numRef>
+          </c:yVal>
+          <c:smooth val="0"/>
+          <c:extLst>
+            <c:ext xmlns:c16="http://schemas.microsoft.com/office/drawing/2014/chart" uri="{C3380CC4-5D6E-409C-BE32-E72D297353CC}">
+              <c16:uniqueId val="{00000000-DB39-448D-B8DC-2892C1AFCC43}"/>
+            </c:ext>
+          </c:extLst>
+        </c:ser>
+        <c:ser>
+          <c:idx val="1"/>
+          <c:order val="1"/>
+          <c:tx>
+            <c:strRef>
+              <c:f>Sheet1!$E$156</c:f>
+              <c:strCache>
+                <c:ptCount val="1"/>
+                <c:pt idx="0">
+                  <c:v>Empirique</c:v>
+                </c:pt>
+              </c:strCache>
+            </c:strRef>
+          </c:tx>
+          <c:spPr>
+            <a:ln w="25400" cap="rnd">
+              <a:noFill/>
+              <a:round/>
+            </a:ln>
+            <a:effectLst/>
+          </c:spPr>
+          <c:marker>
+            <c:symbol val="circle"/>
+            <c:size val="5"/>
+            <c:spPr>
+              <a:solidFill>
+                <a:schemeClr val="accent2"/>
+              </a:solidFill>
+              <a:ln w="9525">
+                <a:solidFill>
+                  <a:schemeClr val="accent2"/>
+                </a:solidFill>
+              </a:ln>
+              <a:effectLst/>
+            </c:spPr>
+          </c:marker>
+          <c:xVal>
+            <c:numRef>
+              <c:f>Sheet1!$C$157:$C$162</c:f>
+              <c:numCache>
+                <c:formatCode>General</c:formatCode>
+                <c:ptCount val="6"/>
+                <c:pt idx="0">
+                  <c:v>1000</c:v>
+                </c:pt>
+                <c:pt idx="1">
+                  <c:v>5000</c:v>
+                </c:pt>
+                <c:pt idx="2">
+                  <c:v>10000</c:v>
+                </c:pt>
+                <c:pt idx="3">
+                  <c:v>50000</c:v>
+                </c:pt>
+                <c:pt idx="4">
+                  <c:v>100000</c:v>
+                </c:pt>
+                <c:pt idx="5">
+                  <c:v>1000000</c:v>
+                </c:pt>
+              </c:numCache>
+            </c:numRef>
+          </c:xVal>
+          <c:yVal>
+            <c:numRef>
+              <c:f>Sheet1!$E$157:$E$162</c:f>
+              <c:numCache>
+                <c:formatCode>General</c:formatCode>
+                <c:ptCount val="6"/>
+                <c:pt idx="0">
+                  <c:v>8</c:v>
+                </c:pt>
+                <c:pt idx="1">
+                  <c:v>11</c:v>
+                </c:pt>
+                <c:pt idx="2">
+                  <c:v>12</c:v>
+                </c:pt>
+                <c:pt idx="3">
+                  <c:v>14</c:v>
+                </c:pt>
+                <c:pt idx="4">
+                  <c:v>15</c:v>
+                </c:pt>
+                <c:pt idx="5">
+                  <c:v>18</c:v>
+                </c:pt>
+              </c:numCache>
+            </c:numRef>
+          </c:yVal>
+          <c:smooth val="0"/>
+          <c:extLst>
+            <c:ext xmlns:c16="http://schemas.microsoft.com/office/drawing/2014/chart" uri="{C3380CC4-5D6E-409C-BE32-E72D297353CC}">
+              <c16:uniqueId val="{00000001-DB39-448D-B8DC-2892C1AFCC43}"/>
+            </c:ext>
+          </c:extLst>
+        </c:ser>
+        <c:dLbls>
+          <c:showLegendKey val="0"/>
+          <c:showVal val="0"/>
+          <c:showCatName val="0"/>
+          <c:showSerName val="0"/>
+          <c:showPercent val="0"/>
+          <c:showBubbleSize val="0"/>
+        </c:dLbls>
+        <c:axId val="1996236623"/>
+        <c:axId val="1937360463"/>
+      </c:scatterChart>
+      <c:valAx>
+        <c:axId val="1996236623"/>
+        <c:scaling>
+          <c:logBase val="10"/>
+          <c:orientation val="minMax"/>
+          <c:min val="1000"/>
+        </c:scaling>
+        <c:delete val="0"/>
+        <c:axPos val="b"/>
+        <c:majorGridlines>
+          <c:spPr>
+            <a:ln w="9525" cap="flat" cmpd="sng" algn="ctr">
+              <a:solidFill>
+                <a:schemeClr val="tx1">
+                  <a:lumMod val="15000"/>
+                  <a:lumOff val="85000"/>
+                </a:schemeClr>
+              </a:solidFill>
+              <a:round/>
+            </a:ln>
+            <a:effectLst/>
+          </c:spPr>
+        </c:majorGridlines>
+        <c:minorGridlines>
+          <c:spPr>
+            <a:ln w="9525" cap="flat" cmpd="sng" algn="ctr">
+              <a:solidFill>
+                <a:schemeClr val="tx1">
+                  <a:lumMod val="5000"/>
+                  <a:lumOff val="95000"/>
+                </a:schemeClr>
+              </a:solidFill>
+              <a:round/>
+            </a:ln>
+            <a:effectLst/>
+          </c:spPr>
+        </c:minorGridlines>
+        <c:title>
+          <c:tx>
+            <c:rich>
+              <a:bodyPr rot="0" spcFirstLastPara="1" vertOverflow="ellipsis" vert="horz" wrap="square" anchor="ctr" anchorCtr="1"/>
+              <a:lstStyle/>
+              <a:p>
+                <a:pPr>
+                  <a:defRPr sz="1000" b="0" i="0" u="none" strike="noStrike" kern="1200" baseline="0">
+                    <a:solidFill>
+                      <a:schemeClr val="tx1">
+                        <a:lumMod val="65000"/>
+                        <a:lumOff val="35000"/>
+                      </a:schemeClr>
+                    </a:solidFill>
+                    <a:latin typeface="+mn-lt"/>
+                    <a:ea typeface="+mn-ea"/>
+                    <a:cs typeface="+mn-cs"/>
+                  </a:defRPr>
+                </a:pPr>
+                <a:r>
+                  <a:rPr lang="fr-CH" b="1"/>
+                  <a:t>Nb</a:t>
+                </a:r>
+                <a:r>
+                  <a:rPr lang="fr-CH" b="1" baseline="0"/>
+                  <a:t> éléments</a:t>
+                </a:r>
+                <a:endParaRPr lang="fr-CH" b="1"/>
+              </a:p>
+            </c:rich>
+          </c:tx>
+          <c:overlay val="0"/>
+          <c:spPr>
+            <a:noFill/>
+            <a:ln>
+              <a:noFill/>
+            </a:ln>
+            <a:effectLst/>
+          </c:spPr>
+          <c:txPr>
+            <a:bodyPr rot="0" spcFirstLastPara="1" vertOverflow="ellipsis" vert="horz" wrap="square" anchor="ctr" anchorCtr="1"/>
+            <a:lstStyle/>
+            <a:p>
+              <a:pPr>
+                <a:defRPr sz="1000" b="0" i="0" u="none" strike="noStrike" kern="1200" baseline="0">
+                  <a:solidFill>
+                    <a:schemeClr val="tx1">
+                      <a:lumMod val="65000"/>
+                      <a:lumOff val="35000"/>
+                    </a:schemeClr>
+                  </a:solidFill>
+                  <a:latin typeface="+mn-lt"/>
+                  <a:ea typeface="+mn-ea"/>
+                  <a:cs typeface="+mn-cs"/>
+                </a:defRPr>
+              </a:pPr>
+              <a:endParaRPr lang="LID4096"/>
+            </a:p>
+          </c:txPr>
+        </c:title>
+        <c:numFmt formatCode="General" sourceLinked="1"/>
+        <c:majorTickMark val="none"/>
+        <c:minorTickMark val="none"/>
+        <c:tickLblPos val="nextTo"/>
+        <c:spPr>
+          <a:noFill/>
+          <a:ln w="9525" cap="flat" cmpd="sng" algn="ctr">
+            <a:solidFill>
+              <a:schemeClr val="tx1">
+                <a:lumMod val="25000"/>
+                <a:lumOff val="75000"/>
+              </a:schemeClr>
+            </a:solidFill>
+            <a:round/>
+          </a:ln>
+          <a:effectLst/>
+        </c:spPr>
+        <c:txPr>
+          <a:bodyPr rot="-60000000" spcFirstLastPara="1" vertOverflow="ellipsis" vert="horz" wrap="square" anchor="ctr" anchorCtr="1"/>
+          <a:lstStyle/>
+          <a:p>
+            <a:pPr>
+              <a:defRPr sz="900" b="0" i="0" u="none" strike="noStrike" kern="1200" baseline="0">
+                <a:solidFill>
+                  <a:schemeClr val="tx1">
+                    <a:lumMod val="65000"/>
+                    <a:lumOff val="35000"/>
+                  </a:schemeClr>
+                </a:solidFill>
+                <a:latin typeface="+mn-lt"/>
+                <a:ea typeface="+mn-ea"/>
+                <a:cs typeface="+mn-cs"/>
+              </a:defRPr>
+            </a:pPr>
+            <a:endParaRPr lang="LID4096"/>
+          </a:p>
+        </c:txPr>
+        <c:crossAx val="1937360463"/>
+        <c:crosses val="autoZero"/>
+        <c:crossBetween val="midCat"/>
+      </c:valAx>
+      <c:valAx>
+        <c:axId val="1937360463"/>
+        <c:scaling>
+          <c:orientation val="minMax"/>
+          <c:min val="7"/>
+        </c:scaling>
+        <c:delete val="0"/>
+        <c:axPos val="l"/>
+        <c:majorGridlines>
+          <c:spPr>
+            <a:ln w="9525" cap="flat" cmpd="sng" algn="ctr">
+              <a:solidFill>
+                <a:schemeClr val="tx1">
+                  <a:lumMod val="15000"/>
+                  <a:lumOff val="85000"/>
+                </a:schemeClr>
+              </a:solidFill>
+              <a:round/>
+            </a:ln>
+            <a:effectLst/>
+          </c:spPr>
+        </c:majorGridlines>
+        <c:minorGridlines>
+          <c:spPr>
+            <a:ln w="9525" cap="flat" cmpd="sng" algn="ctr">
+              <a:solidFill>
+                <a:schemeClr val="tx1">
+                  <a:lumMod val="5000"/>
+                  <a:lumOff val="95000"/>
+                </a:schemeClr>
+              </a:solidFill>
+              <a:round/>
+            </a:ln>
+            <a:effectLst/>
+          </c:spPr>
+        </c:minorGridlines>
+        <c:title>
+          <c:tx>
+            <c:rich>
+              <a:bodyPr rot="-5400000" spcFirstLastPara="1" vertOverflow="ellipsis" vert="horz" wrap="square" anchor="ctr" anchorCtr="1"/>
+              <a:lstStyle/>
+              <a:p>
+                <a:pPr>
+                  <a:defRPr sz="1000" b="0" i="0" u="none" strike="noStrike" kern="1200" baseline="0">
+                    <a:solidFill>
+                      <a:schemeClr val="tx1">
+                        <a:lumMod val="65000"/>
+                        <a:lumOff val="35000"/>
+                      </a:schemeClr>
+                    </a:solidFill>
+                    <a:latin typeface="+mn-lt"/>
+                    <a:ea typeface="+mn-ea"/>
+                    <a:cs typeface="+mn-cs"/>
+                  </a:defRPr>
+                </a:pPr>
+                <a:r>
+                  <a:rPr lang="fr-CH" b="1"/>
+                  <a:t>Nb itérations</a:t>
+                </a:r>
+              </a:p>
+            </c:rich>
+          </c:tx>
+          <c:overlay val="0"/>
+          <c:spPr>
+            <a:noFill/>
+            <a:ln>
+              <a:noFill/>
+            </a:ln>
+            <a:effectLst/>
+          </c:spPr>
+          <c:txPr>
+            <a:bodyPr rot="-5400000" spcFirstLastPara="1" vertOverflow="ellipsis" vert="horz" wrap="square" anchor="ctr" anchorCtr="1"/>
+            <a:lstStyle/>
+            <a:p>
+              <a:pPr>
+                <a:defRPr sz="1000" b="0" i="0" u="none" strike="noStrike" kern="1200" baseline="0">
+                  <a:solidFill>
+                    <a:schemeClr val="tx1">
+                      <a:lumMod val="65000"/>
+                      <a:lumOff val="35000"/>
+                    </a:schemeClr>
+                  </a:solidFill>
+                  <a:latin typeface="+mn-lt"/>
+                  <a:ea typeface="+mn-ea"/>
+                  <a:cs typeface="+mn-cs"/>
+                </a:defRPr>
+              </a:pPr>
+              <a:endParaRPr lang="LID4096"/>
+            </a:p>
+          </c:txPr>
+        </c:title>
+        <c:numFmt formatCode="General" sourceLinked="1"/>
+        <c:majorTickMark val="none"/>
+        <c:minorTickMark val="none"/>
+        <c:tickLblPos val="nextTo"/>
+        <c:spPr>
+          <a:noFill/>
+          <a:ln w="9525" cap="flat" cmpd="sng" algn="ctr">
+            <a:solidFill>
+              <a:schemeClr val="tx1">
+                <a:lumMod val="25000"/>
+                <a:lumOff val="75000"/>
+              </a:schemeClr>
+            </a:solidFill>
+            <a:round/>
+          </a:ln>
+          <a:effectLst/>
+        </c:spPr>
+        <c:txPr>
+          <a:bodyPr rot="-60000000" spcFirstLastPara="1" vertOverflow="ellipsis" vert="horz" wrap="square" anchor="ctr" anchorCtr="1"/>
+          <a:lstStyle/>
+          <a:p>
+            <a:pPr>
+              <a:defRPr sz="900" b="0" i="0" u="none" strike="noStrike" kern="1200" baseline="0">
+                <a:solidFill>
+                  <a:schemeClr val="tx1">
+                    <a:lumMod val="65000"/>
+                    <a:lumOff val="35000"/>
+                  </a:schemeClr>
+                </a:solidFill>
+                <a:latin typeface="+mn-lt"/>
+                <a:ea typeface="+mn-ea"/>
+                <a:cs typeface="+mn-cs"/>
+              </a:defRPr>
+            </a:pPr>
+            <a:endParaRPr lang="LID4096"/>
+          </a:p>
+        </c:txPr>
+        <c:crossAx val="1996236623"/>
+        <c:crosses val="autoZero"/>
+        <c:crossBetween val="midCat"/>
+      </c:valAx>
+      <c:spPr>
+        <a:noFill/>
+        <a:ln>
+          <a:noFill/>
+        </a:ln>
+        <a:effectLst/>
+      </c:spPr>
+    </c:plotArea>
+    <c:legend>
+      <c:legendPos val="r"/>
+      <c:overlay val="0"/>
+      <c:spPr>
+        <a:noFill/>
+        <a:ln>
+          <a:noFill/>
+        </a:ln>
+        <a:effectLst/>
+      </c:spPr>
+      <c:txPr>
+        <a:bodyPr rot="0" spcFirstLastPara="1" vertOverflow="ellipsis" vert="horz" wrap="square" anchor="ctr" anchorCtr="1"/>
+        <a:lstStyle/>
+        <a:p>
+          <a:pPr>
+            <a:defRPr sz="900" b="0" i="0" u="none" strike="noStrike" kern="1200" baseline="0">
+              <a:solidFill>
+                <a:schemeClr val="tx1">
+                  <a:lumMod val="65000"/>
+                  <a:lumOff val="35000"/>
+                </a:schemeClr>
+              </a:solidFill>
+              <a:latin typeface="+mn-lt"/>
+              <a:ea typeface="+mn-ea"/>
+              <a:cs typeface="+mn-cs"/>
+            </a:defRPr>
+          </a:pPr>
+          <a:endParaRPr lang="LID4096"/>
+        </a:p>
+      </c:txPr>
+    </c:legend>
+    <c:plotVisOnly val="1"/>
+    <c:dispBlanksAs val="gap"/>
+    <c:extLst>
+      <c:ext xmlns:c16r3="http://schemas.microsoft.com/office/drawing/2017/03/chart" uri="{56B9EC1D-385E-4148-901F-78D8002777C0}">
+        <c16r3:dataDisplayOptions16>
+          <c16r3:dispNaAsBlank val="1"/>
+        </c16r3:dataDisplayOptions16>
+      </c:ext>
+    </c:extLst>
+    <c:showDLblsOverMax val="0"/>
+  </c:chart>
+  <c:spPr>
+    <a:solidFill>
+      <a:schemeClr val="bg1"/>
+    </a:solidFill>
+    <a:ln w="9525" cap="flat" cmpd="sng" algn="ctr">
+      <a:solidFill>
+        <a:schemeClr val="tx1">
+          <a:lumMod val="15000"/>
+          <a:lumOff val="85000"/>
+        </a:schemeClr>
+      </a:solidFill>
+      <a:round/>
+    </a:ln>
+    <a:effectLst/>
+  </c:spPr>
+  <c:txPr>
+    <a:bodyPr/>
+    <a:lstStyle/>
+    <a:p>
+      <a:pPr>
+        <a:defRPr/>
+      </a:pPr>
+      <a:endParaRPr lang="LID4096"/>
+    </a:p>
+  </c:txPr>
+  <c:externalData r:id="rId3">
+    <c:autoUpdate val="0"/>
+  </c:externalData>
+</c:chartSpace>
+</file>
+
+<file path=word/charts/chart4.xml><?xml version="1.0" encoding="utf-8"?>
+<c:chartSpace xmlns:c="http://schemas.openxmlformats.org/drawingml/2006/chart" xmlns:a="http://schemas.openxmlformats.org/drawingml/2006/main" xmlns:r="http://schemas.openxmlformats.org/officeDocument/2006/relationships" xmlns:c16r2="http://schemas.microsoft.com/office/drawing/2015/06/chart">
+  <c:date1904 val="0"/>
+  <c:lang val="en-US"/>
   <c:roundedCorners val="0"/>
   <mc:AlternateContent xmlns:mc="http://schemas.openxmlformats.org/markup-compatibility/2006">
     <mc:Choice xmlns:c14="http://schemas.microsoft.com/office/drawing/2007/8/2/chart" Requires="c14">
@@ -6669,7 +7310,7 @@
               <a:cs typeface="+mn-cs"/>
             </a:defRPr>
           </a:pPr>
-          <a:endParaRPr lang="fr-FR"/>
+          <a:endParaRPr lang="LID4096"/>
         </a:p>
       </c:txPr>
     </c:title>
@@ -6990,7 +7631,7 @@
                   <a:cs typeface="+mn-cs"/>
                 </a:defRPr>
               </a:pPr>
-              <a:endParaRPr lang="fr-FR"/>
+              <a:endParaRPr lang="LID4096"/>
             </a:p>
           </c:txPr>
         </c:title>
@@ -7028,7 +7669,7 @@
                 <a:cs typeface="+mn-cs"/>
               </a:defRPr>
             </a:pPr>
-            <a:endParaRPr lang="fr-FR"/>
+            <a:endParaRPr lang="LID4096"/>
           </a:p>
         </c:txPr>
         <c:crossAx val="1608611408"/>
@@ -7123,7 +7764,7 @@
                   <a:cs typeface="+mn-cs"/>
                 </a:defRPr>
               </a:pPr>
-              <a:endParaRPr lang="fr-FR"/>
+              <a:endParaRPr lang="LID4096"/>
             </a:p>
           </c:txPr>
         </c:title>
@@ -7161,7 +7802,7 @@
                 <a:cs typeface="+mn-cs"/>
               </a:defRPr>
             </a:pPr>
-            <a:endParaRPr lang="fr-FR"/>
+            <a:endParaRPr lang="LID4096"/>
           </a:p>
         </c:txPr>
         <c:crossAx val="1608648096"/>
@@ -7203,7 +7844,7 @@
               <a:cs typeface="+mn-cs"/>
             </a:defRPr>
           </a:pPr>
-          <a:endParaRPr lang="fr-FR"/>
+          <a:endParaRPr lang="LID4096"/>
         </a:p>
       </c:txPr>
     </c:legend>
@@ -7240,7 +7881,7 @@
       <a:pPr>
         <a:defRPr/>
       </a:pPr>
-      <a:endParaRPr lang="fr-FR"/>
+      <a:endParaRPr lang="LID4096"/>
     </a:p>
   </c:txPr>
   <c:externalData r:id="rId3">
@@ -7249,10 +7890,642 @@
 </c:chartSpace>
 </file>
 
-<file path=word/charts/chart4.xml><?xml version="1.0" encoding="utf-8"?>
+<file path=word/charts/chart5.xml><?xml version="1.0" encoding="utf-8"?>
 <c:chartSpace xmlns:c="http://schemas.openxmlformats.org/drawingml/2006/chart" xmlns:a="http://schemas.openxmlformats.org/drawingml/2006/main" xmlns:r="http://schemas.openxmlformats.org/officeDocument/2006/relationships" xmlns:c16r2="http://schemas.microsoft.com/office/drawing/2015/06/chart">
   <c:date1904 val="0"/>
-  <c:lang val="fr-FR"/>
+  <c:lang val="en-US"/>
+  <c:roundedCorners val="0"/>
+  <mc:AlternateContent xmlns:mc="http://schemas.openxmlformats.org/markup-compatibility/2006">
+    <mc:Choice xmlns:c14="http://schemas.microsoft.com/office/drawing/2007/8/2/chart" Requires="c14">
+      <c14:style val="102"/>
+    </mc:Choice>
+    <mc:Fallback>
+      <c:style val="2"/>
+    </mc:Fallback>
+  </mc:AlternateContent>
+  <c:chart>
+    <c:title>
+      <c:tx>
+        <c:rich>
+          <a:bodyPr rot="0" spcFirstLastPara="1" vertOverflow="ellipsis" vert="horz" wrap="square" anchor="ctr" anchorCtr="1"/>
+          <a:lstStyle/>
+          <a:p>
+            <a:pPr>
+              <a:defRPr sz="1400" b="0" i="0" u="none" strike="noStrike" kern="1200" spc="0" baseline="0">
+                <a:solidFill>
+                  <a:schemeClr val="tx1">
+                    <a:lumMod val="65000"/>
+                    <a:lumOff val="35000"/>
+                  </a:schemeClr>
+                </a:solidFill>
+                <a:latin typeface="+mn-lt"/>
+                <a:ea typeface="+mn-ea"/>
+                <a:cs typeface="+mn-cs"/>
+              </a:defRPr>
+            </a:pPr>
+            <a:r>
+              <a:rPr lang="fr-CH"/>
+              <a:t>(Echelle log / log) Fonction 5 : G</a:t>
+            </a:r>
+          </a:p>
+        </c:rich>
+      </c:tx>
+      <c:overlay val="0"/>
+      <c:spPr>
+        <a:noFill/>
+        <a:ln>
+          <a:noFill/>
+        </a:ln>
+        <a:effectLst/>
+      </c:spPr>
+      <c:txPr>
+        <a:bodyPr rot="0" spcFirstLastPara="1" vertOverflow="ellipsis" vert="horz" wrap="square" anchor="ctr" anchorCtr="1"/>
+        <a:lstStyle/>
+        <a:p>
+          <a:pPr>
+            <a:defRPr sz="1400" b="0" i="0" u="none" strike="noStrike" kern="1200" spc="0" baseline="0">
+              <a:solidFill>
+                <a:schemeClr val="tx1">
+                  <a:lumMod val="65000"/>
+                  <a:lumOff val="35000"/>
+                </a:schemeClr>
+              </a:solidFill>
+              <a:latin typeface="+mn-lt"/>
+              <a:ea typeface="+mn-ea"/>
+              <a:cs typeface="+mn-cs"/>
+            </a:defRPr>
+          </a:pPr>
+          <a:endParaRPr lang="LID4096"/>
+        </a:p>
+      </c:txPr>
+    </c:title>
+    <c:autoTitleDeleted val="0"/>
+    <c:plotArea>
+      <c:layout/>
+      <c:scatterChart>
+        <c:scatterStyle val="lineMarker"/>
+        <c:varyColors val="0"/>
+        <c:ser>
+          <c:idx val="0"/>
+          <c:order val="0"/>
+          <c:tx>
+            <c:strRef>
+              <c:f>Sheet1!$C$126</c:f>
+              <c:strCache>
+                <c:ptCount val="1"/>
+                <c:pt idx="0">
+                  <c:v>Théorique</c:v>
+                </c:pt>
+              </c:strCache>
+            </c:strRef>
+          </c:tx>
+          <c:spPr>
+            <a:ln w="25400" cap="rnd">
+              <a:noFill/>
+              <a:round/>
+            </a:ln>
+            <a:effectLst/>
+          </c:spPr>
+          <c:marker>
+            <c:symbol val="circle"/>
+            <c:size val="5"/>
+            <c:spPr>
+              <a:solidFill>
+                <a:schemeClr val="accent1"/>
+              </a:solidFill>
+              <a:ln w="9525">
+                <a:solidFill>
+                  <a:schemeClr val="accent1"/>
+                </a:solidFill>
+              </a:ln>
+              <a:effectLst/>
+            </c:spPr>
+          </c:marker>
+          <c:xVal>
+            <c:numRef>
+              <c:f>Sheet1!$B$127:$B$132</c:f>
+              <c:numCache>
+                <c:formatCode>General</c:formatCode>
+                <c:ptCount val="6"/>
+                <c:pt idx="0">
+                  <c:v>16</c:v>
+                </c:pt>
+                <c:pt idx="1">
+                  <c:v>64</c:v>
+                </c:pt>
+                <c:pt idx="2">
+                  <c:v>128</c:v>
+                </c:pt>
+                <c:pt idx="3">
+                  <c:v>512</c:v>
+                </c:pt>
+                <c:pt idx="4">
+                  <c:v>1000</c:v>
+                </c:pt>
+                <c:pt idx="5">
+                  <c:v>5000</c:v>
+                </c:pt>
+              </c:numCache>
+            </c:numRef>
+          </c:xVal>
+          <c:yVal>
+            <c:numRef>
+              <c:f>Sheet1!$C$127:$C$132</c:f>
+              <c:numCache>
+                <c:formatCode>General</c:formatCode>
+                <c:ptCount val="6"/>
+                <c:pt idx="0">
+                  <c:v>64</c:v>
+                </c:pt>
+                <c:pt idx="1">
+                  <c:v>384</c:v>
+                </c:pt>
+                <c:pt idx="2">
+                  <c:v>896</c:v>
+                </c:pt>
+                <c:pt idx="3">
+                  <c:v>4608</c:v>
+                </c:pt>
+                <c:pt idx="4">
+                  <c:v>10000</c:v>
+                </c:pt>
+                <c:pt idx="5">
+                  <c:v>65000</c:v>
+                </c:pt>
+              </c:numCache>
+            </c:numRef>
+          </c:yVal>
+          <c:smooth val="0"/>
+          <c:extLst>
+            <c:ext xmlns:c16="http://schemas.microsoft.com/office/drawing/2014/chart" uri="{C3380CC4-5D6E-409C-BE32-E72D297353CC}">
+              <c16:uniqueId val="{00000000-5A69-46E3-ABB7-013DCE59BBA1}"/>
+            </c:ext>
+          </c:extLst>
+        </c:ser>
+        <c:ser>
+          <c:idx val="1"/>
+          <c:order val="1"/>
+          <c:tx>
+            <c:strRef>
+              <c:f>Sheet1!$D$126</c:f>
+              <c:strCache>
+                <c:ptCount val="1"/>
+                <c:pt idx="0">
+                  <c:v>Empirique</c:v>
+                </c:pt>
+              </c:strCache>
+            </c:strRef>
+          </c:tx>
+          <c:spPr>
+            <a:ln w="25400" cap="rnd">
+              <a:noFill/>
+              <a:round/>
+            </a:ln>
+            <a:effectLst/>
+          </c:spPr>
+          <c:marker>
+            <c:symbol val="circle"/>
+            <c:size val="5"/>
+            <c:spPr>
+              <a:solidFill>
+                <a:schemeClr val="accent2"/>
+              </a:solidFill>
+              <a:ln w="9525">
+                <a:solidFill>
+                  <a:schemeClr val="accent2"/>
+                </a:solidFill>
+              </a:ln>
+              <a:effectLst/>
+            </c:spPr>
+          </c:marker>
+          <c:xVal>
+            <c:numRef>
+              <c:f>Sheet1!$B$127:$B$132</c:f>
+              <c:numCache>
+                <c:formatCode>General</c:formatCode>
+                <c:ptCount val="6"/>
+                <c:pt idx="0">
+                  <c:v>16</c:v>
+                </c:pt>
+                <c:pt idx="1">
+                  <c:v>64</c:v>
+                </c:pt>
+                <c:pt idx="2">
+                  <c:v>128</c:v>
+                </c:pt>
+                <c:pt idx="3">
+                  <c:v>512</c:v>
+                </c:pt>
+                <c:pt idx="4">
+                  <c:v>1000</c:v>
+                </c:pt>
+                <c:pt idx="5">
+                  <c:v>5000</c:v>
+                </c:pt>
+              </c:numCache>
+            </c:numRef>
+          </c:xVal>
+          <c:yVal>
+            <c:numRef>
+              <c:f>Sheet1!$D$127:$D$132</c:f>
+              <c:numCache>
+                <c:formatCode>General</c:formatCode>
+                <c:ptCount val="6"/>
+                <c:pt idx="0">
+                  <c:v>64</c:v>
+                </c:pt>
+                <c:pt idx="1">
+                  <c:v>384</c:v>
+                </c:pt>
+                <c:pt idx="2">
+                  <c:v>896</c:v>
+                </c:pt>
+                <c:pt idx="3">
+                  <c:v>4608</c:v>
+                </c:pt>
+                <c:pt idx="4">
+                  <c:v>10000</c:v>
+                </c:pt>
+                <c:pt idx="5">
+                  <c:v>65000</c:v>
+                </c:pt>
+              </c:numCache>
+            </c:numRef>
+          </c:yVal>
+          <c:smooth val="0"/>
+          <c:extLst>
+            <c:ext xmlns:c16="http://schemas.microsoft.com/office/drawing/2014/chart" uri="{C3380CC4-5D6E-409C-BE32-E72D297353CC}">
+              <c16:uniqueId val="{00000001-5A69-46E3-ABB7-013DCE59BBA1}"/>
+            </c:ext>
+          </c:extLst>
+        </c:ser>
+        <c:dLbls>
+          <c:showLegendKey val="0"/>
+          <c:showVal val="0"/>
+          <c:showCatName val="0"/>
+          <c:showSerName val="0"/>
+          <c:showPercent val="0"/>
+          <c:showBubbleSize val="0"/>
+        </c:dLbls>
+        <c:axId val="1929870415"/>
+        <c:axId val="1832866063"/>
+      </c:scatterChart>
+      <c:valAx>
+        <c:axId val="1929870415"/>
+        <c:scaling>
+          <c:logBase val="10"/>
+          <c:orientation val="minMax"/>
+          <c:min val="10"/>
+        </c:scaling>
+        <c:delete val="0"/>
+        <c:axPos val="b"/>
+        <c:majorGridlines>
+          <c:spPr>
+            <a:ln w="9525" cap="flat" cmpd="sng" algn="ctr">
+              <a:solidFill>
+                <a:schemeClr val="tx1">
+                  <a:lumMod val="15000"/>
+                  <a:lumOff val="85000"/>
+                </a:schemeClr>
+              </a:solidFill>
+              <a:round/>
+            </a:ln>
+            <a:effectLst/>
+          </c:spPr>
+        </c:majorGridlines>
+        <c:minorGridlines>
+          <c:spPr>
+            <a:ln w="9525" cap="flat" cmpd="sng" algn="ctr">
+              <a:solidFill>
+                <a:schemeClr val="tx1">
+                  <a:lumMod val="5000"/>
+                  <a:lumOff val="95000"/>
+                </a:schemeClr>
+              </a:solidFill>
+              <a:round/>
+            </a:ln>
+            <a:effectLst/>
+          </c:spPr>
+        </c:minorGridlines>
+        <c:title>
+          <c:tx>
+            <c:rich>
+              <a:bodyPr rot="0" spcFirstLastPara="1" vertOverflow="ellipsis" vert="horz" wrap="square" anchor="ctr" anchorCtr="1"/>
+              <a:lstStyle/>
+              <a:p>
+                <a:pPr>
+                  <a:defRPr sz="1000" b="0" i="0" u="none" strike="noStrike" kern="1200" baseline="0">
+                    <a:solidFill>
+                      <a:schemeClr val="tx1">
+                        <a:lumMod val="65000"/>
+                        <a:lumOff val="35000"/>
+                      </a:schemeClr>
+                    </a:solidFill>
+                    <a:latin typeface="+mn-lt"/>
+                    <a:ea typeface="+mn-ea"/>
+                    <a:cs typeface="+mn-cs"/>
+                  </a:defRPr>
+                </a:pPr>
+                <a:r>
+                  <a:rPr lang="fr-CH" b="1"/>
+                  <a:t>Nb d'éléments</a:t>
+                </a:r>
+              </a:p>
+            </c:rich>
+          </c:tx>
+          <c:overlay val="0"/>
+          <c:spPr>
+            <a:noFill/>
+            <a:ln>
+              <a:noFill/>
+            </a:ln>
+            <a:effectLst/>
+          </c:spPr>
+          <c:txPr>
+            <a:bodyPr rot="0" spcFirstLastPara="1" vertOverflow="ellipsis" vert="horz" wrap="square" anchor="ctr" anchorCtr="1"/>
+            <a:lstStyle/>
+            <a:p>
+              <a:pPr>
+                <a:defRPr sz="1000" b="0" i="0" u="none" strike="noStrike" kern="1200" baseline="0">
+                  <a:solidFill>
+                    <a:schemeClr val="tx1">
+                      <a:lumMod val="65000"/>
+                      <a:lumOff val="35000"/>
+                    </a:schemeClr>
+                  </a:solidFill>
+                  <a:latin typeface="+mn-lt"/>
+                  <a:ea typeface="+mn-ea"/>
+                  <a:cs typeface="+mn-cs"/>
+                </a:defRPr>
+              </a:pPr>
+              <a:endParaRPr lang="LID4096"/>
+            </a:p>
+          </c:txPr>
+        </c:title>
+        <c:numFmt formatCode="General" sourceLinked="1"/>
+        <c:majorTickMark val="none"/>
+        <c:minorTickMark val="none"/>
+        <c:tickLblPos val="nextTo"/>
+        <c:spPr>
+          <a:noFill/>
+          <a:ln w="9525" cap="flat" cmpd="sng" algn="ctr">
+            <a:solidFill>
+              <a:schemeClr val="tx1">
+                <a:lumMod val="25000"/>
+                <a:lumOff val="75000"/>
+              </a:schemeClr>
+            </a:solidFill>
+            <a:round/>
+          </a:ln>
+          <a:effectLst/>
+        </c:spPr>
+        <c:txPr>
+          <a:bodyPr rot="-60000000" spcFirstLastPara="1" vertOverflow="ellipsis" vert="horz" wrap="square" anchor="ctr" anchorCtr="1"/>
+          <a:lstStyle/>
+          <a:p>
+            <a:pPr>
+              <a:defRPr sz="900" b="0" i="0" u="none" strike="noStrike" kern="1200" baseline="0">
+                <a:solidFill>
+                  <a:schemeClr val="tx1">
+                    <a:lumMod val="65000"/>
+                    <a:lumOff val="35000"/>
+                  </a:schemeClr>
+                </a:solidFill>
+                <a:latin typeface="+mn-lt"/>
+                <a:ea typeface="+mn-ea"/>
+                <a:cs typeface="+mn-cs"/>
+              </a:defRPr>
+            </a:pPr>
+            <a:endParaRPr lang="LID4096"/>
+          </a:p>
+        </c:txPr>
+        <c:crossAx val="1832866063"/>
+        <c:crosses val="autoZero"/>
+        <c:crossBetween val="midCat"/>
+      </c:valAx>
+      <c:valAx>
+        <c:axId val="1832866063"/>
+        <c:scaling>
+          <c:logBase val="10"/>
+          <c:orientation val="minMax"/>
+          <c:min val="10"/>
+        </c:scaling>
+        <c:delete val="0"/>
+        <c:axPos val="l"/>
+        <c:majorGridlines>
+          <c:spPr>
+            <a:ln w="9525" cap="flat" cmpd="sng" algn="ctr">
+              <a:solidFill>
+                <a:schemeClr val="tx1">
+                  <a:lumMod val="15000"/>
+                  <a:lumOff val="85000"/>
+                </a:schemeClr>
+              </a:solidFill>
+              <a:round/>
+            </a:ln>
+            <a:effectLst/>
+          </c:spPr>
+        </c:majorGridlines>
+        <c:minorGridlines>
+          <c:spPr>
+            <a:ln w="9525" cap="flat" cmpd="sng" algn="ctr">
+              <a:solidFill>
+                <a:schemeClr val="tx1">
+                  <a:lumMod val="5000"/>
+                  <a:lumOff val="95000"/>
+                </a:schemeClr>
+              </a:solidFill>
+              <a:round/>
+            </a:ln>
+            <a:effectLst/>
+          </c:spPr>
+        </c:minorGridlines>
+        <c:title>
+          <c:tx>
+            <c:rich>
+              <a:bodyPr rot="-5400000" spcFirstLastPara="1" vertOverflow="ellipsis" vert="horz" wrap="square" anchor="ctr" anchorCtr="1"/>
+              <a:lstStyle/>
+              <a:p>
+                <a:pPr>
+                  <a:defRPr sz="1000" b="0" i="0" u="none" strike="noStrike" kern="1200" baseline="0">
+                    <a:solidFill>
+                      <a:schemeClr val="tx1">
+                        <a:lumMod val="65000"/>
+                        <a:lumOff val="35000"/>
+                      </a:schemeClr>
+                    </a:solidFill>
+                    <a:latin typeface="+mn-lt"/>
+                    <a:ea typeface="+mn-ea"/>
+                    <a:cs typeface="+mn-cs"/>
+                  </a:defRPr>
+                </a:pPr>
+                <a:r>
+                  <a:rPr lang="fr-CH" b="1"/>
+                  <a:t>Nb d'additions</a:t>
+                </a:r>
+                <a:r>
+                  <a:rPr lang="fr-CH" b="1" baseline="0"/>
+                  <a:t> (+=)</a:t>
+                </a:r>
+                <a:endParaRPr lang="fr-CH" b="1"/>
+              </a:p>
+            </c:rich>
+          </c:tx>
+          <c:overlay val="0"/>
+          <c:spPr>
+            <a:noFill/>
+            <a:ln>
+              <a:noFill/>
+            </a:ln>
+            <a:effectLst/>
+          </c:spPr>
+          <c:txPr>
+            <a:bodyPr rot="-5400000" spcFirstLastPara="1" vertOverflow="ellipsis" vert="horz" wrap="square" anchor="ctr" anchorCtr="1"/>
+            <a:lstStyle/>
+            <a:p>
+              <a:pPr>
+                <a:defRPr sz="1000" b="0" i="0" u="none" strike="noStrike" kern="1200" baseline="0">
+                  <a:solidFill>
+                    <a:schemeClr val="tx1">
+                      <a:lumMod val="65000"/>
+                      <a:lumOff val="35000"/>
+                    </a:schemeClr>
+                  </a:solidFill>
+                  <a:latin typeface="+mn-lt"/>
+                  <a:ea typeface="+mn-ea"/>
+                  <a:cs typeface="+mn-cs"/>
+                </a:defRPr>
+              </a:pPr>
+              <a:endParaRPr lang="LID4096"/>
+            </a:p>
+          </c:txPr>
+        </c:title>
+        <c:numFmt formatCode="General" sourceLinked="1"/>
+        <c:majorTickMark val="none"/>
+        <c:minorTickMark val="none"/>
+        <c:tickLblPos val="nextTo"/>
+        <c:spPr>
+          <a:noFill/>
+          <a:ln w="9525" cap="flat" cmpd="sng" algn="ctr">
+            <a:solidFill>
+              <a:schemeClr val="tx1">
+                <a:lumMod val="25000"/>
+                <a:lumOff val="75000"/>
+              </a:schemeClr>
+            </a:solidFill>
+            <a:round/>
+          </a:ln>
+          <a:effectLst/>
+        </c:spPr>
+        <c:txPr>
+          <a:bodyPr rot="-60000000" spcFirstLastPara="1" vertOverflow="ellipsis" vert="horz" wrap="square" anchor="ctr" anchorCtr="1"/>
+          <a:lstStyle/>
+          <a:p>
+            <a:pPr>
+              <a:defRPr sz="900" b="0" i="0" u="none" strike="noStrike" kern="1200" baseline="0">
+                <a:solidFill>
+                  <a:schemeClr val="tx1">
+                    <a:lumMod val="65000"/>
+                    <a:lumOff val="35000"/>
+                  </a:schemeClr>
+                </a:solidFill>
+                <a:latin typeface="+mn-lt"/>
+                <a:ea typeface="+mn-ea"/>
+                <a:cs typeface="+mn-cs"/>
+              </a:defRPr>
+            </a:pPr>
+            <a:endParaRPr lang="LID4096"/>
+          </a:p>
+        </c:txPr>
+        <c:crossAx val="1929870415"/>
+        <c:crosses val="autoZero"/>
+        <c:crossBetween val="midCat"/>
+      </c:valAx>
+      <c:spPr>
+        <a:noFill/>
+        <a:ln>
+          <a:noFill/>
+        </a:ln>
+        <a:effectLst/>
+      </c:spPr>
+    </c:plotArea>
+    <c:legend>
+      <c:legendPos val="r"/>
+      <c:overlay val="0"/>
+      <c:spPr>
+        <a:noFill/>
+        <a:ln>
+          <a:noFill/>
+        </a:ln>
+        <a:effectLst/>
+      </c:spPr>
+      <c:txPr>
+        <a:bodyPr rot="0" spcFirstLastPara="1" vertOverflow="ellipsis" vert="horz" wrap="square" anchor="ctr" anchorCtr="1"/>
+        <a:lstStyle/>
+        <a:p>
+          <a:pPr>
+            <a:defRPr sz="900" b="0" i="0" u="none" strike="noStrike" kern="1200" baseline="0">
+              <a:solidFill>
+                <a:schemeClr val="tx1">
+                  <a:lumMod val="65000"/>
+                  <a:lumOff val="35000"/>
+                </a:schemeClr>
+              </a:solidFill>
+              <a:latin typeface="+mn-lt"/>
+              <a:ea typeface="+mn-ea"/>
+              <a:cs typeface="+mn-cs"/>
+            </a:defRPr>
+          </a:pPr>
+          <a:endParaRPr lang="LID4096"/>
+        </a:p>
+      </c:txPr>
+    </c:legend>
+    <c:plotVisOnly val="1"/>
+    <c:dispBlanksAs val="gap"/>
+    <c:extLst>
+      <c:ext xmlns:c16r3="http://schemas.microsoft.com/office/drawing/2017/03/chart" uri="{56B9EC1D-385E-4148-901F-78D8002777C0}">
+        <c16r3:dataDisplayOptions16>
+          <c16r3:dispNaAsBlank val="1"/>
+        </c16r3:dataDisplayOptions16>
+      </c:ext>
+    </c:extLst>
+    <c:showDLblsOverMax val="0"/>
+  </c:chart>
+  <c:spPr>
+    <a:solidFill>
+      <a:schemeClr val="bg1"/>
+    </a:solidFill>
+    <a:ln w="9525" cap="flat" cmpd="sng" algn="ctr">
+      <a:solidFill>
+        <a:schemeClr val="tx1">
+          <a:lumMod val="15000"/>
+          <a:lumOff val="85000"/>
+        </a:schemeClr>
+      </a:solidFill>
+      <a:round/>
+    </a:ln>
+    <a:effectLst/>
+  </c:spPr>
+  <c:txPr>
+    <a:bodyPr/>
+    <a:lstStyle/>
+    <a:p>
+      <a:pPr>
+        <a:defRPr/>
+      </a:pPr>
+      <a:endParaRPr lang="LID4096"/>
+    </a:p>
+  </c:txPr>
+  <c:externalData r:id="rId3">
+    <c:autoUpdate val="0"/>
+  </c:externalData>
+</c:chartSpace>
+</file>
+
+<file path=word/charts/chart6.xml><?xml version="1.0" encoding="utf-8"?>
+<c:chartSpace xmlns:c="http://schemas.openxmlformats.org/drawingml/2006/chart" xmlns:a="http://schemas.openxmlformats.org/drawingml/2006/main" xmlns:r="http://schemas.openxmlformats.org/officeDocument/2006/relationships" xmlns:c16r2="http://schemas.microsoft.com/office/drawing/2015/06/chart">
+  <c:date1904 val="0"/>
+  <c:lang val="en-US"/>
   <c:roundedCorners val="0"/>
   <mc:AlternateContent xmlns:mc="http://schemas.openxmlformats.org/markup-compatibility/2006">
     <mc:Choice xmlns:c14="http://schemas.microsoft.com/office/drawing/2007/8/2/chart" Requires="c14">
@@ -7347,7 +8620,7 @@
               <a:cs typeface="+mn-cs"/>
             </a:defRPr>
           </a:pPr>
-          <a:endParaRPr lang="fr-FR"/>
+          <a:endParaRPr lang="LID4096"/>
         </a:p>
       </c:txPr>
     </c:title>
@@ -7558,7 +8831,7 @@
                   <a:cs typeface="+mn-cs"/>
                 </a:defRPr>
               </a:pPr>
-              <a:endParaRPr lang="fr-FR"/>
+              <a:endParaRPr lang="LID4096"/>
             </a:p>
           </c:txPr>
         </c:title>
@@ -7596,7 +8869,7 @@
                 <a:cs typeface="+mn-cs"/>
               </a:defRPr>
             </a:pPr>
-            <a:endParaRPr lang="fr-FR"/>
+            <a:endParaRPr lang="LID4096"/>
           </a:p>
         </c:txPr>
         <c:crossAx val="1742395968"/>
@@ -7695,7 +8968,7 @@
                   <a:cs typeface="+mn-cs"/>
                 </a:defRPr>
               </a:pPr>
-              <a:endParaRPr lang="fr-FR"/>
+              <a:endParaRPr lang="LID4096"/>
             </a:p>
           </c:txPr>
         </c:title>
@@ -7733,7 +9006,7 @@
                 <a:cs typeface="+mn-cs"/>
               </a:defRPr>
             </a:pPr>
-            <a:endParaRPr lang="fr-FR"/>
+            <a:endParaRPr lang="LID4096"/>
           </a:p>
         </c:txPr>
         <c:crossAx val="1742800176"/>
@@ -7775,7 +9048,7 @@
               <a:cs typeface="+mn-cs"/>
             </a:defRPr>
           </a:pPr>
-          <a:endParaRPr lang="fr-FR"/>
+          <a:endParaRPr lang="LID4096"/>
         </a:p>
       </c:txPr>
     </c:legend>
@@ -7812,7 +9085,7 @@
       <a:pPr>
         <a:defRPr/>
       </a:pPr>
-      <a:endParaRPr lang="fr-FR"/>
+      <a:endParaRPr lang="LID4096"/>
     </a:p>
   </c:txPr>
   <c:externalData r:id="rId3">
@@ -7821,10 +9094,10 @@
 </c:chartSpace>
 </file>
 
-<file path=word/charts/chart5.xml><?xml version="1.0" encoding="utf-8"?>
+<file path=word/charts/chart7.xml><?xml version="1.0" encoding="utf-8"?>
 <c:chartSpace xmlns:c="http://schemas.openxmlformats.org/drawingml/2006/chart" xmlns:a="http://schemas.openxmlformats.org/drawingml/2006/main" xmlns:r="http://schemas.openxmlformats.org/officeDocument/2006/relationships" xmlns:c16r2="http://schemas.microsoft.com/office/drawing/2015/06/chart">
   <c:date1904 val="0"/>
-  <c:lang val="fr-FR"/>
+  <c:lang val="en-US"/>
   <c:roundedCorners val="0"/>
   <mc:AlternateContent xmlns:mc="http://schemas.openxmlformats.org/markup-compatibility/2006">
     <mc:Choice xmlns:c14="http://schemas.microsoft.com/office/drawing/2007/8/2/chart" Requires="c14">
@@ -7891,7 +9164,7 @@
               <a:cs typeface="+mn-cs"/>
             </a:defRPr>
           </a:pPr>
-          <a:endParaRPr lang="fr-FR"/>
+          <a:endParaRPr lang="LID4096"/>
         </a:p>
       </c:txPr>
     </c:title>
@@ -8102,7 +9375,7 @@
                   <a:cs typeface="+mn-cs"/>
                 </a:defRPr>
               </a:pPr>
-              <a:endParaRPr lang="fr-FR"/>
+              <a:endParaRPr lang="LID4096"/>
             </a:p>
           </c:txPr>
         </c:title>
@@ -8140,7 +9413,7 @@
                 <a:cs typeface="+mn-cs"/>
               </a:defRPr>
             </a:pPr>
-            <a:endParaRPr lang="fr-FR"/>
+            <a:endParaRPr lang="LID4096"/>
           </a:p>
         </c:txPr>
         <c:crossAx val="766823055"/>
@@ -8239,7 +9512,7 @@
                   <a:cs typeface="+mn-cs"/>
                 </a:defRPr>
               </a:pPr>
-              <a:endParaRPr lang="fr-FR"/>
+              <a:endParaRPr lang="LID4096"/>
             </a:p>
           </c:txPr>
         </c:title>
@@ -8277,7 +9550,7 @@
                 <a:cs typeface="+mn-cs"/>
               </a:defRPr>
             </a:pPr>
-            <a:endParaRPr lang="fr-FR"/>
+            <a:endParaRPr lang="LID4096"/>
           </a:p>
         </c:txPr>
         <c:crossAx val="945356879"/>
@@ -8319,7 +9592,7 @@
               <a:cs typeface="+mn-cs"/>
             </a:defRPr>
           </a:pPr>
-          <a:endParaRPr lang="fr-FR"/>
+          <a:endParaRPr lang="LID4096"/>
         </a:p>
       </c:txPr>
     </c:legend>
@@ -8356,7 +9629,7 @@
       <a:pPr>
         <a:defRPr/>
       </a:pPr>
-      <a:endParaRPr lang="fr-FR"/>
+      <a:endParaRPr lang="LID4096"/>
     </a:p>
   </c:txPr>
   <c:externalData r:id="rId3">
@@ -8565,6 +9838,86 @@
 </cs:colorStyle>
 </file>
 
+<file path=word/charts/colors6.xml><?xml version="1.0" encoding="utf-8"?>
+<cs:colorStyle xmlns:cs="http://schemas.microsoft.com/office/drawing/2012/chartStyle" xmlns:a="http://schemas.openxmlformats.org/drawingml/2006/main" meth="cycle" id="10">
+  <a:schemeClr val="accent1"/>
+  <a:schemeClr val="accent2"/>
+  <a:schemeClr val="accent3"/>
+  <a:schemeClr val="accent4"/>
+  <a:schemeClr val="accent5"/>
+  <a:schemeClr val="accent6"/>
+  <cs:variation/>
+  <cs:variation>
+    <a:lumMod val="60000"/>
+  </cs:variation>
+  <cs:variation>
+    <a:lumMod val="80000"/>
+    <a:lumOff val="20000"/>
+  </cs:variation>
+  <cs:variation>
+    <a:lumMod val="80000"/>
+  </cs:variation>
+  <cs:variation>
+    <a:lumMod val="60000"/>
+    <a:lumOff val="40000"/>
+  </cs:variation>
+  <cs:variation>
+    <a:lumMod val="50000"/>
+  </cs:variation>
+  <cs:variation>
+    <a:lumMod val="70000"/>
+    <a:lumOff val="30000"/>
+  </cs:variation>
+  <cs:variation>
+    <a:lumMod val="70000"/>
+  </cs:variation>
+  <cs:variation>
+    <a:lumMod val="50000"/>
+    <a:lumOff val="50000"/>
+  </cs:variation>
+</cs:colorStyle>
+</file>
+
+<file path=word/charts/colors7.xml><?xml version="1.0" encoding="utf-8"?>
+<cs:colorStyle xmlns:cs="http://schemas.microsoft.com/office/drawing/2012/chartStyle" xmlns:a="http://schemas.openxmlformats.org/drawingml/2006/main" meth="cycle" id="10">
+  <a:schemeClr val="accent1"/>
+  <a:schemeClr val="accent2"/>
+  <a:schemeClr val="accent3"/>
+  <a:schemeClr val="accent4"/>
+  <a:schemeClr val="accent5"/>
+  <a:schemeClr val="accent6"/>
+  <cs:variation/>
+  <cs:variation>
+    <a:lumMod val="60000"/>
+  </cs:variation>
+  <cs:variation>
+    <a:lumMod val="80000"/>
+    <a:lumOff val="20000"/>
+  </cs:variation>
+  <cs:variation>
+    <a:lumMod val="80000"/>
+  </cs:variation>
+  <cs:variation>
+    <a:lumMod val="60000"/>
+    <a:lumOff val="40000"/>
+  </cs:variation>
+  <cs:variation>
+    <a:lumMod val="50000"/>
+  </cs:variation>
+  <cs:variation>
+    <a:lumMod val="70000"/>
+    <a:lumOff val="30000"/>
+  </cs:variation>
+  <cs:variation>
+    <a:lumMod val="70000"/>
+  </cs:variation>
+  <cs:variation>
+    <a:lumMod val="50000"/>
+    <a:lumOff val="50000"/>
+  </cs:variation>
+</cs:colorStyle>
+</file>
+
 <file path=word/charts/style1.xml><?xml version="1.0" encoding="utf-8"?>
 <cs:chartStyle xmlns:cs="http://schemas.microsoft.com/office/drawing/2012/chartStyle" xmlns:a="http://schemas.openxmlformats.org/drawingml/2006/main" id="240">
   <cs:axisTitle>
@@ -10630,6 +11983,1038 @@
 </file>
 
 <file path=word/charts/style5.xml><?xml version="1.0" encoding="utf-8"?>
+<cs:chartStyle xmlns:cs="http://schemas.microsoft.com/office/drawing/2012/chartStyle" xmlns:a="http://schemas.openxmlformats.org/drawingml/2006/main" id="240">
+  <cs:axisTitle>
+    <cs:lnRef idx="0"/>
+    <cs:fillRef idx="0"/>
+    <cs:effectRef idx="0"/>
+    <cs:fontRef idx="minor">
+      <a:schemeClr val="tx1">
+        <a:lumMod val="65000"/>
+        <a:lumOff val="35000"/>
+      </a:schemeClr>
+    </cs:fontRef>
+    <cs:defRPr sz="1000" kern="1200"/>
+  </cs:axisTitle>
+  <cs:categoryAxis>
+    <cs:lnRef idx="0"/>
+    <cs:fillRef idx="0"/>
+    <cs:effectRef idx="0"/>
+    <cs:fontRef idx="minor">
+      <a:schemeClr val="tx1">
+        <a:lumMod val="65000"/>
+        <a:lumOff val="35000"/>
+      </a:schemeClr>
+    </cs:fontRef>
+    <cs:spPr>
+      <a:ln w="9525" cap="flat" cmpd="sng" algn="ctr">
+        <a:solidFill>
+          <a:schemeClr val="tx1">
+            <a:lumMod val="25000"/>
+            <a:lumOff val="75000"/>
+          </a:schemeClr>
+        </a:solidFill>
+        <a:round/>
+      </a:ln>
+    </cs:spPr>
+    <cs:defRPr sz="900" kern="1200"/>
+  </cs:categoryAxis>
+  <cs:chartArea mods="allowNoFillOverride allowNoLineOverride">
+    <cs:lnRef idx="0"/>
+    <cs:fillRef idx="0"/>
+    <cs:effectRef idx="0"/>
+    <cs:fontRef idx="minor">
+      <a:schemeClr val="tx1"/>
+    </cs:fontRef>
+    <cs:spPr>
+      <a:solidFill>
+        <a:schemeClr val="bg1"/>
+      </a:solidFill>
+      <a:ln w="9525" cap="flat" cmpd="sng" algn="ctr">
+        <a:solidFill>
+          <a:schemeClr val="tx1">
+            <a:lumMod val="15000"/>
+            <a:lumOff val="85000"/>
+          </a:schemeClr>
+        </a:solidFill>
+        <a:round/>
+      </a:ln>
+    </cs:spPr>
+    <cs:defRPr sz="1000" kern="1200"/>
+  </cs:chartArea>
+  <cs:dataLabel>
+    <cs:lnRef idx="0"/>
+    <cs:fillRef idx="0"/>
+    <cs:effectRef idx="0"/>
+    <cs:fontRef idx="minor">
+      <a:schemeClr val="tx1">
+        <a:lumMod val="75000"/>
+        <a:lumOff val="25000"/>
+      </a:schemeClr>
+    </cs:fontRef>
+    <cs:defRPr sz="900" kern="1200"/>
+  </cs:dataLabel>
+  <cs:dataLabelCallout>
+    <cs:lnRef idx="0"/>
+    <cs:fillRef idx="0"/>
+    <cs:effectRef idx="0"/>
+    <cs:fontRef idx="minor">
+      <a:schemeClr val="dk1">
+        <a:lumMod val="65000"/>
+        <a:lumOff val="35000"/>
+      </a:schemeClr>
+    </cs:fontRef>
+    <cs:spPr>
+      <a:solidFill>
+        <a:schemeClr val="lt1"/>
+      </a:solidFill>
+      <a:ln>
+        <a:solidFill>
+          <a:schemeClr val="dk1">
+            <a:lumMod val="25000"/>
+            <a:lumOff val="75000"/>
+          </a:schemeClr>
+        </a:solidFill>
+      </a:ln>
+    </cs:spPr>
+    <cs:defRPr sz="900" kern="1200"/>
+    <cs:bodyPr rot="0" spcFirstLastPara="1" vertOverflow="clip" horzOverflow="clip" vert="horz" wrap="square" lIns="36576" tIns="18288" rIns="36576" bIns="18288" anchor="ctr" anchorCtr="1">
+      <a:spAutoFit/>
+    </cs:bodyPr>
+  </cs:dataLabelCallout>
+  <cs:dataPoint>
+    <cs:lnRef idx="0"/>
+    <cs:fillRef idx="1">
+      <cs:styleClr val="auto"/>
+    </cs:fillRef>
+    <cs:effectRef idx="0"/>
+    <cs:fontRef idx="minor">
+      <a:schemeClr val="tx1"/>
+    </cs:fontRef>
+  </cs:dataPoint>
+  <cs:dataPoint3D>
+    <cs:lnRef idx="0"/>
+    <cs:fillRef idx="1">
+      <cs:styleClr val="auto"/>
+    </cs:fillRef>
+    <cs:effectRef idx="0"/>
+    <cs:fontRef idx="minor">
+      <a:schemeClr val="tx1"/>
+    </cs:fontRef>
+  </cs:dataPoint3D>
+  <cs:dataPointLine>
+    <cs:lnRef idx="0">
+      <cs:styleClr val="auto"/>
+    </cs:lnRef>
+    <cs:fillRef idx="1"/>
+    <cs:effectRef idx="0"/>
+    <cs:fontRef idx="minor">
+      <a:schemeClr val="tx1"/>
+    </cs:fontRef>
+    <cs:spPr>
+      <a:ln w="19050" cap="rnd">
+        <a:solidFill>
+          <a:schemeClr val="phClr"/>
+        </a:solidFill>
+        <a:round/>
+      </a:ln>
+    </cs:spPr>
+  </cs:dataPointLine>
+  <cs:dataPointMarker>
+    <cs:lnRef idx="0">
+      <cs:styleClr val="auto"/>
+    </cs:lnRef>
+    <cs:fillRef idx="1">
+      <cs:styleClr val="auto"/>
+    </cs:fillRef>
+    <cs:effectRef idx="0"/>
+    <cs:fontRef idx="minor">
+      <a:schemeClr val="tx1"/>
+    </cs:fontRef>
+    <cs:spPr>
+      <a:ln w="9525">
+        <a:solidFill>
+          <a:schemeClr val="phClr"/>
+        </a:solidFill>
+      </a:ln>
+    </cs:spPr>
+  </cs:dataPointMarker>
+  <cs:dataPointMarkerLayout symbol="circle" size="5"/>
+  <cs:dataPointWireframe>
+    <cs:lnRef idx="0">
+      <cs:styleClr val="auto"/>
+    </cs:lnRef>
+    <cs:fillRef idx="0"/>
+    <cs:effectRef idx="0"/>
+    <cs:fontRef idx="minor">
+      <a:schemeClr val="dk1"/>
+    </cs:fontRef>
+    <cs:spPr>
+      <a:ln w="9525" cap="rnd">
+        <a:solidFill>
+          <a:schemeClr val="phClr"/>
+        </a:solidFill>
+        <a:round/>
+      </a:ln>
+    </cs:spPr>
+  </cs:dataPointWireframe>
+  <cs:dataTable>
+    <cs:lnRef idx="0"/>
+    <cs:fillRef idx="0"/>
+    <cs:effectRef idx="0"/>
+    <cs:fontRef idx="minor">
+      <a:schemeClr val="tx1">
+        <a:lumMod val="65000"/>
+        <a:lumOff val="35000"/>
+      </a:schemeClr>
+    </cs:fontRef>
+    <cs:spPr>
+      <a:noFill/>
+      <a:ln w="9525" cap="flat" cmpd="sng" algn="ctr">
+        <a:solidFill>
+          <a:schemeClr val="tx1">
+            <a:lumMod val="15000"/>
+            <a:lumOff val="85000"/>
+          </a:schemeClr>
+        </a:solidFill>
+        <a:round/>
+      </a:ln>
+    </cs:spPr>
+    <cs:defRPr sz="900" kern="1200"/>
+  </cs:dataTable>
+  <cs:downBar>
+    <cs:lnRef idx="0"/>
+    <cs:fillRef idx="0"/>
+    <cs:effectRef idx="0"/>
+    <cs:fontRef idx="minor">
+      <a:schemeClr val="tx1"/>
+    </cs:fontRef>
+    <cs:spPr>
+      <a:solidFill>
+        <a:schemeClr val="dk1">
+          <a:lumMod val="75000"/>
+          <a:lumOff val="25000"/>
+        </a:schemeClr>
+      </a:solidFill>
+      <a:ln w="9525" cap="flat" cmpd="sng" algn="ctr">
+        <a:solidFill>
+          <a:schemeClr val="tx1">
+            <a:lumMod val="65000"/>
+            <a:lumOff val="35000"/>
+          </a:schemeClr>
+        </a:solidFill>
+        <a:round/>
+      </a:ln>
+    </cs:spPr>
+  </cs:downBar>
+  <cs:dropLine>
+    <cs:lnRef idx="0"/>
+    <cs:fillRef idx="0"/>
+    <cs:effectRef idx="0"/>
+    <cs:fontRef idx="minor">
+      <a:schemeClr val="tx1"/>
+    </cs:fontRef>
+    <cs:spPr>
+      <a:ln w="9525" cap="flat" cmpd="sng" algn="ctr">
+        <a:solidFill>
+          <a:schemeClr val="tx1">
+            <a:lumMod val="35000"/>
+            <a:lumOff val="65000"/>
+          </a:schemeClr>
+        </a:solidFill>
+        <a:round/>
+      </a:ln>
+    </cs:spPr>
+  </cs:dropLine>
+  <cs:errorBar>
+    <cs:lnRef idx="0"/>
+    <cs:fillRef idx="0"/>
+    <cs:effectRef idx="0"/>
+    <cs:fontRef idx="minor">
+      <a:schemeClr val="tx1"/>
+    </cs:fontRef>
+    <cs:spPr>
+      <a:ln w="9525" cap="flat" cmpd="sng" algn="ctr">
+        <a:solidFill>
+          <a:schemeClr val="tx1">
+            <a:lumMod val="65000"/>
+            <a:lumOff val="35000"/>
+          </a:schemeClr>
+        </a:solidFill>
+        <a:round/>
+      </a:ln>
+    </cs:spPr>
+  </cs:errorBar>
+  <cs:floor>
+    <cs:lnRef idx="0"/>
+    <cs:fillRef idx="0"/>
+    <cs:effectRef idx="0"/>
+    <cs:fontRef idx="minor">
+      <a:schemeClr val="tx1"/>
+    </cs:fontRef>
+    <cs:spPr>
+      <a:noFill/>
+      <a:ln>
+        <a:noFill/>
+      </a:ln>
+    </cs:spPr>
+  </cs:floor>
+  <cs:gridlineMajor>
+    <cs:lnRef idx="0"/>
+    <cs:fillRef idx="0"/>
+    <cs:effectRef idx="0"/>
+    <cs:fontRef idx="minor">
+      <a:schemeClr val="tx1"/>
+    </cs:fontRef>
+    <cs:spPr>
+      <a:ln w="9525" cap="flat" cmpd="sng" algn="ctr">
+        <a:solidFill>
+          <a:schemeClr val="tx1">
+            <a:lumMod val="15000"/>
+            <a:lumOff val="85000"/>
+          </a:schemeClr>
+        </a:solidFill>
+        <a:round/>
+      </a:ln>
+    </cs:spPr>
+  </cs:gridlineMajor>
+  <cs:gridlineMinor>
+    <cs:lnRef idx="0"/>
+    <cs:fillRef idx="0"/>
+    <cs:effectRef idx="0"/>
+    <cs:fontRef idx="minor">
+      <a:schemeClr val="tx1"/>
+    </cs:fontRef>
+    <cs:spPr>
+      <a:ln w="9525" cap="flat" cmpd="sng" algn="ctr">
+        <a:solidFill>
+          <a:schemeClr val="tx1">
+            <a:lumMod val="5000"/>
+            <a:lumOff val="95000"/>
+          </a:schemeClr>
+        </a:solidFill>
+        <a:round/>
+      </a:ln>
+    </cs:spPr>
+  </cs:gridlineMinor>
+  <cs:hiLoLine>
+    <cs:lnRef idx="0"/>
+    <cs:fillRef idx="0"/>
+    <cs:effectRef idx="0"/>
+    <cs:fontRef idx="minor">
+      <a:schemeClr val="tx1"/>
+    </cs:fontRef>
+    <cs:spPr>
+      <a:ln w="9525" cap="flat" cmpd="sng" algn="ctr">
+        <a:solidFill>
+          <a:schemeClr val="tx1">
+            <a:lumMod val="50000"/>
+            <a:lumOff val="50000"/>
+          </a:schemeClr>
+        </a:solidFill>
+        <a:round/>
+      </a:ln>
+    </cs:spPr>
+  </cs:hiLoLine>
+  <cs:leaderLine>
+    <cs:lnRef idx="0"/>
+    <cs:fillRef idx="0"/>
+    <cs:effectRef idx="0"/>
+    <cs:fontRef idx="minor">
+      <a:schemeClr val="tx1"/>
+    </cs:fontRef>
+    <cs:spPr>
+      <a:ln w="9525" cap="flat" cmpd="sng" algn="ctr">
+        <a:solidFill>
+          <a:schemeClr val="tx1">
+            <a:lumMod val="35000"/>
+            <a:lumOff val="65000"/>
+          </a:schemeClr>
+        </a:solidFill>
+        <a:round/>
+      </a:ln>
+    </cs:spPr>
+  </cs:leaderLine>
+  <cs:legend>
+    <cs:lnRef idx="0"/>
+    <cs:fillRef idx="0"/>
+    <cs:effectRef idx="0"/>
+    <cs:fontRef idx="minor">
+      <a:schemeClr val="tx1">
+        <a:lumMod val="65000"/>
+        <a:lumOff val="35000"/>
+      </a:schemeClr>
+    </cs:fontRef>
+    <cs:defRPr sz="900" kern="1200"/>
+  </cs:legend>
+  <cs:plotArea mods="allowNoFillOverride allowNoLineOverride">
+    <cs:lnRef idx="0"/>
+    <cs:fillRef idx="0"/>
+    <cs:effectRef idx="0"/>
+    <cs:fontRef idx="minor">
+      <a:schemeClr val="tx1"/>
+    </cs:fontRef>
+  </cs:plotArea>
+  <cs:plotArea3D mods="allowNoFillOverride allowNoLineOverride">
+    <cs:lnRef idx="0"/>
+    <cs:fillRef idx="0"/>
+    <cs:effectRef idx="0"/>
+    <cs:fontRef idx="minor">
+      <a:schemeClr val="tx1"/>
+    </cs:fontRef>
+  </cs:plotArea3D>
+  <cs:seriesAxis>
+    <cs:lnRef idx="0"/>
+    <cs:fillRef idx="0"/>
+    <cs:effectRef idx="0"/>
+    <cs:fontRef idx="minor">
+      <a:schemeClr val="tx1">
+        <a:lumMod val="65000"/>
+        <a:lumOff val="35000"/>
+      </a:schemeClr>
+    </cs:fontRef>
+    <cs:defRPr sz="900" kern="1200"/>
+  </cs:seriesAxis>
+  <cs:seriesLine>
+    <cs:lnRef idx="0"/>
+    <cs:fillRef idx="0"/>
+    <cs:effectRef idx="0"/>
+    <cs:fontRef idx="minor">
+      <a:schemeClr val="tx1"/>
+    </cs:fontRef>
+    <cs:spPr>
+      <a:ln w="9525" cap="flat" cmpd="sng" algn="ctr">
+        <a:solidFill>
+          <a:schemeClr val="tx1">
+            <a:lumMod val="35000"/>
+            <a:lumOff val="65000"/>
+          </a:schemeClr>
+        </a:solidFill>
+        <a:round/>
+      </a:ln>
+    </cs:spPr>
+  </cs:seriesLine>
+  <cs:title>
+    <cs:lnRef idx="0"/>
+    <cs:fillRef idx="0"/>
+    <cs:effectRef idx="0"/>
+    <cs:fontRef idx="minor">
+      <a:schemeClr val="tx1">
+        <a:lumMod val="65000"/>
+        <a:lumOff val="35000"/>
+      </a:schemeClr>
+    </cs:fontRef>
+    <cs:defRPr sz="1400" b="0" kern="1200" spc="0" baseline="0"/>
+  </cs:title>
+  <cs:trendline>
+    <cs:lnRef idx="0">
+      <cs:styleClr val="auto"/>
+    </cs:lnRef>
+    <cs:fillRef idx="0"/>
+    <cs:effectRef idx="0"/>
+    <cs:fontRef idx="minor">
+      <a:schemeClr val="tx1"/>
+    </cs:fontRef>
+    <cs:spPr>
+      <a:ln w="19050" cap="rnd">
+        <a:solidFill>
+          <a:schemeClr val="phClr"/>
+        </a:solidFill>
+        <a:prstDash val="sysDot"/>
+      </a:ln>
+    </cs:spPr>
+  </cs:trendline>
+  <cs:trendlineLabel>
+    <cs:lnRef idx="0"/>
+    <cs:fillRef idx="0"/>
+    <cs:effectRef idx="0"/>
+    <cs:fontRef idx="minor">
+      <a:schemeClr val="tx1">
+        <a:lumMod val="65000"/>
+        <a:lumOff val="35000"/>
+      </a:schemeClr>
+    </cs:fontRef>
+    <cs:defRPr sz="900" kern="1200"/>
+  </cs:trendlineLabel>
+  <cs:upBar>
+    <cs:lnRef idx="0"/>
+    <cs:fillRef idx="0"/>
+    <cs:effectRef idx="0"/>
+    <cs:fontRef idx="minor">
+      <a:schemeClr val="tx1"/>
+    </cs:fontRef>
+    <cs:spPr>
+      <a:solidFill>
+        <a:schemeClr val="lt1"/>
+      </a:solidFill>
+      <a:ln w="9525" cap="flat" cmpd="sng" algn="ctr">
+        <a:solidFill>
+          <a:schemeClr val="tx1">
+            <a:lumMod val="65000"/>
+            <a:lumOff val="35000"/>
+          </a:schemeClr>
+        </a:solidFill>
+        <a:round/>
+      </a:ln>
+    </cs:spPr>
+  </cs:upBar>
+  <cs:valueAxis>
+    <cs:lnRef idx="0"/>
+    <cs:fillRef idx="0"/>
+    <cs:effectRef idx="0"/>
+    <cs:fontRef idx="minor">
+      <a:schemeClr val="tx1">
+        <a:lumMod val="65000"/>
+        <a:lumOff val="35000"/>
+      </a:schemeClr>
+    </cs:fontRef>
+    <cs:spPr>
+      <a:ln w="9525" cap="flat" cmpd="sng" algn="ctr">
+        <a:solidFill>
+          <a:schemeClr val="tx1">
+            <a:lumMod val="25000"/>
+            <a:lumOff val="75000"/>
+          </a:schemeClr>
+        </a:solidFill>
+        <a:round/>
+      </a:ln>
+    </cs:spPr>
+    <cs:defRPr sz="900" kern="1200"/>
+  </cs:valueAxis>
+  <cs:wall>
+    <cs:lnRef idx="0"/>
+    <cs:fillRef idx="0"/>
+    <cs:effectRef idx="0"/>
+    <cs:fontRef idx="minor">
+      <a:schemeClr val="tx1"/>
+    </cs:fontRef>
+    <cs:spPr>
+      <a:noFill/>
+      <a:ln>
+        <a:noFill/>
+      </a:ln>
+    </cs:spPr>
+  </cs:wall>
+</cs:chartStyle>
+</file>
+
+<file path=word/charts/style6.xml><?xml version="1.0" encoding="utf-8"?>
+<cs:chartStyle xmlns:cs="http://schemas.microsoft.com/office/drawing/2012/chartStyle" xmlns:a="http://schemas.openxmlformats.org/drawingml/2006/main" id="240">
+  <cs:axisTitle>
+    <cs:lnRef idx="0"/>
+    <cs:fillRef idx="0"/>
+    <cs:effectRef idx="0"/>
+    <cs:fontRef idx="minor">
+      <a:schemeClr val="tx1">
+        <a:lumMod val="65000"/>
+        <a:lumOff val="35000"/>
+      </a:schemeClr>
+    </cs:fontRef>
+    <cs:defRPr sz="1000" kern="1200"/>
+  </cs:axisTitle>
+  <cs:categoryAxis>
+    <cs:lnRef idx="0"/>
+    <cs:fillRef idx="0"/>
+    <cs:effectRef idx="0"/>
+    <cs:fontRef idx="minor">
+      <a:schemeClr val="tx1">
+        <a:lumMod val="65000"/>
+        <a:lumOff val="35000"/>
+      </a:schemeClr>
+    </cs:fontRef>
+    <cs:spPr>
+      <a:ln w="9525" cap="flat" cmpd="sng" algn="ctr">
+        <a:solidFill>
+          <a:schemeClr val="tx1">
+            <a:lumMod val="25000"/>
+            <a:lumOff val="75000"/>
+          </a:schemeClr>
+        </a:solidFill>
+        <a:round/>
+      </a:ln>
+    </cs:spPr>
+    <cs:defRPr sz="900" kern="1200"/>
+  </cs:categoryAxis>
+  <cs:chartArea mods="allowNoFillOverride allowNoLineOverride">
+    <cs:lnRef idx="0"/>
+    <cs:fillRef idx="0"/>
+    <cs:effectRef idx="0"/>
+    <cs:fontRef idx="minor">
+      <a:schemeClr val="tx1"/>
+    </cs:fontRef>
+    <cs:spPr>
+      <a:solidFill>
+        <a:schemeClr val="bg1"/>
+      </a:solidFill>
+      <a:ln w="9525" cap="flat" cmpd="sng" algn="ctr">
+        <a:solidFill>
+          <a:schemeClr val="tx1">
+            <a:lumMod val="15000"/>
+            <a:lumOff val="85000"/>
+          </a:schemeClr>
+        </a:solidFill>
+        <a:round/>
+      </a:ln>
+    </cs:spPr>
+    <cs:defRPr sz="1000" kern="1200"/>
+  </cs:chartArea>
+  <cs:dataLabel>
+    <cs:lnRef idx="0"/>
+    <cs:fillRef idx="0"/>
+    <cs:effectRef idx="0"/>
+    <cs:fontRef idx="minor">
+      <a:schemeClr val="tx1">
+        <a:lumMod val="75000"/>
+        <a:lumOff val="25000"/>
+      </a:schemeClr>
+    </cs:fontRef>
+    <cs:defRPr sz="900" kern="1200"/>
+  </cs:dataLabel>
+  <cs:dataLabelCallout>
+    <cs:lnRef idx="0"/>
+    <cs:fillRef idx="0"/>
+    <cs:effectRef idx="0"/>
+    <cs:fontRef idx="minor">
+      <a:schemeClr val="dk1">
+        <a:lumMod val="65000"/>
+        <a:lumOff val="35000"/>
+      </a:schemeClr>
+    </cs:fontRef>
+    <cs:spPr>
+      <a:solidFill>
+        <a:schemeClr val="lt1"/>
+      </a:solidFill>
+      <a:ln>
+        <a:solidFill>
+          <a:schemeClr val="dk1">
+            <a:lumMod val="25000"/>
+            <a:lumOff val="75000"/>
+          </a:schemeClr>
+        </a:solidFill>
+      </a:ln>
+    </cs:spPr>
+    <cs:defRPr sz="900" kern="1200"/>
+    <cs:bodyPr rot="0" spcFirstLastPara="1" vertOverflow="clip" horzOverflow="clip" vert="horz" wrap="square" lIns="36576" tIns="18288" rIns="36576" bIns="18288" anchor="ctr" anchorCtr="1">
+      <a:spAutoFit/>
+    </cs:bodyPr>
+  </cs:dataLabelCallout>
+  <cs:dataPoint>
+    <cs:lnRef idx="0"/>
+    <cs:fillRef idx="1">
+      <cs:styleClr val="auto"/>
+    </cs:fillRef>
+    <cs:effectRef idx="0"/>
+    <cs:fontRef idx="minor">
+      <a:schemeClr val="tx1"/>
+    </cs:fontRef>
+  </cs:dataPoint>
+  <cs:dataPoint3D>
+    <cs:lnRef idx="0"/>
+    <cs:fillRef idx="1">
+      <cs:styleClr val="auto"/>
+    </cs:fillRef>
+    <cs:effectRef idx="0"/>
+    <cs:fontRef idx="minor">
+      <a:schemeClr val="tx1"/>
+    </cs:fontRef>
+  </cs:dataPoint3D>
+  <cs:dataPointLine>
+    <cs:lnRef idx="0">
+      <cs:styleClr val="auto"/>
+    </cs:lnRef>
+    <cs:fillRef idx="1"/>
+    <cs:effectRef idx="0"/>
+    <cs:fontRef idx="minor">
+      <a:schemeClr val="tx1"/>
+    </cs:fontRef>
+    <cs:spPr>
+      <a:ln w="19050" cap="rnd">
+        <a:solidFill>
+          <a:schemeClr val="phClr"/>
+        </a:solidFill>
+        <a:round/>
+      </a:ln>
+    </cs:spPr>
+  </cs:dataPointLine>
+  <cs:dataPointMarker>
+    <cs:lnRef idx="0">
+      <cs:styleClr val="auto"/>
+    </cs:lnRef>
+    <cs:fillRef idx="1">
+      <cs:styleClr val="auto"/>
+    </cs:fillRef>
+    <cs:effectRef idx="0"/>
+    <cs:fontRef idx="minor">
+      <a:schemeClr val="tx1"/>
+    </cs:fontRef>
+    <cs:spPr>
+      <a:ln w="9525">
+        <a:solidFill>
+          <a:schemeClr val="phClr"/>
+        </a:solidFill>
+      </a:ln>
+    </cs:spPr>
+  </cs:dataPointMarker>
+  <cs:dataPointMarkerLayout symbol="circle" size="5"/>
+  <cs:dataPointWireframe>
+    <cs:lnRef idx="0">
+      <cs:styleClr val="auto"/>
+    </cs:lnRef>
+    <cs:fillRef idx="0"/>
+    <cs:effectRef idx="0"/>
+    <cs:fontRef idx="minor">
+      <a:schemeClr val="dk1"/>
+    </cs:fontRef>
+    <cs:spPr>
+      <a:ln w="9525" cap="rnd">
+        <a:solidFill>
+          <a:schemeClr val="phClr"/>
+        </a:solidFill>
+        <a:round/>
+      </a:ln>
+    </cs:spPr>
+  </cs:dataPointWireframe>
+  <cs:dataTable>
+    <cs:lnRef idx="0"/>
+    <cs:fillRef idx="0"/>
+    <cs:effectRef idx="0"/>
+    <cs:fontRef idx="minor">
+      <a:schemeClr val="tx1">
+        <a:lumMod val="65000"/>
+        <a:lumOff val="35000"/>
+      </a:schemeClr>
+    </cs:fontRef>
+    <cs:spPr>
+      <a:noFill/>
+      <a:ln w="9525" cap="flat" cmpd="sng" algn="ctr">
+        <a:solidFill>
+          <a:schemeClr val="tx1">
+            <a:lumMod val="15000"/>
+            <a:lumOff val="85000"/>
+          </a:schemeClr>
+        </a:solidFill>
+        <a:round/>
+      </a:ln>
+    </cs:spPr>
+    <cs:defRPr sz="900" kern="1200"/>
+  </cs:dataTable>
+  <cs:downBar>
+    <cs:lnRef idx="0"/>
+    <cs:fillRef idx="0"/>
+    <cs:effectRef idx="0"/>
+    <cs:fontRef idx="minor">
+      <a:schemeClr val="tx1"/>
+    </cs:fontRef>
+    <cs:spPr>
+      <a:solidFill>
+        <a:schemeClr val="dk1">
+          <a:lumMod val="75000"/>
+          <a:lumOff val="25000"/>
+        </a:schemeClr>
+      </a:solidFill>
+      <a:ln w="9525" cap="flat" cmpd="sng" algn="ctr">
+        <a:solidFill>
+          <a:schemeClr val="tx1">
+            <a:lumMod val="65000"/>
+            <a:lumOff val="35000"/>
+          </a:schemeClr>
+        </a:solidFill>
+        <a:round/>
+      </a:ln>
+    </cs:spPr>
+  </cs:downBar>
+  <cs:dropLine>
+    <cs:lnRef idx="0"/>
+    <cs:fillRef idx="0"/>
+    <cs:effectRef idx="0"/>
+    <cs:fontRef idx="minor">
+      <a:schemeClr val="tx1"/>
+    </cs:fontRef>
+    <cs:spPr>
+      <a:ln w="9525" cap="flat" cmpd="sng" algn="ctr">
+        <a:solidFill>
+          <a:schemeClr val="tx1">
+            <a:lumMod val="35000"/>
+            <a:lumOff val="65000"/>
+          </a:schemeClr>
+        </a:solidFill>
+        <a:round/>
+      </a:ln>
+    </cs:spPr>
+  </cs:dropLine>
+  <cs:errorBar>
+    <cs:lnRef idx="0"/>
+    <cs:fillRef idx="0"/>
+    <cs:effectRef idx="0"/>
+    <cs:fontRef idx="minor">
+      <a:schemeClr val="tx1"/>
+    </cs:fontRef>
+    <cs:spPr>
+      <a:ln w="9525" cap="flat" cmpd="sng" algn="ctr">
+        <a:solidFill>
+          <a:schemeClr val="tx1">
+            <a:lumMod val="65000"/>
+            <a:lumOff val="35000"/>
+          </a:schemeClr>
+        </a:solidFill>
+        <a:round/>
+      </a:ln>
+    </cs:spPr>
+  </cs:errorBar>
+  <cs:floor>
+    <cs:lnRef idx="0"/>
+    <cs:fillRef idx="0"/>
+    <cs:effectRef idx="0"/>
+    <cs:fontRef idx="minor">
+      <a:schemeClr val="tx1"/>
+    </cs:fontRef>
+    <cs:spPr>
+      <a:noFill/>
+      <a:ln>
+        <a:noFill/>
+      </a:ln>
+    </cs:spPr>
+  </cs:floor>
+  <cs:gridlineMajor>
+    <cs:lnRef idx="0"/>
+    <cs:fillRef idx="0"/>
+    <cs:effectRef idx="0"/>
+    <cs:fontRef idx="minor">
+      <a:schemeClr val="tx1"/>
+    </cs:fontRef>
+    <cs:spPr>
+      <a:ln w="9525" cap="flat" cmpd="sng" algn="ctr">
+        <a:solidFill>
+          <a:schemeClr val="tx1">
+            <a:lumMod val="15000"/>
+            <a:lumOff val="85000"/>
+          </a:schemeClr>
+        </a:solidFill>
+        <a:round/>
+      </a:ln>
+    </cs:spPr>
+  </cs:gridlineMajor>
+  <cs:gridlineMinor>
+    <cs:lnRef idx="0"/>
+    <cs:fillRef idx="0"/>
+    <cs:effectRef idx="0"/>
+    <cs:fontRef idx="minor">
+      <a:schemeClr val="tx1"/>
+    </cs:fontRef>
+    <cs:spPr>
+      <a:ln w="9525" cap="flat" cmpd="sng" algn="ctr">
+        <a:solidFill>
+          <a:schemeClr val="tx1">
+            <a:lumMod val="5000"/>
+            <a:lumOff val="95000"/>
+          </a:schemeClr>
+        </a:solidFill>
+        <a:round/>
+      </a:ln>
+    </cs:spPr>
+  </cs:gridlineMinor>
+  <cs:hiLoLine>
+    <cs:lnRef idx="0"/>
+    <cs:fillRef idx="0"/>
+    <cs:effectRef idx="0"/>
+    <cs:fontRef idx="minor">
+      <a:schemeClr val="tx1"/>
+    </cs:fontRef>
+    <cs:spPr>
+      <a:ln w="9525" cap="flat" cmpd="sng" algn="ctr">
+        <a:solidFill>
+          <a:schemeClr val="tx1">
+            <a:lumMod val="50000"/>
+            <a:lumOff val="50000"/>
+          </a:schemeClr>
+        </a:solidFill>
+        <a:round/>
+      </a:ln>
+    </cs:spPr>
+  </cs:hiLoLine>
+  <cs:leaderLine>
+    <cs:lnRef idx="0"/>
+    <cs:fillRef idx="0"/>
+    <cs:effectRef idx="0"/>
+    <cs:fontRef idx="minor">
+      <a:schemeClr val="tx1"/>
+    </cs:fontRef>
+    <cs:spPr>
+      <a:ln w="9525" cap="flat" cmpd="sng" algn="ctr">
+        <a:solidFill>
+          <a:schemeClr val="tx1">
+            <a:lumMod val="35000"/>
+            <a:lumOff val="65000"/>
+          </a:schemeClr>
+        </a:solidFill>
+        <a:round/>
+      </a:ln>
+    </cs:spPr>
+  </cs:leaderLine>
+  <cs:legend>
+    <cs:lnRef idx="0"/>
+    <cs:fillRef idx="0"/>
+    <cs:effectRef idx="0"/>
+    <cs:fontRef idx="minor">
+      <a:schemeClr val="tx1">
+        <a:lumMod val="65000"/>
+        <a:lumOff val="35000"/>
+      </a:schemeClr>
+    </cs:fontRef>
+    <cs:defRPr sz="900" kern="1200"/>
+  </cs:legend>
+  <cs:plotArea mods="allowNoFillOverride allowNoLineOverride">
+    <cs:lnRef idx="0"/>
+    <cs:fillRef idx="0"/>
+    <cs:effectRef idx="0"/>
+    <cs:fontRef idx="minor">
+      <a:schemeClr val="tx1"/>
+    </cs:fontRef>
+  </cs:plotArea>
+  <cs:plotArea3D mods="allowNoFillOverride allowNoLineOverride">
+    <cs:lnRef idx="0"/>
+    <cs:fillRef idx="0"/>
+    <cs:effectRef idx="0"/>
+    <cs:fontRef idx="minor">
+      <a:schemeClr val="tx1"/>
+    </cs:fontRef>
+  </cs:plotArea3D>
+  <cs:seriesAxis>
+    <cs:lnRef idx="0"/>
+    <cs:fillRef idx="0"/>
+    <cs:effectRef idx="0"/>
+    <cs:fontRef idx="minor">
+      <a:schemeClr val="tx1">
+        <a:lumMod val="65000"/>
+        <a:lumOff val="35000"/>
+      </a:schemeClr>
+    </cs:fontRef>
+    <cs:defRPr sz="900" kern="1200"/>
+  </cs:seriesAxis>
+  <cs:seriesLine>
+    <cs:lnRef idx="0"/>
+    <cs:fillRef idx="0"/>
+    <cs:effectRef idx="0"/>
+    <cs:fontRef idx="minor">
+      <a:schemeClr val="tx1"/>
+    </cs:fontRef>
+    <cs:spPr>
+      <a:ln w="9525" cap="flat" cmpd="sng" algn="ctr">
+        <a:solidFill>
+          <a:schemeClr val="tx1">
+            <a:lumMod val="35000"/>
+            <a:lumOff val="65000"/>
+          </a:schemeClr>
+        </a:solidFill>
+        <a:round/>
+      </a:ln>
+    </cs:spPr>
+  </cs:seriesLine>
+  <cs:title>
+    <cs:lnRef idx="0"/>
+    <cs:fillRef idx="0"/>
+    <cs:effectRef idx="0"/>
+    <cs:fontRef idx="minor">
+      <a:schemeClr val="tx1">
+        <a:lumMod val="65000"/>
+        <a:lumOff val="35000"/>
+      </a:schemeClr>
+    </cs:fontRef>
+    <cs:defRPr sz="1400" b="0" kern="1200" spc="0" baseline="0"/>
+  </cs:title>
+  <cs:trendline>
+    <cs:lnRef idx="0">
+      <cs:styleClr val="auto"/>
+    </cs:lnRef>
+    <cs:fillRef idx="0"/>
+    <cs:effectRef idx="0"/>
+    <cs:fontRef idx="minor">
+      <a:schemeClr val="tx1"/>
+    </cs:fontRef>
+    <cs:spPr>
+      <a:ln w="19050" cap="rnd">
+        <a:solidFill>
+          <a:schemeClr val="phClr"/>
+        </a:solidFill>
+        <a:prstDash val="sysDot"/>
+      </a:ln>
+    </cs:spPr>
+  </cs:trendline>
+  <cs:trendlineLabel>
+    <cs:lnRef idx="0"/>
+    <cs:fillRef idx="0"/>
+    <cs:effectRef idx="0"/>
+    <cs:fontRef idx="minor">
+      <a:schemeClr val="tx1">
+        <a:lumMod val="65000"/>
+        <a:lumOff val="35000"/>
+      </a:schemeClr>
+    </cs:fontRef>
+    <cs:defRPr sz="900" kern="1200"/>
+  </cs:trendlineLabel>
+  <cs:upBar>
+    <cs:lnRef idx="0"/>
+    <cs:fillRef idx="0"/>
+    <cs:effectRef idx="0"/>
+    <cs:fontRef idx="minor">
+      <a:schemeClr val="tx1"/>
+    </cs:fontRef>
+    <cs:spPr>
+      <a:solidFill>
+        <a:schemeClr val="lt1"/>
+      </a:solidFill>
+      <a:ln w="9525" cap="flat" cmpd="sng" algn="ctr">
+        <a:solidFill>
+          <a:schemeClr val="tx1">
+            <a:lumMod val="65000"/>
+            <a:lumOff val="35000"/>
+          </a:schemeClr>
+        </a:solidFill>
+        <a:round/>
+      </a:ln>
+    </cs:spPr>
+  </cs:upBar>
+  <cs:valueAxis>
+    <cs:lnRef idx="0"/>
+    <cs:fillRef idx="0"/>
+    <cs:effectRef idx="0"/>
+    <cs:fontRef idx="minor">
+      <a:schemeClr val="tx1">
+        <a:lumMod val="65000"/>
+        <a:lumOff val="35000"/>
+      </a:schemeClr>
+    </cs:fontRef>
+    <cs:spPr>
+      <a:ln w="9525" cap="flat" cmpd="sng" algn="ctr">
+        <a:solidFill>
+          <a:schemeClr val="tx1">
+            <a:lumMod val="25000"/>
+            <a:lumOff val="75000"/>
+          </a:schemeClr>
+        </a:solidFill>
+        <a:round/>
+      </a:ln>
+    </cs:spPr>
+    <cs:defRPr sz="900" kern="1200"/>
+  </cs:valueAxis>
+  <cs:wall>
+    <cs:lnRef idx="0"/>
+    <cs:fillRef idx="0"/>
+    <cs:effectRef idx="0"/>
+    <cs:fontRef idx="minor">
+      <a:schemeClr val="tx1"/>
+    </cs:fontRef>
+    <cs:spPr>
+      <a:noFill/>
+      <a:ln>
+        <a:noFill/>
+      </a:ln>
+    </cs:spPr>
+  </cs:wall>
+</cs:chartStyle>
+</file>
+
+<file path=word/charts/style7.xml><?xml version="1.0" encoding="utf-8"?>
 <cs:chartStyle xmlns:cs="http://schemas.microsoft.com/office/drawing/2012/chartStyle" xmlns:a="http://schemas.openxmlformats.org/drawingml/2006/main" id="240">
   <cs:axisTitle>
     <cs:lnRef idx="0"/>
@@ -11445,7 +13830,7 @@
 </file>
 
 <file path=customXml/itemProps1.xml><?xml version="1.0" encoding="utf-8"?>
-<ds:datastoreItem xmlns:ds="http://schemas.openxmlformats.org/officeDocument/2006/customXml" ds:itemID="{E05CB5DC-11A7-4002-95E2-EDF28FBFDA30}">
+<ds:datastoreItem xmlns:ds="http://schemas.openxmlformats.org/officeDocument/2006/customXml" ds:itemID="{2D3CA6C0-E209-4D75-857F-7915E0EDED09}">
   <ds:schemaRefs>
     <ds:schemaRef ds:uri="http://schemas.openxmlformats.org/officeDocument/2006/bibliography"/>
   </ds:schemaRefs>

</xml_diff>

<commit_message>
add text fct 3 and 5
</commit_message>
<xml_diff>
--- a/rapport.docx
+++ b/rapport.docx
@@ -4,7 +4,7 @@
   <w:body>
     <w:p>
       <w:pPr>
-        <w:pStyle w:val="Heading2"/>
+        <w:pStyle w:val="Titre2"/>
         <w:jc w:val="center"/>
         <w:rPr>
           <w:b/>
@@ -21,7 +21,7 @@
     </w:p>
     <w:p>
       <w:pPr>
-        <w:pStyle w:val="Heading1"/>
+        <w:pStyle w:val="Titre1"/>
       </w:pPr>
       <w:r>
         <w:t xml:space="preserve">Fonction 1 : </w:t>
@@ -70,7 +70,7 @@
     </w:p>
     <w:p>
       <w:pPr>
-        <w:pStyle w:val="ListParagraph"/>
+        <w:pStyle w:val="Paragraphedeliste"/>
         <w:numPr>
           <w:ilvl w:val="0"/>
           <w:numId w:val="1"/>
@@ -102,7 +102,7 @@
     </w:p>
     <w:p>
       <w:pPr>
-        <w:pStyle w:val="ListParagraph"/>
+        <w:pStyle w:val="Paragraphedeliste"/>
         <w:numPr>
           <w:ilvl w:val="0"/>
           <w:numId w:val="1"/>
@@ -129,7 +129,7 @@
     </w:p>
     <w:p>
       <w:pPr>
-        <w:pStyle w:val="ListParagraph"/>
+        <w:pStyle w:val="Paragraphedeliste"/>
         <w:numPr>
           <w:ilvl w:val="0"/>
           <w:numId w:val="1"/>
@@ -182,7 +182,7 @@
     </w:p>
     <w:tbl>
       <w:tblPr>
-        <w:tblStyle w:val="TableGrid"/>
+        <w:tblStyle w:val="Grilledutableau"/>
         <w:tblW w:w="0" w:type="auto"/>
         <w:tblLook w:val="04A0" w:firstRow="1" w:lastRow="0" w:firstColumn="1" w:lastColumn="0" w:noHBand="0" w:noVBand="1"/>
       </w:tblPr>
@@ -552,7 +552,7 @@
     </w:p>
     <w:p>
       <w:pPr>
-        <w:pStyle w:val="Heading1"/>
+        <w:pStyle w:val="Titre1"/>
       </w:pPr>
       <w:r>
         <w:rPr>
@@ -652,7 +652,7 @@
     </w:p>
     <w:tbl>
       <w:tblPr>
-        <w:tblStyle w:val="TableGrid"/>
+        <w:tblStyle w:val="Grilledutableau"/>
         <w:tblW w:w="0" w:type="auto"/>
         <w:tblLook w:val="04A0" w:firstRow="1" w:lastRow="0" w:firstColumn="1" w:lastColumn="0" w:noHBand="0" w:noVBand="1"/>
       </w:tblPr>
@@ -1071,7 +1071,7 @@
     </w:p>
     <w:p>
       <w:pPr>
-        <w:pStyle w:val="Heading1"/>
+        <w:pStyle w:val="Titre1"/>
         <w:rPr>
           <w:b/>
           <w:u w:val="single"/>
@@ -1120,12 +1120,47 @@
     </w:p>
     <w:p>
       <w:r>
-        <w:t xml:space="preserve">Dans cette fonction de recherche, le nombre de comparaisons </w:t>
+        <w:t>Dans cette fonction de recherche</w:t>
+      </w:r>
+      <w:r>
+        <w:t xml:space="preserve"> dans une liste triée</w:t>
+      </w:r>
+      <w:r>
+        <w:t>, le nombre d</w:t>
+      </w:r>
+      <w:r>
+        <w:t xml:space="preserve">’itérations </w:t>
+      </w:r>
+      <w:r>
+        <w:t xml:space="preserve">dépendra </w:t>
+      </w:r>
+      <w:r>
+        <w:t xml:space="preserve">de la position de l’élément </w:t>
+      </w:r>
+      <w:r>
+        <w:t>re</w:t>
+      </w:r>
+      <w:bookmarkStart w:id="0" w:name="_GoBack"/>
+      <w:bookmarkEnd w:id="0"/>
+      <w:r>
+        <w:t xml:space="preserve">cherché dans la liste ainsi que </w:t>
+      </w:r>
+      <w:r>
+        <w:t>du nombre d’éléments se trouvant dans cette liste</w:t>
+      </w:r>
+      <w:r>
+        <w:t>. Nous pouvons en tirés les complexité</w:t>
+      </w:r>
+      <w:r>
+        <w:t>s</w:t>
+      </w:r>
+      <w:r>
+        <w:t xml:space="preserve"> suivantes :</w:t>
       </w:r>
     </w:p>
     <w:p>
       <w:pPr>
-        <w:pStyle w:val="ListParagraph"/>
+        <w:pStyle w:val="Paragraphedeliste"/>
         <w:numPr>
           <w:ilvl w:val="0"/>
           <w:numId w:val="1"/>
@@ -1166,7 +1201,7 @@
     </w:p>
     <w:p>
       <w:pPr>
-        <w:pStyle w:val="ListParagraph"/>
+        <w:pStyle w:val="Paragraphedeliste"/>
         <w:numPr>
           <w:ilvl w:val="0"/>
           <w:numId w:val="1"/>
@@ -1238,7 +1273,7 @@
     </w:p>
     <w:p>
       <w:pPr>
-        <w:pStyle w:val="ListParagraph"/>
+        <w:pStyle w:val="Paragraphedeliste"/>
         <w:numPr>
           <w:ilvl w:val="0"/>
           <w:numId w:val="1"/>
@@ -1309,12 +1344,26 @@
     </w:p>
     <w:p>
       <w:r>
-        <w:t>Représente le nombre de comparaison faites pour N éléments de manière théorique, puis empirique.</w:t>
+        <w:t>Représente le nombre d</w:t>
+      </w:r>
+      <w:r>
+        <w:t xml:space="preserve">’itérations </w:t>
+      </w:r>
+      <w:proofErr w:type="spellStart"/>
+      <w:r>
+        <w:t>éxécutées</w:t>
+      </w:r>
+      <w:proofErr w:type="spellEnd"/>
+      <w:r>
+        <w:t xml:space="preserve"> </w:t>
+      </w:r>
+      <w:r>
+        <w:t>pour N éléments de manière théorique, puis empirique.</w:t>
       </w:r>
     </w:p>
     <w:tbl>
       <w:tblPr>
-        <w:tblStyle w:val="TableGrid"/>
+        <w:tblStyle w:val="Grilledutableau"/>
         <w:tblW w:w="0" w:type="auto"/>
         <w:tblLook w:val="04A0" w:firstRow="1" w:lastRow="0" w:firstColumn="1" w:lastColumn="0" w:noHBand="0" w:noVBand="1"/>
       </w:tblPr>
@@ -1742,9 +1791,9 @@
           <w:noProof/>
         </w:rPr>
         <w:drawing>
-          <wp:inline distT="0" distB="0" distL="0" distR="0" wp14:anchorId="3F17AEC0" wp14:editId="1E67BA8F">
-            <wp:extent cx="3246120" cy="4251960"/>
-            <wp:effectExtent l="0" t="0" r="11430" b="15240"/>
+          <wp:inline distT="0" distB="0" distL="0" distR="0" wp14:anchorId="3F17AEC0" wp14:editId="7EAB5E63">
+            <wp:extent cx="2847975" cy="3905250"/>
+            <wp:effectExtent l="0" t="0" r="9525" b="0"/>
             <wp:docPr id="8" name="Chart 8">
               <a:extLst xmlns:a="http://schemas.openxmlformats.org/drawingml/2006/main">
                 <a:ext uri="{FF2B5EF4-FFF2-40B4-BE49-F238E27FC236}">
@@ -1761,17 +1810,18 @@
           </wp:inline>
         </w:drawing>
       </w:r>
-      <w:bookmarkStart w:id="0" w:name="_GoBack"/>
-      <w:bookmarkEnd w:id="0"/>
+      <w:r>
+        <w:rPr>
+          <w:b/>
+        </w:rPr>
+        <w:br w:type="page"/>
+      </w:r>
     </w:p>
     <w:p>
       <w:pPr>
-        <w:rPr>
-          <w:rFonts w:asciiTheme="majorHAnsi" w:eastAsiaTheme="majorEastAsia" w:hAnsiTheme="majorHAnsi" w:cstheme="majorBidi"/>
+        <w:pStyle w:val="Titre1"/>
+        <w:rPr>
           <w:b/>
-          <w:color w:val="2F5496" w:themeColor="accent1" w:themeShade="BF"/>
-          <w:sz w:val="32"/>
-          <w:szCs w:val="32"/>
         </w:rPr>
       </w:pPr>
       <w:r>
@@ -1779,40 +1829,71 @@
           <w:b/>
         </w:rPr>
         <w:lastRenderedPageBreak/>
-        <w:br w:type="page"/>
+        <w:t xml:space="preserve">Fonction </w:t>
+      </w:r>
+      <w:r>
+        <w:rPr>
+          <w:b/>
+        </w:rPr>
+        <w:t>4</w:t>
+      </w:r>
+      <w:r>
+        <w:rPr>
+          <w:b/>
+        </w:rPr>
+        <w:t xml:space="preserve"> : </w:t>
+      </w:r>
+      <w:r>
+        <w:rPr>
+          <w:b/>
+        </w:rPr>
+        <w:t>f</w:t>
       </w:r>
     </w:p>
     <w:p>
       <w:pPr>
-        <w:pStyle w:val="Heading1"/>
+        <w:rPr>
+          <w:u w:val="single"/>
+        </w:rPr>
+      </w:pPr>
+      <w:r>
+        <w:rPr>
+          <w:u w:val="single"/>
+        </w:rPr>
+        <w:t>Estimation théorique de la complexité</w:t>
+      </w:r>
+      <w:r>
+        <w:rPr>
+          <w:u w:val="single"/>
+        </w:rPr>
+        <w:t> :</w:t>
+      </w:r>
+    </w:p>
+    <w:p>
+      <w:r>
+        <w:t>C'est une fonction récursive qui s'appelle 3 fois et effectue 2 additions à chaque appelle. En développant sous forme d'arbre, on peut voir que l'arbre à une profondeur de N et on se retrouve donc avec une complexité d'</w:t>
+      </w:r>
+      <w:r>
         <w:rPr>
           <w:b/>
         </w:rPr>
-      </w:pPr>
+        <w:t>O(3</w:t>
+      </w:r>
       <w:r>
         <w:rPr>
           <w:b/>
-        </w:rPr>
-        <w:lastRenderedPageBreak/>
-        <w:t xml:space="preserve">Fonction </w:t>
+          <w:vertAlign w:val="superscript"/>
+        </w:rPr>
+        <w:t>n</w:t>
       </w:r>
       <w:r>
         <w:rPr>
           <w:b/>
         </w:rPr>
-        <w:t>4</w:t>
-      </w:r>
-      <w:r>
-        <w:rPr>
-          <w:b/>
-        </w:rPr>
-        <w:t xml:space="preserve"> : </w:t>
-      </w:r>
-      <w:r>
-        <w:rPr>
-          <w:b/>
-        </w:rPr>
-        <w:t>f</w:t>
+        <w:t>)</w:t>
+      </w:r>
+      <w:r>
+        <w:t>.</w:t>
       </w:r>
     </w:p>
     <w:p>
@@ -1825,52 +1906,6 @@
         <w:rPr>
           <w:u w:val="single"/>
         </w:rPr>
-        <w:t>Estimation théorique de la complexité</w:t>
-      </w:r>
-      <w:r>
-        <w:rPr>
-          <w:u w:val="single"/>
-        </w:rPr>
-        <w:t> :</w:t>
-      </w:r>
-    </w:p>
-    <w:p>
-      <w:r>
-        <w:t>C'est une fonction récursive qui s'appelle 3 fois et effectue 2 additions à chaque appelle. En développant sous forme d'arbre, on peut voir que l'arbre à une profondeur de N et on se retrouve donc avec une complexité d'</w:t>
-      </w:r>
-      <w:r>
-        <w:rPr>
-          <w:b/>
-        </w:rPr>
-        <w:t>O(3</w:t>
-      </w:r>
-      <w:r>
-        <w:rPr>
-          <w:b/>
-          <w:vertAlign w:val="superscript"/>
-        </w:rPr>
-        <w:t>n</w:t>
-      </w:r>
-      <w:r>
-        <w:rPr>
-          <w:b/>
-        </w:rPr>
-        <w:t>)</w:t>
-      </w:r>
-      <w:r>
-        <w:t>.</w:t>
-      </w:r>
-    </w:p>
-    <w:p>
-      <w:pPr>
-        <w:rPr>
-          <w:u w:val="single"/>
-        </w:rPr>
-      </w:pPr>
-      <w:r>
-        <w:rPr>
-          <w:u w:val="single"/>
-        </w:rPr>
         <w:t>Tableau de mesures :</w:t>
       </w:r>
     </w:p>
@@ -1887,7 +1922,7 @@
     </w:p>
     <w:tbl>
       <w:tblPr>
-        <w:tblStyle w:val="TableGrid"/>
+        <w:tblStyle w:val="Grilledutableau"/>
         <w:tblW w:w="0" w:type="auto"/>
         <w:tblLook w:val="04A0" w:firstRow="1" w:lastRow="0" w:firstColumn="1" w:lastColumn="0" w:noHBand="0" w:noVBand="1"/>
       </w:tblPr>
@@ -2534,7 +2569,7 @@
     </w:p>
     <w:p>
       <w:pPr>
-        <w:pStyle w:val="Heading1"/>
+        <w:pStyle w:val="Titre1"/>
         <w:rPr>
           <w:b/>
         </w:rPr>
@@ -2585,11 +2620,39 @@
       </w:r>
     </w:p>
     <w:p>
-      <w:pPr>
-        <w:rPr>
-          <w:u w:val="single"/>
-        </w:rPr>
-      </w:pPr>
+      <w:r>
+        <w:t>Dans cette fonction, nous considérons le nombre d’addition afin d’en évaluer la capacité.</w:t>
+      </w:r>
+      <w:r>
+        <w:t xml:space="preserve"> Nous avons deux bou</w:t>
+      </w:r>
+      <w:r>
+        <w:t>cl</w:t>
+      </w:r>
+      <w:r>
+        <w:t>es imbriquées</w:t>
+      </w:r>
+      <w:r>
+        <w:t>, la première allant de 0 à n-1, ce qui équivaut à une complexité de O(n), la seconde boucle va de n en redescendant par saut de deux, la complexité de cette boucle est donc de O(log(n)). Pour avoir la complexité de la fonction entière, nous devons donc multipli</w:t>
+      </w:r>
+      <w:r>
+        <w:t>er</w:t>
+      </w:r>
+      <w:r>
+        <w:t xml:space="preserve"> ces deux valeurs étant donné que les boucles sont imbriquées</w:t>
+      </w:r>
+      <w:r>
+        <w:t xml:space="preserve"> et nous obtenons </w:t>
+      </w:r>
+      <w:r>
+        <w:t xml:space="preserve">donc la complexité suivante : </w:t>
+      </w:r>
+      <w:r>
+        <w:rPr>
+          <w:b/>
+        </w:rPr>
+        <w:t>O(n*log(n))</w:t>
+      </w:r>
     </w:p>
     <w:p>
       <w:pPr>
@@ -2604,10 +2667,20 @@
         <w:t>Tableau de mesures :</w:t>
       </w:r>
     </w:p>
-    <w:p/>
+    <w:p>
+      <w:r>
+        <w:t>Représente le nombre d</w:t>
+      </w:r>
+      <w:r>
+        <w:t xml:space="preserve">’additions </w:t>
+      </w:r>
+      <w:r>
+        <w:t>faites pour des valeurs de N de manière théorique, puis empirique.</w:t>
+      </w:r>
+    </w:p>
     <w:tbl>
       <w:tblPr>
-        <w:tblStyle w:val="TableGrid"/>
+        <w:tblStyle w:val="Grilledutableau"/>
         <w:tblW w:w="0" w:type="auto"/>
         <w:tblLook w:val="04A0" w:firstRow="1" w:lastRow="0" w:firstColumn="1" w:lastColumn="0" w:noHBand="0" w:noVBand="1"/>
       </w:tblPr>
@@ -2935,6 +3008,9 @@
       <w:r>
         <w:br/>
       </w:r>
+      <w:r>
+        <w:t>Nous pouvons observer que les valeurs théoriques et empiriques sont identiques.</w:t>
+      </w:r>
     </w:p>
     <w:p>
       <w:pPr>
@@ -2961,9 +3037,9 @@
           <w:noProof/>
         </w:rPr>
         <w:drawing>
-          <wp:inline distT="0" distB="0" distL="0" distR="0" wp14:anchorId="586F7701" wp14:editId="47354CCF">
-            <wp:extent cx="5212080" cy="4640580"/>
-            <wp:effectExtent l="0" t="0" r="7620" b="7620"/>
+          <wp:inline distT="0" distB="0" distL="0" distR="0" wp14:anchorId="586F7701" wp14:editId="65590E11">
+            <wp:extent cx="5021580" cy="4307205"/>
+            <wp:effectExtent l="0" t="0" r="7620" b="17145"/>
             <wp:docPr id="6" name="Chart 6">
               <a:extLst xmlns:a="http://schemas.openxmlformats.org/drawingml/2006/main">
                 <a:ext uri="{FF2B5EF4-FFF2-40B4-BE49-F238E27FC236}">
@@ -3009,12 +3085,13 @@
         <w:rPr>
           <w:b/>
         </w:rPr>
+        <w:lastRenderedPageBreak/>
         <w:br w:type="page"/>
       </w:r>
     </w:p>
     <w:p>
       <w:pPr>
-        <w:pStyle w:val="Heading1"/>
+        <w:pStyle w:val="Titre1"/>
         <w:rPr>
           <w:b/>
         </w:rPr>
@@ -3088,7 +3165,7 @@
       </w:r>
       <w:r>
         <w:rPr>
-          <w:rStyle w:val="FootnoteReference"/>
+          <w:rStyle w:val="Appelnotedebasdep"/>
         </w:rPr>
         <w:footnoteReference w:id="1"/>
       </w:r>
@@ -3170,7 +3247,7 @@
     </w:p>
     <w:tbl>
       <w:tblPr>
-        <w:tblStyle w:val="TableGrid"/>
+        <w:tblStyle w:val="Grilledutableau"/>
         <w:tblW w:w="0" w:type="auto"/>
         <w:tblLook w:val="04A0" w:firstRow="1" w:lastRow="0" w:firstColumn="1" w:lastColumn="0" w:noHBand="0" w:noVBand="1"/>
       </w:tblPr>
@@ -3527,7 +3604,7 @@
     </w:p>
     <w:p>
       <w:pPr>
-        <w:pStyle w:val="Heading1"/>
+        <w:pStyle w:val="Titre1"/>
         <w:rPr>
           <w:b/>
         </w:rPr>
@@ -3583,7 +3660,7 @@
       </w:r>
       <w:r>
         <w:rPr>
-          <w:rStyle w:val="FootnoteReference"/>
+          <w:rStyle w:val="Appelnotedebasdep"/>
         </w:rPr>
         <w:footnoteReference w:id="2"/>
       </w:r>
@@ -3659,7 +3736,7 @@
     </w:p>
     <w:tbl>
       <w:tblPr>
-        <w:tblStyle w:val="TableGrid"/>
+        <w:tblStyle w:val="Grilledutableau"/>
         <w:tblW w:w="0" w:type="auto"/>
         <w:tblLook w:val="04A0" w:firstRow="1" w:lastRow="0" w:firstColumn="1" w:lastColumn="0" w:noHBand="0" w:noVBand="1"/>
       </w:tblPr>
@@ -4000,7 +4077,7 @@
         <w:sdtContent>
           <w:p>
             <w:pPr>
-              <w:pStyle w:val="Footer"/>
+              <w:pStyle w:val="Pieddepage"/>
               <w:jc w:val="center"/>
             </w:pPr>
             <w:r>
@@ -4126,14 +4203,14 @@
   <w:footnote w:id="1">
     <w:p>
       <w:pPr>
-        <w:pStyle w:val="FootnoteText"/>
+        <w:pStyle w:val="Notedebasdepage"/>
         <w:rPr>
           <w:lang w:val="en-US"/>
         </w:rPr>
       </w:pPr>
       <w:r>
         <w:rPr>
-          <w:rStyle w:val="FootnoteReference"/>
+          <w:rStyle w:val="Appelnotedebasdep"/>
         </w:rPr>
         <w:footnoteRef/>
       </w:r>
@@ -4143,7 +4220,7 @@
       <w:hyperlink r:id="rId1" w:history="1">
         <w:r>
           <w:rPr>
-            <w:rStyle w:val="Hyperlink"/>
+            <w:rStyle w:val="Lienhypertexte"/>
             <w:rFonts w:ascii="Segoe UI" w:hAnsi="Segoe UI" w:cs="Segoe UI"/>
             <w:color w:val="0366D6"/>
             <w:shd w:val="clear" w:color="auto" w:fill="FFFFFF"/>
@@ -4156,14 +4233,14 @@
   <w:footnote w:id="2">
     <w:p>
       <w:pPr>
-        <w:pStyle w:val="FootnoteText"/>
+        <w:pStyle w:val="Notedebasdepage"/>
         <w:rPr>
           <w:lang w:val="en-US"/>
         </w:rPr>
       </w:pPr>
       <w:r>
         <w:rPr>
-          <w:rStyle w:val="FootnoteReference"/>
+          <w:rStyle w:val="Appelnotedebasdep"/>
         </w:rPr>
         <w:footnoteRef/>
       </w:r>
@@ -4176,7 +4253,7 @@
       <w:hyperlink r:id="rId2" w:history="1">
         <w:r>
           <w:rPr>
-            <w:rStyle w:val="Hyperlink"/>
+            <w:rStyle w:val="Lienhypertexte"/>
             <w:lang w:val="en-US"/>
           </w:rPr>
           <w:t>http://www.cplusplus.com/reference/vector/vector/insert/</w:t>
@@ -4197,7 +4274,7 @@
 <w:hdr xmlns:wpc="http://schemas.microsoft.com/office/word/2010/wordprocessingCanvas" xmlns:cx="http://schemas.microsoft.com/office/drawing/2014/chartex" xmlns:cx1="http://schemas.microsoft.com/office/drawing/2015/9/8/chartex" xmlns:cx2="http://schemas.microsoft.com/office/drawing/2015/10/21/chartex" xmlns:cx3="http://schemas.microsoft.com/office/drawing/2016/5/9/chartex" xmlns:cx4="http://schemas.microsoft.com/office/drawing/2016/5/10/chartex" xmlns:cx5="http://schemas.microsoft.com/office/drawing/2016/5/11/chartex" xmlns:cx6="http://schemas.microsoft.com/office/drawing/2016/5/12/chartex" xmlns:cx7="http://schemas.microsoft.com/office/drawing/2016/5/13/chartex" xmlns:cx8="http://schemas.microsoft.com/office/drawing/2016/5/14/chartex" xmlns:mc="http://schemas.openxmlformats.org/markup-compatibility/2006" xmlns:aink="http://schemas.microsoft.com/office/drawing/2016/ink" xmlns:am3d="http://schemas.microsoft.com/office/drawing/2017/model3d" xmlns:o="urn:schemas-microsoft-com:office:office" xmlns:r="http://schemas.openxmlformats.org/officeDocument/2006/relationships" xmlns:m="http://schemas.openxmlformats.org/officeDocument/2006/math" xmlns:v="urn:schemas-microsoft-com:vml" xmlns:wp14="http://schemas.microsoft.com/office/word/2010/wordprocessingDrawing" xmlns:wp="http://schemas.openxmlformats.org/drawingml/2006/wordprocessingDrawing" xmlns:w10="urn:schemas-microsoft-com:office:word" xmlns:w="http://schemas.openxmlformats.org/wordprocessingml/2006/main" xmlns:w14="http://schemas.microsoft.com/office/word/2010/wordml" xmlns:w15="http://schemas.microsoft.com/office/word/2012/wordml" xmlns:w16cid="http://schemas.microsoft.com/office/word/2016/wordml/cid" xmlns:w16se="http://schemas.microsoft.com/office/word/2015/wordml/symex" xmlns:wpg="http://schemas.microsoft.com/office/word/2010/wordprocessingGroup" xmlns:wpi="http://schemas.microsoft.com/office/word/2010/wordprocessingInk" xmlns:wne="http://schemas.microsoft.com/office/word/2006/wordml" xmlns:wps="http://schemas.microsoft.com/office/word/2010/wordprocessingShape" mc:Ignorable="w14 w15 w16se w16cid wp14">
   <w:p>
     <w:pPr>
-      <w:pStyle w:val="Header"/>
+      <w:pStyle w:val="En-tte"/>
     </w:pPr>
     <w:r>
       <w:t>Dessaules Loïc</w:t>
@@ -4213,7 +4290,7 @@
   </w:p>
   <w:p>
     <w:pPr>
-      <w:pStyle w:val="Header"/>
+      <w:pStyle w:val="En-tte"/>
     </w:pPr>
     <w:proofErr w:type="spellStart"/>
     <w:r>
@@ -4231,7 +4308,7 @@
   </w:p>
   <w:p>
     <w:pPr>
-      <w:pStyle w:val="Header"/>
+      <w:pStyle w:val="En-tte"/>
     </w:pPr>
     <w:proofErr w:type="spellStart"/>
     <w:r>
@@ -4244,7 +4321,7 @@
   </w:p>
   <w:p>
     <w:pPr>
-      <w:pStyle w:val="Header"/>
+      <w:pStyle w:val="En-tte"/>
     </w:pPr>
   </w:p>
 </w:hdr>
@@ -4273,7 +4350,7 @@
         <v:path o:extrusionok="f" gradientshapeok="t" o:connecttype="rect"/>
         <o:lock v:ext="edit" aspectratio="t"/>
       </v:shapetype>
-      <v:shape id="_x0000_i1036" type="#_x0000_t75" style="width:11.4pt;height:11.4pt" o:bullet="t">
+      <v:shape id="_x0000_i1044" type="#_x0000_t75" style="width:11.25pt;height:11.25pt" o:bullet="t">
         <v:imagedata r:id="rId1" o:title="mso68D7"/>
       </v:shape>
     </w:pict>
@@ -5063,11 +5140,11 @@
     <w:name w:val="Normal"/>
     <w:qFormat/>
   </w:style>
-  <w:style w:type="paragraph" w:styleId="Heading1">
+  <w:style w:type="paragraph" w:styleId="Titre1">
     <w:name w:val="heading 1"/>
     <w:basedOn w:val="Normal"/>
     <w:next w:val="Normal"/>
-    <w:link w:val="Heading1Char"/>
+    <w:link w:val="Titre1Car"/>
     <w:uiPriority w:val="9"/>
     <w:qFormat/>
     <w:rsid w:val="00785CDA"/>
@@ -5087,11 +5164,11 @@
       <w:szCs w:val="32"/>
     </w:rPr>
   </w:style>
-  <w:style w:type="paragraph" w:styleId="Heading2">
+  <w:style w:type="paragraph" w:styleId="Titre2">
     <w:name w:val="heading 2"/>
     <w:basedOn w:val="Normal"/>
     <w:next w:val="Normal"/>
-    <w:link w:val="Heading2Char"/>
+    <w:link w:val="Titre2Car"/>
     <w:uiPriority w:val="9"/>
     <w:unhideWhenUsed/>
     <w:qFormat/>
@@ -5109,13 +5186,13 @@
       <w:szCs w:val="26"/>
     </w:rPr>
   </w:style>
-  <w:style w:type="character" w:default="1" w:styleId="DefaultParagraphFont">
+  <w:style w:type="character" w:default="1" w:styleId="Policepardfaut">
     <w:name w:val="Default Paragraph Font"/>
     <w:uiPriority w:val="1"/>
     <w:semiHidden/>
     <w:unhideWhenUsed/>
   </w:style>
-  <w:style w:type="table" w:default="1" w:styleId="TableNormal">
+  <w:style w:type="table" w:default="1" w:styleId="TableauNormal">
     <w:name w:val="Normal Table"/>
     <w:uiPriority w:val="99"/>
     <w:semiHidden/>
@@ -5130,16 +5207,16 @@
       </w:tblCellMar>
     </w:tblPr>
   </w:style>
-  <w:style w:type="numbering" w:default="1" w:styleId="NoList">
+  <w:style w:type="numbering" w:default="1" w:styleId="Aucuneliste">
     <w:name w:val="No List"/>
     <w:uiPriority w:val="99"/>
     <w:semiHidden/>
     <w:unhideWhenUsed/>
   </w:style>
-  <w:style w:type="character" w:customStyle="1" w:styleId="Heading1Char">
-    <w:name w:val="Heading 1 Char"/>
-    <w:basedOn w:val="DefaultParagraphFont"/>
-    <w:link w:val="Heading1"/>
+  <w:style w:type="character" w:customStyle="1" w:styleId="Titre1Car">
+    <w:name w:val="Titre 1 Car"/>
+    <w:basedOn w:val="Policepardfaut"/>
+    <w:link w:val="Titre1"/>
     <w:uiPriority w:val="9"/>
     <w:rsid w:val="00785CDA"/>
     <w:rPr>
@@ -5150,7 +5227,7 @@
       <w:lang w:val="fr-CH"/>
     </w:rPr>
   </w:style>
-  <w:style w:type="paragraph" w:styleId="ListParagraph">
+  <w:style w:type="paragraph" w:styleId="Paragraphedeliste">
     <w:name w:val="List Paragraph"/>
     <w:basedOn w:val="Normal"/>
     <w:uiPriority w:val="34"/>
@@ -5161,9 +5238,9 @@
       <w:contextualSpacing/>
     </w:pPr>
   </w:style>
-  <w:style w:type="table" w:styleId="TableGrid">
+  <w:style w:type="table" w:styleId="Grilledutableau">
     <w:name w:val="Table Grid"/>
-    <w:basedOn w:val="TableNormal"/>
+    <w:basedOn w:val="TableauNormal"/>
     <w:uiPriority w:val="39"/>
     <w:rsid w:val="00B25B5E"/>
     <w:pPr>
@@ -5180,10 +5257,10 @@
       </w:tblBorders>
     </w:tblPr>
   </w:style>
-  <w:style w:type="paragraph" w:styleId="FootnoteText">
+  <w:style w:type="paragraph" w:styleId="Notedebasdepage">
     <w:name w:val="footnote text"/>
     <w:basedOn w:val="Normal"/>
-    <w:link w:val="FootnoteTextChar"/>
+    <w:link w:val="NotedebasdepageCar"/>
     <w:uiPriority w:val="99"/>
     <w:semiHidden/>
     <w:unhideWhenUsed/>
@@ -5196,10 +5273,10 @@
       <w:szCs w:val="20"/>
     </w:rPr>
   </w:style>
-  <w:style w:type="character" w:customStyle="1" w:styleId="FootnoteTextChar">
-    <w:name w:val="Footnote Text Char"/>
-    <w:basedOn w:val="DefaultParagraphFont"/>
-    <w:link w:val="FootnoteText"/>
+  <w:style w:type="character" w:customStyle="1" w:styleId="NotedebasdepageCar">
+    <w:name w:val="Note de bas de page Car"/>
+    <w:basedOn w:val="Policepardfaut"/>
+    <w:link w:val="Notedebasdepage"/>
     <w:uiPriority w:val="99"/>
     <w:semiHidden/>
     <w:rsid w:val="00D55854"/>
@@ -5209,9 +5286,9 @@
       <w:lang w:val="fr-CH"/>
     </w:rPr>
   </w:style>
-  <w:style w:type="character" w:styleId="FootnoteReference">
+  <w:style w:type="character" w:styleId="Appelnotedebasdep">
     <w:name w:val="footnote reference"/>
-    <w:basedOn w:val="DefaultParagraphFont"/>
+    <w:basedOn w:val="Policepardfaut"/>
     <w:uiPriority w:val="99"/>
     <w:semiHidden/>
     <w:unhideWhenUsed/>
@@ -5220,9 +5297,9 @@
       <w:vertAlign w:val="superscript"/>
     </w:rPr>
   </w:style>
-  <w:style w:type="character" w:styleId="Hyperlink">
+  <w:style w:type="character" w:styleId="Lienhypertexte">
     <w:name w:val="Hyperlink"/>
-    <w:basedOn w:val="DefaultParagraphFont"/>
+    <w:basedOn w:val="Policepardfaut"/>
     <w:uiPriority w:val="99"/>
     <w:unhideWhenUsed/>
     <w:rsid w:val="00D55854"/>
@@ -5231,9 +5308,9 @@
       <w:u w:val="single"/>
     </w:rPr>
   </w:style>
-  <w:style w:type="character" w:styleId="UnresolvedMention">
+  <w:style w:type="character" w:styleId="Mentionnonrsolue">
     <w:name w:val="Unresolved Mention"/>
-    <w:basedOn w:val="DefaultParagraphFont"/>
+    <w:basedOn w:val="Policepardfaut"/>
     <w:uiPriority w:val="99"/>
     <w:semiHidden/>
     <w:unhideWhenUsed/>
@@ -5243,10 +5320,10 @@
       <w:shd w:val="clear" w:color="auto" w:fill="E1DFDD"/>
     </w:rPr>
   </w:style>
-  <w:style w:type="paragraph" w:styleId="Header">
+  <w:style w:type="paragraph" w:styleId="En-tte">
     <w:name w:val="header"/>
     <w:basedOn w:val="Normal"/>
-    <w:link w:val="HeaderChar"/>
+    <w:link w:val="En-tteCar"/>
     <w:uiPriority w:val="99"/>
     <w:unhideWhenUsed/>
     <w:rsid w:val="00E1114F"/>
@@ -5258,20 +5335,20 @@
       <w:spacing w:after="0" w:line="240" w:lineRule="auto"/>
     </w:pPr>
   </w:style>
-  <w:style w:type="character" w:customStyle="1" w:styleId="HeaderChar">
-    <w:name w:val="Header Char"/>
-    <w:basedOn w:val="DefaultParagraphFont"/>
-    <w:link w:val="Header"/>
+  <w:style w:type="character" w:customStyle="1" w:styleId="En-tteCar">
+    <w:name w:val="En-tête Car"/>
+    <w:basedOn w:val="Policepardfaut"/>
+    <w:link w:val="En-tte"/>
     <w:uiPriority w:val="99"/>
     <w:rsid w:val="00E1114F"/>
     <w:rPr>
       <w:lang w:val="fr-CH"/>
     </w:rPr>
   </w:style>
-  <w:style w:type="paragraph" w:styleId="Footer">
+  <w:style w:type="paragraph" w:styleId="Pieddepage">
     <w:name w:val="footer"/>
     <w:basedOn w:val="Normal"/>
-    <w:link w:val="FooterChar"/>
+    <w:link w:val="PieddepageCar"/>
     <w:uiPriority w:val="99"/>
     <w:unhideWhenUsed/>
     <w:rsid w:val="00E1114F"/>
@@ -5283,20 +5360,20 @@
       <w:spacing w:after="0" w:line="240" w:lineRule="auto"/>
     </w:pPr>
   </w:style>
-  <w:style w:type="character" w:customStyle="1" w:styleId="FooterChar">
-    <w:name w:val="Footer Char"/>
-    <w:basedOn w:val="DefaultParagraphFont"/>
-    <w:link w:val="Footer"/>
+  <w:style w:type="character" w:customStyle="1" w:styleId="PieddepageCar">
+    <w:name w:val="Pied de page Car"/>
+    <w:basedOn w:val="Policepardfaut"/>
+    <w:link w:val="Pieddepage"/>
     <w:uiPriority w:val="99"/>
     <w:rsid w:val="00E1114F"/>
     <w:rPr>
       <w:lang w:val="fr-CH"/>
     </w:rPr>
   </w:style>
-  <w:style w:type="character" w:customStyle="1" w:styleId="Heading2Char">
-    <w:name w:val="Heading 2 Char"/>
-    <w:basedOn w:val="DefaultParagraphFont"/>
-    <w:link w:val="Heading2"/>
+  <w:style w:type="character" w:customStyle="1" w:styleId="Titre2Car">
+    <w:name w:val="Titre 2 Car"/>
+    <w:basedOn w:val="Policepardfaut"/>
+    <w:link w:val="Titre2"/>
     <w:uiPriority w:val="9"/>
     <w:rsid w:val="00E1114F"/>
     <w:rPr>
@@ -5313,7 +5390,7 @@
 <file path=word/charts/chart1.xml><?xml version="1.0" encoding="utf-8"?>
 <c:chartSpace xmlns:c="http://schemas.openxmlformats.org/drawingml/2006/chart" xmlns:a="http://schemas.openxmlformats.org/drawingml/2006/main" xmlns:r="http://schemas.openxmlformats.org/officeDocument/2006/relationships" xmlns:c16r2="http://schemas.microsoft.com/office/drawing/2015/06/chart">
   <c:date1904 val="0"/>
-  <c:lang val="en-US"/>
+  <c:lang val="fr-FR"/>
   <c:roundedCorners val="0"/>
   <mc:AlternateContent xmlns:mc="http://schemas.openxmlformats.org/markup-compatibility/2006">
     <mc:Choice xmlns:c14="http://schemas.microsoft.com/office/drawing/2007/8/2/chart" Requires="c14">
@@ -5375,7 +5452,7 @@
               <a:cs typeface="+mn-cs"/>
             </a:defRPr>
           </a:pPr>
-          <a:endParaRPr lang="LID4096"/>
+          <a:endParaRPr lang="fr-FR"/>
         </a:p>
       </c:txPr>
     </c:title>
@@ -5720,7 +5797,7 @@
                   <a:cs typeface="+mn-cs"/>
                 </a:defRPr>
               </a:pPr>
-              <a:endParaRPr lang="LID4096"/>
+              <a:endParaRPr lang="fr-FR"/>
             </a:p>
           </c:txPr>
         </c:title>
@@ -5758,7 +5835,7 @@
                 <a:cs typeface="+mn-cs"/>
               </a:defRPr>
             </a:pPr>
-            <a:endParaRPr lang="LID4096"/>
+            <a:endParaRPr lang="fr-FR"/>
           </a:p>
         </c:txPr>
         <c:crossAx val="1998960911"/>
@@ -5853,7 +5930,7 @@
                   <a:cs typeface="+mn-cs"/>
                 </a:defRPr>
               </a:pPr>
-              <a:endParaRPr lang="LID4096"/>
+              <a:endParaRPr lang="fr-FR"/>
             </a:p>
           </c:txPr>
         </c:title>
@@ -5891,7 +5968,7 @@
                 <a:cs typeface="+mn-cs"/>
               </a:defRPr>
             </a:pPr>
-            <a:endParaRPr lang="LID4096"/>
+            <a:endParaRPr lang="fr-FR"/>
           </a:p>
         </c:txPr>
         <c:crossAx val="2067160143"/>
@@ -5933,7 +6010,7 @@
               <a:cs typeface="+mn-cs"/>
             </a:defRPr>
           </a:pPr>
-          <a:endParaRPr lang="LID4096"/>
+          <a:endParaRPr lang="fr-FR"/>
         </a:p>
       </c:txPr>
     </c:legend>
@@ -5970,7 +6047,7 @@
       <a:pPr>
         <a:defRPr/>
       </a:pPr>
-      <a:endParaRPr lang="LID4096"/>
+      <a:endParaRPr lang="fr-FR"/>
     </a:p>
   </c:txPr>
   <c:externalData r:id="rId3">
@@ -5982,7 +6059,7 @@
 <file path=word/charts/chart2.xml><?xml version="1.0" encoding="utf-8"?>
 <c:chartSpace xmlns:c="http://schemas.openxmlformats.org/drawingml/2006/chart" xmlns:a="http://schemas.openxmlformats.org/drawingml/2006/main" xmlns:r="http://schemas.openxmlformats.org/officeDocument/2006/relationships" xmlns:c16r2="http://schemas.microsoft.com/office/drawing/2015/06/chart">
   <c:date1904 val="0"/>
-  <c:lang val="en-US"/>
+  <c:lang val="fr-FR"/>
   <c:roundedCorners val="0"/>
   <mc:AlternateContent xmlns:mc="http://schemas.openxmlformats.org/markup-compatibility/2006">
     <mc:Choice xmlns:c14="http://schemas.microsoft.com/office/drawing/2007/8/2/chart" Requires="c14">
@@ -6049,7 +6126,7 @@
               <a:cs typeface="+mn-cs"/>
             </a:defRPr>
           </a:pPr>
-          <a:endParaRPr lang="LID4096"/>
+          <a:endParaRPr lang="fr-FR"/>
         </a:p>
       </c:txPr>
     </c:title>
@@ -6351,7 +6428,7 @@
                   <a:cs typeface="+mn-cs"/>
                 </a:defRPr>
               </a:pPr>
-              <a:endParaRPr lang="LID4096"/>
+              <a:endParaRPr lang="fr-FR"/>
             </a:p>
           </c:txPr>
         </c:title>
@@ -6389,7 +6466,7 @@
                 <a:cs typeface="+mn-cs"/>
               </a:defRPr>
             </a:pPr>
-            <a:endParaRPr lang="LID4096"/>
+            <a:endParaRPr lang="fr-FR"/>
           </a:p>
         </c:txPr>
         <c:crossAx val="1958758672"/>
@@ -6483,7 +6560,7 @@
                   <a:cs typeface="+mn-cs"/>
                 </a:defRPr>
               </a:pPr>
-              <a:endParaRPr lang="LID4096"/>
+              <a:endParaRPr lang="fr-FR"/>
             </a:p>
           </c:txPr>
         </c:title>
@@ -6521,7 +6598,7 @@
                 <a:cs typeface="+mn-cs"/>
               </a:defRPr>
             </a:pPr>
-            <a:endParaRPr lang="LID4096"/>
+            <a:endParaRPr lang="fr-FR"/>
           </a:p>
         </c:txPr>
         <c:crossAx val="1819372176"/>
@@ -6563,7 +6640,7 @@
               <a:cs typeface="+mn-cs"/>
             </a:defRPr>
           </a:pPr>
-          <a:endParaRPr lang="LID4096"/>
+          <a:endParaRPr lang="fr-FR"/>
         </a:p>
       </c:txPr>
     </c:legend>
@@ -6600,7 +6677,7 @@
       <a:pPr>
         <a:defRPr/>
       </a:pPr>
-      <a:endParaRPr lang="LID4096"/>
+      <a:endParaRPr lang="fr-FR"/>
     </a:p>
   </c:txPr>
   <c:externalData r:id="rId3">
@@ -6612,7 +6689,7 @@
 <file path=word/charts/chart3.xml><?xml version="1.0" encoding="utf-8"?>
 <c:chartSpace xmlns:c="http://schemas.openxmlformats.org/drawingml/2006/chart" xmlns:a="http://schemas.openxmlformats.org/drawingml/2006/main" xmlns:r="http://schemas.openxmlformats.org/officeDocument/2006/relationships" xmlns:c16r2="http://schemas.microsoft.com/office/drawing/2015/06/chart">
   <c:date1904 val="0"/>
-  <c:lang val="en-US"/>
+  <c:lang val="fr-FR"/>
   <c:roundedCorners val="0"/>
   <mc:AlternateContent xmlns:mc="http://schemas.openxmlformats.org/markup-compatibility/2006">
     <mc:Choice xmlns:c14="http://schemas.microsoft.com/office/drawing/2007/8/2/chart" Requires="c14">
@@ -6679,7 +6756,7 @@
               <a:cs typeface="+mn-cs"/>
             </a:defRPr>
           </a:pPr>
-          <a:endParaRPr lang="LID4096"/>
+          <a:endParaRPr lang="fr-FR"/>
         </a:p>
       </c:txPr>
     </c:title>
@@ -6987,7 +7064,7 @@
                   <a:cs typeface="+mn-cs"/>
                 </a:defRPr>
               </a:pPr>
-              <a:endParaRPr lang="LID4096"/>
+              <a:endParaRPr lang="fr-FR"/>
             </a:p>
           </c:txPr>
         </c:title>
@@ -7025,7 +7102,7 @@
                 <a:cs typeface="+mn-cs"/>
               </a:defRPr>
             </a:pPr>
-            <a:endParaRPr lang="LID4096"/>
+            <a:endParaRPr lang="fr-FR"/>
           </a:p>
         </c:txPr>
         <c:crossAx val="1937360463"/>
@@ -7119,7 +7196,7 @@
                   <a:cs typeface="+mn-cs"/>
                 </a:defRPr>
               </a:pPr>
-              <a:endParaRPr lang="LID4096"/>
+              <a:endParaRPr lang="fr-FR"/>
             </a:p>
           </c:txPr>
         </c:title>
@@ -7157,7 +7234,7 @@
                 <a:cs typeface="+mn-cs"/>
               </a:defRPr>
             </a:pPr>
-            <a:endParaRPr lang="LID4096"/>
+            <a:endParaRPr lang="fr-FR"/>
           </a:p>
         </c:txPr>
         <c:crossAx val="1996236623"/>
@@ -7199,7 +7276,7 @@
               <a:cs typeface="+mn-cs"/>
             </a:defRPr>
           </a:pPr>
-          <a:endParaRPr lang="LID4096"/>
+          <a:endParaRPr lang="fr-FR"/>
         </a:p>
       </c:txPr>
     </c:legend>
@@ -7236,7 +7313,7 @@
       <a:pPr>
         <a:defRPr/>
       </a:pPr>
-      <a:endParaRPr lang="LID4096"/>
+      <a:endParaRPr lang="fr-FR"/>
     </a:p>
   </c:txPr>
   <c:externalData r:id="rId3">
@@ -7248,7 +7325,7 @@
 <file path=word/charts/chart4.xml><?xml version="1.0" encoding="utf-8"?>
 <c:chartSpace xmlns:c="http://schemas.openxmlformats.org/drawingml/2006/chart" xmlns:a="http://schemas.openxmlformats.org/drawingml/2006/main" xmlns:r="http://schemas.openxmlformats.org/officeDocument/2006/relationships" xmlns:c16r2="http://schemas.microsoft.com/office/drawing/2015/06/chart">
   <c:date1904 val="0"/>
-  <c:lang val="en-US"/>
+  <c:lang val="fr-FR"/>
   <c:roundedCorners val="0"/>
   <mc:AlternateContent xmlns:mc="http://schemas.openxmlformats.org/markup-compatibility/2006">
     <mc:Choice xmlns:c14="http://schemas.microsoft.com/office/drawing/2007/8/2/chart" Requires="c14">
@@ -7310,7 +7387,7 @@
               <a:cs typeface="+mn-cs"/>
             </a:defRPr>
           </a:pPr>
-          <a:endParaRPr lang="LID4096"/>
+          <a:endParaRPr lang="fr-FR"/>
         </a:p>
       </c:txPr>
     </c:title>
@@ -7631,7 +7708,7 @@
                   <a:cs typeface="+mn-cs"/>
                 </a:defRPr>
               </a:pPr>
-              <a:endParaRPr lang="LID4096"/>
+              <a:endParaRPr lang="fr-FR"/>
             </a:p>
           </c:txPr>
         </c:title>
@@ -7669,7 +7746,7 @@
                 <a:cs typeface="+mn-cs"/>
               </a:defRPr>
             </a:pPr>
-            <a:endParaRPr lang="LID4096"/>
+            <a:endParaRPr lang="fr-FR"/>
           </a:p>
         </c:txPr>
         <c:crossAx val="1608611408"/>
@@ -7764,7 +7841,7 @@
                   <a:cs typeface="+mn-cs"/>
                 </a:defRPr>
               </a:pPr>
-              <a:endParaRPr lang="LID4096"/>
+              <a:endParaRPr lang="fr-FR"/>
             </a:p>
           </c:txPr>
         </c:title>
@@ -7802,7 +7879,7 @@
                 <a:cs typeface="+mn-cs"/>
               </a:defRPr>
             </a:pPr>
-            <a:endParaRPr lang="LID4096"/>
+            <a:endParaRPr lang="fr-FR"/>
           </a:p>
         </c:txPr>
         <c:crossAx val="1608648096"/>
@@ -7844,7 +7921,7 @@
               <a:cs typeface="+mn-cs"/>
             </a:defRPr>
           </a:pPr>
-          <a:endParaRPr lang="LID4096"/>
+          <a:endParaRPr lang="fr-FR"/>
         </a:p>
       </c:txPr>
     </c:legend>
@@ -7881,7 +7958,7 @@
       <a:pPr>
         <a:defRPr/>
       </a:pPr>
-      <a:endParaRPr lang="LID4096"/>
+      <a:endParaRPr lang="fr-FR"/>
     </a:p>
   </c:txPr>
   <c:externalData r:id="rId3">
@@ -7893,7 +7970,7 @@
 <file path=word/charts/chart5.xml><?xml version="1.0" encoding="utf-8"?>
 <c:chartSpace xmlns:c="http://schemas.openxmlformats.org/drawingml/2006/chart" xmlns:a="http://schemas.openxmlformats.org/drawingml/2006/main" xmlns:r="http://schemas.openxmlformats.org/officeDocument/2006/relationships" xmlns:c16r2="http://schemas.microsoft.com/office/drawing/2015/06/chart">
   <c:date1904 val="0"/>
-  <c:lang val="en-US"/>
+  <c:lang val="fr-FR"/>
   <c:roundedCorners val="0"/>
   <mc:AlternateContent xmlns:mc="http://schemas.openxmlformats.org/markup-compatibility/2006">
     <mc:Choice xmlns:c14="http://schemas.microsoft.com/office/drawing/2007/8/2/chart" Requires="c14">
@@ -7955,7 +8032,7 @@
               <a:cs typeface="+mn-cs"/>
             </a:defRPr>
           </a:pPr>
-          <a:endParaRPr lang="LID4096"/>
+          <a:endParaRPr lang="fr-FR"/>
         </a:p>
       </c:txPr>
     </c:title>
@@ -8258,7 +8335,7 @@
                   <a:cs typeface="+mn-cs"/>
                 </a:defRPr>
               </a:pPr>
-              <a:endParaRPr lang="LID4096"/>
+              <a:endParaRPr lang="fr-FR"/>
             </a:p>
           </c:txPr>
         </c:title>
@@ -8296,7 +8373,7 @@
                 <a:cs typeface="+mn-cs"/>
               </a:defRPr>
             </a:pPr>
-            <a:endParaRPr lang="LID4096"/>
+            <a:endParaRPr lang="fr-FR"/>
           </a:p>
         </c:txPr>
         <c:crossAx val="1832866063"/>
@@ -8396,7 +8473,7 @@
                   <a:cs typeface="+mn-cs"/>
                 </a:defRPr>
               </a:pPr>
-              <a:endParaRPr lang="LID4096"/>
+              <a:endParaRPr lang="fr-FR"/>
             </a:p>
           </c:txPr>
         </c:title>
@@ -8434,7 +8511,7 @@
                 <a:cs typeface="+mn-cs"/>
               </a:defRPr>
             </a:pPr>
-            <a:endParaRPr lang="LID4096"/>
+            <a:endParaRPr lang="fr-FR"/>
           </a:p>
         </c:txPr>
         <c:crossAx val="1929870415"/>
@@ -8476,7 +8553,7 @@
               <a:cs typeface="+mn-cs"/>
             </a:defRPr>
           </a:pPr>
-          <a:endParaRPr lang="LID4096"/>
+          <a:endParaRPr lang="fr-FR"/>
         </a:p>
       </c:txPr>
     </c:legend>
@@ -8513,7 +8590,7 @@
       <a:pPr>
         <a:defRPr/>
       </a:pPr>
-      <a:endParaRPr lang="LID4096"/>
+      <a:endParaRPr lang="fr-FR"/>
     </a:p>
   </c:txPr>
   <c:externalData r:id="rId3">
@@ -8525,7 +8602,7 @@
 <file path=word/charts/chart6.xml><?xml version="1.0" encoding="utf-8"?>
 <c:chartSpace xmlns:c="http://schemas.openxmlformats.org/drawingml/2006/chart" xmlns:a="http://schemas.openxmlformats.org/drawingml/2006/main" xmlns:r="http://schemas.openxmlformats.org/officeDocument/2006/relationships" xmlns:c16r2="http://schemas.microsoft.com/office/drawing/2015/06/chart">
   <c:date1904 val="0"/>
-  <c:lang val="en-US"/>
+  <c:lang val="fr-FR"/>
   <c:roundedCorners val="0"/>
   <mc:AlternateContent xmlns:mc="http://schemas.openxmlformats.org/markup-compatibility/2006">
     <mc:Choice xmlns:c14="http://schemas.microsoft.com/office/drawing/2007/8/2/chart" Requires="c14">
@@ -8620,7 +8697,7 @@
               <a:cs typeface="+mn-cs"/>
             </a:defRPr>
           </a:pPr>
-          <a:endParaRPr lang="LID4096"/>
+          <a:endParaRPr lang="fr-FR"/>
         </a:p>
       </c:txPr>
     </c:title>
@@ -8831,7 +8908,7 @@
                   <a:cs typeface="+mn-cs"/>
                 </a:defRPr>
               </a:pPr>
-              <a:endParaRPr lang="LID4096"/>
+              <a:endParaRPr lang="fr-FR"/>
             </a:p>
           </c:txPr>
         </c:title>
@@ -8869,7 +8946,7 @@
                 <a:cs typeface="+mn-cs"/>
               </a:defRPr>
             </a:pPr>
-            <a:endParaRPr lang="LID4096"/>
+            <a:endParaRPr lang="fr-FR"/>
           </a:p>
         </c:txPr>
         <c:crossAx val="1742395968"/>
@@ -8968,7 +9045,7 @@
                   <a:cs typeface="+mn-cs"/>
                 </a:defRPr>
               </a:pPr>
-              <a:endParaRPr lang="LID4096"/>
+              <a:endParaRPr lang="fr-FR"/>
             </a:p>
           </c:txPr>
         </c:title>
@@ -9006,7 +9083,7 @@
                 <a:cs typeface="+mn-cs"/>
               </a:defRPr>
             </a:pPr>
-            <a:endParaRPr lang="LID4096"/>
+            <a:endParaRPr lang="fr-FR"/>
           </a:p>
         </c:txPr>
         <c:crossAx val="1742800176"/>
@@ -9048,7 +9125,7 @@
               <a:cs typeface="+mn-cs"/>
             </a:defRPr>
           </a:pPr>
-          <a:endParaRPr lang="LID4096"/>
+          <a:endParaRPr lang="fr-FR"/>
         </a:p>
       </c:txPr>
     </c:legend>
@@ -9085,7 +9162,7 @@
       <a:pPr>
         <a:defRPr/>
       </a:pPr>
-      <a:endParaRPr lang="LID4096"/>
+      <a:endParaRPr lang="fr-FR"/>
     </a:p>
   </c:txPr>
   <c:externalData r:id="rId3">
@@ -9097,7 +9174,7 @@
 <file path=word/charts/chart7.xml><?xml version="1.0" encoding="utf-8"?>
 <c:chartSpace xmlns:c="http://schemas.openxmlformats.org/drawingml/2006/chart" xmlns:a="http://schemas.openxmlformats.org/drawingml/2006/main" xmlns:r="http://schemas.openxmlformats.org/officeDocument/2006/relationships" xmlns:c16r2="http://schemas.microsoft.com/office/drawing/2015/06/chart">
   <c:date1904 val="0"/>
-  <c:lang val="en-US"/>
+  <c:lang val="fr-FR"/>
   <c:roundedCorners val="0"/>
   <mc:AlternateContent xmlns:mc="http://schemas.openxmlformats.org/markup-compatibility/2006">
     <mc:Choice xmlns:c14="http://schemas.microsoft.com/office/drawing/2007/8/2/chart" Requires="c14">
@@ -9164,7 +9241,7 @@
               <a:cs typeface="+mn-cs"/>
             </a:defRPr>
           </a:pPr>
-          <a:endParaRPr lang="LID4096"/>
+          <a:endParaRPr lang="fr-FR"/>
         </a:p>
       </c:txPr>
     </c:title>
@@ -9375,7 +9452,7 @@
                   <a:cs typeface="+mn-cs"/>
                 </a:defRPr>
               </a:pPr>
-              <a:endParaRPr lang="LID4096"/>
+              <a:endParaRPr lang="fr-FR"/>
             </a:p>
           </c:txPr>
         </c:title>
@@ -9413,7 +9490,7 @@
                 <a:cs typeface="+mn-cs"/>
               </a:defRPr>
             </a:pPr>
-            <a:endParaRPr lang="LID4096"/>
+            <a:endParaRPr lang="fr-FR"/>
           </a:p>
         </c:txPr>
         <c:crossAx val="766823055"/>
@@ -9512,7 +9589,7 @@
                   <a:cs typeface="+mn-cs"/>
                 </a:defRPr>
               </a:pPr>
-              <a:endParaRPr lang="LID4096"/>
+              <a:endParaRPr lang="fr-FR"/>
             </a:p>
           </c:txPr>
         </c:title>
@@ -9550,7 +9627,7 @@
                 <a:cs typeface="+mn-cs"/>
               </a:defRPr>
             </a:pPr>
-            <a:endParaRPr lang="LID4096"/>
+            <a:endParaRPr lang="fr-FR"/>
           </a:p>
         </c:txPr>
         <c:crossAx val="945356879"/>
@@ -9592,7 +9669,7 @@
               <a:cs typeface="+mn-cs"/>
             </a:defRPr>
           </a:pPr>
-          <a:endParaRPr lang="LID4096"/>
+          <a:endParaRPr lang="fr-FR"/>
         </a:p>
       </c:txPr>
     </c:legend>
@@ -9629,7 +9706,7 @@
       <a:pPr>
         <a:defRPr/>
       </a:pPr>
-      <a:endParaRPr lang="LID4096"/>
+      <a:endParaRPr lang="fr-FR"/>
     </a:p>
   </c:txPr>
   <c:externalData r:id="rId3">
@@ -13830,7 +13907,7 @@
 </file>
 
 <file path=customXml/itemProps1.xml><?xml version="1.0" encoding="utf-8"?>
-<ds:datastoreItem xmlns:ds="http://schemas.openxmlformats.org/officeDocument/2006/customXml" ds:itemID="{2D3CA6C0-E209-4D75-857F-7915E0EDED09}">
+<ds:datastoreItem xmlns:ds="http://schemas.openxmlformats.org/officeDocument/2006/customXml" ds:itemID="{937DFE5D-D667-4C9A-A314-AB37A11FDC04}">
   <ds:schemaRefs>
     <ds:schemaRef ds:uri="http://schemas.openxmlformats.org/officeDocument/2006/bibliography"/>
   </ds:schemaRefs>

</xml_diff>